<commit_message>
Aggiunta la versione 1.4 di ODD
-Aggiunta della sezione Designe Pattern
-Modifica della sezione Classi
</commit_message>
<xml_diff>
--- a/Documentazione/Object Design Document BizBong.docx
+++ b/Documentazione/Object Design Document BizBong.docx
@@ -1406,23 +1406,49 @@
                 <w:sz w:val="22"/>
                 <w:szCs w:val="22"/>
               </w:rPr>
-              <w:t>E’ stato inserito il campo:</w:t>
+              <w:t>Sono stati inseriti i seguenti campi</w:t>
+            </w:r>
+            <w:r>
+              <w:rPr>
+                <w:b/>
+                <w:sz w:val="22"/>
+                <w:szCs w:val="22"/>
+              </w:rPr>
+              <w:t>:</w:t>
             </w:r>
           </w:p>
           <w:p>
             <w:pPr>
               <w:pStyle w:val="Contenutotabella"/>
               <w:rPr>
-                <w:sz w:val="20"/>
-              </w:rPr>
-            </w:pPr>
-            <w:r>
-              <w:rPr>
                 <w:b/>
                 <w:sz w:val="22"/>
                 <w:szCs w:val="22"/>
               </w:rPr>
+            </w:pPr>
+            <w:r>
+              <w:rPr>
+                <w:b/>
+                <w:sz w:val="22"/>
+                <w:szCs w:val="22"/>
+              </w:rPr>
               <w:t>-Object Design Trade-offs</w:t>
+            </w:r>
+          </w:p>
+          <w:p>
+            <w:pPr>
+              <w:pStyle w:val="Contenutotabella"/>
+              <w:rPr>
+                <w:sz w:val="20"/>
+              </w:rPr>
+            </w:pPr>
+            <w:r>
+              <w:rPr>
+                <w:b/>
+                <w:sz w:val="22"/>
+                <w:szCs w:val="22"/>
+              </w:rPr>
+              <w:t>-Design Pattern</w:t>
             </w:r>
           </w:p>
         </w:tc>
@@ -1953,6 +1979,32 @@
           <w:tab w:val="left" w:pos="883"/>
         </w:tabs>
         <w:rPr>
+          <w:b/>
+          <w:noProof/>
+          <w:sz w:val="28"/>
+          <w:szCs w:val="28"/>
+        </w:rPr>
+      </w:pPr>
+      <w:r>
+        <w:rPr>
+          <w:b/>
+          <w:noProof/>
+          <w:sz w:val="28"/>
+          <w:szCs w:val="28"/>
+        </w:rPr>
+        <w:t>1.3</w:t>
+      </w:r>
+      <w:r>
+        <w:rPr>
+          <w:b/>
+          <w:noProof/>
+          <w:sz w:val="28"/>
+          <w:szCs w:val="28"/>
+        </w:rPr>
+        <w:t>.</w:t>
+      </w:r>
+      <w:r>
+        <w:rPr>
           <w:rFonts w:ascii="Cambria" w:eastAsia="MS Mincho" w:hAnsi="Cambria" w:cs="Times New Roman"/>
           <w:b/>
           <w:noProof/>
@@ -1961,7 +2013,8 @@
           <w:szCs w:val="28"/>
           <w:lang w:eastAsia="ja-JP"/>
         </w:rPr>
-      </w:pPr>
+        <w:tab/>
+      </w:r>
       <w:r>
         <w:rPr>
           <w:b/>
@@ -1969,7 +2022,7 @@
           <w:sz w:val="28"/>
           <w:szCs w:val="28"/>
         </w:rPr>
-        <w:t>1.3</w:t>
+        <w:t>Linee guida della documentazione delle interfacce</w:t>
       </w:r>
       <w:r>
         <w:rPr>
@@ -1978,9 +2031,24 @@
           <w:sz w:val="28"/>
           <w:szCs w:val="28"/>
         </w:rPr>
-        <w:t>.</w:t>
-      </w:r>
-      <w:r>
+        <w:tab/>
+      </w:r>
+      <w:r>
+        <w:rPr>
+          <w:b/>
+          <w:noProof/>
+          <w:sz w:val="28"/>
+          <w:szCs w:val="28"/>
+        </w:rPr>
+        <w:t>4</w:t>
+      </w:r>
+    </w:p>
+    <w:p>
+      <w:pPr>
+        <w:pStyle w:val="Sommario2"/>
+        <w:tabs>
+          <w:tab w:val="left" w:pos="883"/>
+        </w:tabs>
         <w:rPr>
           <w:rFonts w:ascii="Cambria" w:eastAsia="MS Mincho" w:hAnsi="Cambria" w:cs="Times New Roman"/>
           <w:b/>
@@ -1990,8 +2058,7 @@
           <w:szCs w:val="28"/>
           <w:lang w:eastAsia="ja-JP"/>
         </w:rPr>
-        <w:tab/>
-      </w:r>
+      </w:pPr>
       <w:r>
         <w:rPr>
           <w:b/>
@@ -1999,7 +2066,7 @@
           <w:sz w:val="28"/>
           <w:szCs w:val="28"/>
         </w:rPr>
-        <w:t>Linee guida della documentazione delle interfacce</w:t>
+        <w:t>1.4</w:t>
       </w:r>
       <w:r>
         <w:rPr>
@@ -2008,35 +2075,34 @@
           <w:sz w:val="28"/>
           <w:szCs w:val="28"/>
         </w:rPr>
-        <w:tab/>
-      </w:r>
-      <w:r>
-        <w:rPr>
-          <w:b/>
-          <w:noProof/>
+        <w:t>.  Design Pattern………………………………………………………………..5</w:t>
+      </w:r>
+    </w:p>
+    <w:p>
+      <w:pPr>
+        <w:pStyle w:val="Sommario5"/>
+        <w:ind w:left="283"/>
+        <w:rPr>
+          <w:b/>
           <w:sz w:val="28"/>
           <w:szCs w:val="28"/>
         </w:rPr>
-        <w:t>4</w:t>
-      </w:r>
-    </w:p>
-    <w:p>
-      <w:pPr>
-        <w:pStyle w:val="Sommario5"/>
-        <w:ind w:left="283"/>
+      </w:pPr>
+      <w:r>
         <w:rPr>
           <w:b/>
           <w:sz w:val="28"/>
           <w:szCs w:val="28"/>
         </w:rPr>
-      </w:pPr>
+        <w:fldChar w:fldCharType="end"/>
+      </w:r>
       <w:r>
         <w:rPr>
           <w:b/>
           <w:sz w:val="28"/>
           <w:szCs w:val="28"/>
         </w:rPr>
-        <w:fldChar w:fldCharType="end"/>
+        <w:t>1.</w:t>
       </w:r>
       <w:r>
         <w:rPr>
@@ -2044,7 +2110,7 @@
           <w:sz w:val="28"/>
           <w:szCs w:val="28"/>
         </w:rPr>
-        <w:t>1.4</w:t>
+        <w:t>5</w:t>
       </w:r>
       <w:r>
         <w:rPr>
@@ -2106,6 +2172,7 @@
           <w:b/>
           <w:sz w:val="28"/>
           <w:szCs w:val="28"/>
+          <w:u w:val="single"/>
         </w:rPr>
       </w:pPr>
       <w:r>
@@ -2138,7 +2205,15 @@
           <w:sz w:val="28"/>
           <w:szCs w:val="28"/>
         </w:rPr>
-        <w:t>12-26</w:t>
+        <w:t>12-2</w:t>
+      </w:r>
+      <w:r>
+        <w:rPr>
+          <w:b/>
+          <w:sz w:val="28"/>
+          <w:szCs w:val="28"/>
+        </w:rPr>
+        <w:t>5</w:t>
       </w:r>
     </w:p>
     <w:p>
@@ -2683,7 +2758,6 @@
           <w:sz w:val="28"/>
           <w:szCs w:val="28"/>
         </w:rPr>
-        <w:lastRenderedPageBreak/>
         <w:t>Prestazioni vs Costi</w:t>
       </w:r>
     </w:p>
@@ -3295,6 +3369,7 @@
           <w:sz w:val="28"/>
           <w:szCs w:val="28"/>
         </w:rPr>
+        <w:lastRenderedPageBreak/>
         <w:t>Le classi che compongono il software sono contenute all’interno di una cartella “Entity”.</w:t>
       </w:r>
     </w:p>
@@ -3321,7 +3396,6 @@
           <w:sz w:val="28"/>
           <w:szCs w:val="28"/>
         </w:rPr>
-        <w:lastRenderedPageBreak/>
         <w:t>Le inte</w:t>
       </w:r>
       <w:r>
@@ -3611,42 +3685,74 @@
     </w:p>
     <w:p>
       <w:pPr>
+        <w:pStyle w:val="Paragrafoelenco"/>
+        <w:numPr>
+          <w:ilvl w:val="1"/>
+          <w:numId w:val="1"/>
+        </w:numPr>
         <w:autoSpaceDE w:val="0"/>
         <w:autoSpaceDN w:val="0"/>
         <w:adjustRightInd w:val="0"/>
         <w:spacing w:after="0" w:line="240" w:lineRule="auto"/>
+        <w:jc w:val="center"/>
         <w:rPr>
           <w:rFonts w:cstheme="minorHAnsi"/>
-          <w:sz w:val="28"/>
-          <w:szCs w:val="28"/>
-        </w:rPr>
-      </w:pPr>
-    </w:p>
-    <w:p>
-      <w:pPr>
+          <w:b/>
+          <w:bCs/>
+          <w:sz w:val="36"/>
+          <w:szCs w:val="36"/>
+        </w:rPr>
+      </w:pPr>
+      <w:r>
+        <w:rPr>
+          <w:rFonts w:cstheme="minorHAnsi"/>
+          <w:b/>
+          <w:bCs/>
+          <w:sz w:val="36"/>
+          <w:szCs w:val="36"/>
+        </w:rPr>
+        <w:t>Design Pattern</w:t>
+      </w:r>
+    </w:p>
+    <w:p>
+      <w:pPr>
+        <w:pStyle w:val="Paragrafoelenco"/>
         <w:autoSpaceDE w:val="0"/>
         <w:autoSpaceDN w:val="0"/>
         <w:adjustRightInd w:val="0"/>
         <w:spacing w:after="0" w:line="240" w:lineRule="auto"/>
+        <w:ind w:left="1080"/>
         <w:rPr>
           <w:rFonts w:cstheme="minorHAnsi"/>
-          <w:sz w:val="28"/>
-          <w:szCs w:val="28"/>
-        </w:rPr>
-      </w:pPr>
-    </w:p>
-    <w:p>
-      <w:pPr>
+          <w:b/>
+          <w:bCs/>
+          <w:sz w:val="36"/>
+          <w:szCs w:val="36"/>
+        </w:rPr>
+      </w:pPr>
+    </w:p>
+    <w:p>
+      <w:pPr>
+        <w:pStyle w:val="Paragrafoelenco"/>
         <w:autoSpaceDE w:val="0"/>
         <w:autoSpaceDN w:val="0"/>
         <w:adjustRightInd w:val="0"/>
         <w:spacing w:after="0" w:line="240" w:lineRule="auto"/>
+        <w:ind w:left="0"/>
         <w:rPr>
           <w:rFonts w:cstheme="minorHAnsi"/>
           <w:sz w:val="28"/>
           <w:szCs w:val="28"/>
         </w:rPr>
       </w:pPr>
+      <w:r>
+        <w:rPr>
+          <w:rFonts w:cstheme="minorHAnsi"/>
+          <w:sz w:val="28"/>
+          <w:szCs w:val="28"/>
+        </w:rPr>
+        <w:t>Di seguito vengono elencati i Design Pattern utilizzati ai fini della realizzazione del progetto BizBong:</w:t>
+      </w:r>
     </w:p>
     <w:p>
       <w:pPr>
@@ -3669,10 +3775,24 @@
         <w:spacing w:after="0" w:line="240" w:lineRule="auto"/>
         <w:rPr>
           <w:rFonts w:cstheme="minorHAnsi"/>
+          <w:b/>
+          <w:bCs/>
+          <w:color w:val="000000"/>
           <w:sz w:val="28"/>
           <w:szCs w:val="28"/>
         </w:rPr>
       </w:pPr>
+      <w:r>
+        <w:rPr>
+          <w:rFonts w:cstheme="minorHAnsi"/>
+          <w:b/>
+          <w:bCs/>
+          <w:color w:val="000000"/>
+          <w:sz w:val="28"/>
+          <w:szCs w:val="28"/>
+        </w:rPr>
+        <w:t xml:space="preserve">Model View Controller </w:t>
+      </w:r>
     </w:p>
     <w:p>
       <w:pPr>
@@ -3682,10 +3802,38 @@
         <w:spacing w:after="0" w:line="240" w:lineRule="auto"/>
         <w:rPr>
           <w:rFonts w:cstheme="minorHAnsi"/>
+          <w:color w:val="000000"/>
           <w:sz w:val="28"/>
           <w:szCs w:val="28"/>
         </w:rPr>
       </w:pPr>
+      <w:r>
+        <w:rPr>
+          <w:rFonts w:cstheme="minorHAnsi"/>
+          <w:color w:val="000000"/>
+          <w:sz w:val="28"/>
+          <w:szCs w:val="28"/>
+        </w:rPr>
+        <w:t xml:space="preserve">È un pattern architetturale </w:t>
+      </w:r>
+      <w:r>
+        <w:rPr>
+          <w:rFonts w:cstheme="minorHAnsi"/>
+          <w:color w:val="000000"/>
+          <w:sz w:val="28"/>
+          <w:szCs w:val="28"/>
+        </w:rPr>
+        <w:t>diviso in 3 sottosistemi qui di seguito elencati:</w:t>
+      </w:r>
+      <w:r>
+        <w:rPr>
+          <w:rFonts w:cstheme="minorHAnsi"/>
+          <w:color w:val="000000"/>
+          <w:sz w:val="28"/>
+          <w:szCs w:val="28"/>
+        </w:rPr>
+        <w:t xml:space="preserve"> </w:t>
+      </w:r>
     </w:p>
     <w:p>
       <w:pPr>
@@ -3695,10 +3843,29 @@
         <w:spacing w:after="0" w:line="240" w:lineRule="auto"/>
         <w:rPr>
           <w:rFonts w:cstheme="minorHAnsi"/>
+          <w:color w:val="000000"/>
           <w:sz w:val="28"/>
           <w:szCs w:val="28"/>
         </w:rPr>
       </w:pPr>
+      <w:r>
+        <w:rPr>
+          <w:rFonts w:cstheme="minorHAnsi"/>
+          <w:color w:val="000000"/>
+          <w:sz w:val="28"/>
+          <w:szCs w:val="28"/>
+        </w:rPr>
+        <w:t>- il Model, ch</w:t>
+      </w:r>
+      <w:r>
+        <w:rPr>
+          <w:rFonts w:cstheme="minorHAnsi"/>
+          <w:color w:val="000000"/>
+          <w:sz w:val="28"/>
+          <w:szCs w:val="28"/>
+        </w:rPr>
+        <w:t>e implementa le funzionalità dell’applicazione</w:t>
+      </w:r>
     </w:p>
     <w:p>
       <w:pPr>
@@ -3708,10 +3875,20 @@
         <w:spacing w:after="0" w:line="240" w:lineRule="auto"/>
         <w:rPr>
           <w:rFonts w:cstheme="minorHAnsi"/>
+          <w:color w:val="000000"/>
           <w:sz w:val="28"/>
           <w:szCs w:val="28"/>
         </w:rPr>
       </w:pPr>
+      <w:r>
+        <w:rPr>
+          <w:rFonts w:cstheme="minorHAnsi"/>
+          <w:color w:val="000000"/>
+          <w:sz w:val="28"/>
+          <w:szCs w:val="28"/>
+        </w:rPr>
+        <w:t xml:space="preserve">- la View: che implementa la logica di presentazione dei dati sempre aggiornati </w:t>
+      </w:r>
     </w:p>
     <w:p>
       <w:pPr>
@@ -3721,10 +3898,20 @@
         <w:spacing w:after="0" w:line="240" w:lineRule="auto"/>
         <w:rPr>
           <w:rFonts w:cstheme="minorHAnsi"/>
+          <w:color w:val="000000"/>
           <w:sz w:val="28"/>
           <w:szCs w:val="28"/>
         </w:rPr>
       </w:pPr>
+      <w:r>
+        <w:rPr>
+          <w:rFonts w:cstheme="minorHAnsi"/>
+          <w:color w:val="000000"/>
+          <w:sz w:val="28"/>
+          <w:szCs w:val="28"/>
+        </w:rPr>
+        <w:t xml:space="preserve">- il Controller: che implementa la logica di controllo </w:t>
+      </w:r>
     </w:p>
     <w:p>
       <w:pPr>
@@ -3734,10 +3921,20 @@
         <w:spacing w:after="0" w:line="240" w:lineRule="auto"/>
         <w:rPr>
           <w:rFonts w:cstheme="minorHAnsi"/>
+          <w:color w:val="000000"/>
           <w:sz w:val="28"/>
           <w:szCs w:val="28"/>
         </w:rPr>
       </w:pPr>
+      <w:r>
+        <w:rPr>
+          <w:rFonts w:cstheme="minorHAnsi"/>
+          <w:color w:val="000000"/>
+          <w:sz w:val="28"/>
+          <w:szCs w:val="28"/>
+        </w:rPr>
+        <w:t>Abbiamo adottato questa architettura in quanto permette una migliore gestione delle informazioni e delle azioni effettuabili dall’utente.</w:t>
+      </w:r>
     </w:p>
     <w:p>
       <w:pPr>
@@ -3747,6 +3944,7 @@
         <w:spacing w:after="0" w:line="240" w:lineRule="auto"/>
         <w:rPr>
           <w:rFonts w:cstheme="minorHAnsi"/>
+          <w:color w:val="000000"/>
           <w:sz w:val="28"/>
           <w:szCs w:val="28"/>
         </w:rPr>
@@ -3760,10 +3958,23 @@
         <w:spacing w:after="0" w:line="240" w:lineRule="auto"/>
         <w:rPr>
           <w:rFonts w:cstheme="minorHAnsi"/>
+          <w:b/>
+          <w:color w:val="000000"/>
           <w:sz w:val="28"/>
           <w:szCs w:val="28"/>
-        </w:rPr>
-      </w:pPr>
+          <w:u w:val="single"/>
+        </w:rPr>
+      </w:pPr>
+      <w:r>
+        <w:rPr>
+          <w:rFonts w:cstheme="minorHAnsi"/>
+          <w:b/>
+          <w:color w:val="000000"/>
+          <w:sz w:val="28"/>
+          <w:szCs w:val="28"/>
+        </w:rPr>
+        <w:t>Proxy Pattern ***</w:t>
+      </w:r>
     </w:p>
     <w:p>
       <w:pPr>
@@ -3773,10 +3984,20 @@
         <w:spacing w:after="0" w:line="240" w:lineRule="auto"/>
         <w:rPr>
           <w:rFonts w:cstheme="minorHAnsi"/>
+          <w:color w:val="000000"/>
           <w:sz w:val="28"/>
           <w:szCs w:val="28"/>
         </w:rPr>
       </w:pPr>
+      <w:r>
+        <w:rPr>
+          <w:rFonts w:cstheme="minorHAnsi"/>
+          <w:color w:val="000000"/>
+          <w:sz w:val="28"/>
+          <w:szCs w:val="28"/>
+        </w:rPr>
+        <w:t>La creazione e l’inizializzazione di oggetti sono due attività molto costose attraverso l’uso di questo pattern queste operazioni vengono rimandate finché non se ne ha effettivamente bisogno, infatti il proxy crea l’oggetto reale solo quando l’utente lo richiede. Il proxy pattern riduce il costo dell’accesso agli oggetti, dal momento che usa un altro oggetto (proxy) che rappresenta funzionalmente dell’oggetto reale. Appartiene alla categoria dei pattern strutturali. Nel modello di proxy, creiamo un oggetto che ha lo scopo di interfacciare la sua funzionalità al mondo esterno.</w:t>
+      </w:r>
     </w:p>
     <w:p>
       <w:pPr>
@@ -3785,9 +4006,10 @@
         <w:adjustRightInd w:val="0"/>
         <w:spacing w:after="0" w:line="240" w:lineRule="auto"/>
         <w:rPr>
-          <w:rFonts w:cstheme="minorHAnsi"/>
-          <w:sz w:val="28"/>
-          <w:szCs w:val="28"/>
+          <w:rFonts w:ascii="Garamond" w:hAnsi="Garamond" w:cs="Garamond"/>
+          <w:color w:val="000000"/>
+          <w:sz w:val="24"/>
+          <w:szCs w:val="24"/>
         </w:rPr>
       </w:pPr>
     </w:p>
@@ -3796,104 +4018,160 @@
         <w:autoSpaceDE w:val="0"/>
         <w:autoSpaceDN w:val="0"/>
         <w:adjustRightInd w:val="0"/>
-        <w:spacing w:after="0" w:line="240" w:lineRule="auto"/>
+        <w:spacing w:after="91" w:line="240" w:lineRule="auto"/>
         <w:rPr>
           <w:rFonts w:cstheme="minorHAnsi"/>
+          <w:color w:val="000000"/>
           <w:sz w:val="28"/>
           <w:szCs w:val="28"/>
-        </w:rPr>
-      </w:pPr>
-    </w:p>
-    <w:p>
-      <w:pPr>
+          <w:u w:val="single"/>
+        </w:rPr>
+      </w:pPr>
+      <w:r>
+        <w:rPr>
+          <w:rFonts w:cstheme="minorHAnsi"/>
+          <w:color w:val="000000"/>
+          <w:sz w:val="28"/>
+          <w:szCs w:val="28"/>
+          <w:u w:val="single"/>
+        </w:rPr>
+        <w:lastRenderedPageBreak/>
+        <w:t>Nota bene:</w:t>
+      </w:r>
+      <w:r>
+        <w:rPr>
+          <w:rFonts w:cstheme="minorHAnsi"/>
+          <w:color w:val="000000"/>
+          <w:sz w:val="28"/>
+          <w:szCs w:val="28"/>
+        </w:rPr>
+        <w:t xml:space="preserve"> ***</w:t>
+      </w:r>
+    </w:p>
+    <w:p>
+      <w:pPr>
+        <w:pStyle w:val="Paragrafoelenco"/>
+        <w:numPr>
+          <w:ilvl w:val="0"/>
+          <w:numId w:val="2"/>
+        </w:numPr>
         <w:autoSpaceDE w:val="0"/>
         <w:autoSpaceDN w:val="0"/>
         <w:adjustRightInd w:val="0"/>
-        <w:spacing w:after="0" w:line="240" w:lineRule="auto"/>
+        <w:spacing w:after="91" w:line="240" w:lineRule="auto"/>
         <w:rPr>
           <w:rFonts w:cstheme="minorHAnsi"/>
+          <w:color w:val="000000"/>
           <w:sz w:val="28"/>
           <w:szCs w:val="28"/>
         </w:rPr>
       </w:pPr>
-    </w:p>
-    <w:p>
-      <w:pPr>
-        <w:autoSpaceDE w:val="0"/>
-        <w:autoSpaceDN w:val="0"/>
-        <w:adjustRightInd w:val="0"/>
-        <w:spacing w:after="0" w:line="240" w:lineRule="auto"/>
+      <w:r>
         <w:rPr>
           <w:rFonts w:cstheme="minorHAnsi"/>
+          <w:color w:val="000000"/>
           <w:sz w:val="28"/>
           <w:szCs w:val="28"/>
         </w:rPr>
-      </w:pPr>
-    </w:p>
-    <w:p>
-      <w:pPr>
-        <w:autoSpaceDE w:val="0"/>
-        <w:autoSpaceDN w:val="0"/>
-        <w:adjustRightInd w:val="0"/>
-        <w:spacing w:after="0" w:line="240" w:lineRule="auto"/>
+        <w:t xml:space="preserve">Tutte le classi </w:t>
+      </w:r>
+      <w:r>
         <w:rPr>
           <w:rFonts w:cstheme="minorHAnsi"/>
+          <w:i/>
+          <w:iCs/>
+          <w:color w:val="000000"/>
           <w:sz w:val="28"/>
           <w:szCs w:val="28"/>
-        </w:rPr>
-      </w:pPr>
-    </w:p>
-    <w:p>
-      <w:pPr>
-        <w:autoSpaceDE w:val="0"/>
-        <w:autoSpaceDN w:val="0"/>
-        <w:adjustRightInd w:val="0"/>
-        <w:spacing w:after="0" w:line="240" w:lineRule="auto"/>
+          <w:u w:val="single"/>
+        </w:rPr>
+        <w:t>Controller</w:t>
+      </w:r>
+      <w:r>
         <w:rPr>
           <w:rFonts w:cstheme="minorHAnsi"/>
+          <w:i/>
+          <w:iCs/>
+          <w:color w:val="000000"/>
           <w:sz w:val="28"/>
           <w:szCs w:val="28"/>
         </w:rPr>
-      </w:pPr>
-    </w:p>
-    <w:p>
-      <w:pPr>
-        <w:autoSpaceDE w:val="0"/>
-        <w:autoSpaceDN w:val="0"/>
-        <w:adjustRightInd w:val="0"/>
-        <w:spacing w:after="0" w:line="240" w:lineRule="auto"/>
+        <w:t xml:space="preserve"> </w:t>
+      </w:r>
+      <w:r>
         <w:rPr>
           <w:rFonts w:cstheme="minorHAnsi"/>
+          <w:color w:val="000000"/>
           <w:sz w:val="28"/>
           <w:szCs w:val="28"/>
         </w:rPr>
-      </w:pPr>
-    </w:p>
-    <w:p>
-      <w:pPr>
-        <w:autoSpaceDE w:val="0"/>
-        <w:autoSpaceDN w:val="0"/>
-        <w:adjustRightInd w:val="0"/>
-        <w:spacing w:after="0" w:line="240" w:lineRule="auto"/>
+        <w:t>vengono usate come ponte tra</w:t>
+      </w:r>
+      <w:r>
         <w:rPr>
           <w:rFonts w:cstheme="minorHAnsi"/>
+          <w:color w:val="000000"/>
           <w:sz w:val="28"/>
           <w:szCs w:val="28"/>
         </w:rPr>
-      </w:pPr>
-    </w:p>
-    <w:p>
-      <w:pPr>
-        <w:autoSpaceDE w:val="0"/>
-        <w:autoSpaceDN w:val="0"/>
-        <w:adjustRightInd w:val="0"/>
-        <w:spacing w:after="0" w:line="240" w:lineRule="auto"/>
+        <w:t xml:space="preserve"> l’interfaccia grafica</w:t>
+      </w:r>
+      <w:r>
         <w:rPr>
           <w:rFonts w:cstheme="minorHAnsi"/>
+          <w:color w:val="000000"/>
           <w:sz w:val="28"/>
           <w:szCs w:val="28"/>
         </w:rPr>
-      </w:pPr>
+        <w:t>(all’intenro dell’applicazione) e il database. L’applicazione BizBong</w:t>
+      </w:r>
+      <w:r>
+        <w:rPr>
+          <w:rFonts w:cstheme="minorHAnsi"/>
+          <w:color w:val="000000"/>
+          <w:sz w:val="28"/>
+          <w:szCs w:val="28"/>
+        </w:rPr>
+        <w:t xml:space="preserve"> invia a specifici </w:t>
+      </w:r>
+      <w:r>
+        <w:rPr>
+          <w:rFonts w:cstheme="minorHAnsi"/>
+          <w:i/>
+          <w:iCs/>
+          <w:color w:val="000000"/>
+          <w:sz w:val="28"/>
+          <w:szCs w:val="28"/>
+        </w:rPr>
+        <w:t xml:space="preserve">Controller </w:t>
+      </w:r>
+      <w:r>
+        <w:rPr>
+          <w:rFonts w:cstheme="minorHAnsi"/>
+          <w:color w:val="000000"/>
+          <w:sz w:val="28"/>
+          <w:szCs w:val="28"/>
+        </w:rPr>
+        <w:t xml:space="preserve">le informazioni da inserire o modificare nel database oppure invia richieste di dati del database. Si effettuano controlli sulla consistenza e correttezza delle informazioni nel primo caso (campi vuoti o </w:t>
+      </w:r>
+      <w:r>
+        <w:rPr>
+          <w:rFonts w:cstheme="minorHAnsi"/>
+          <w:color w:val="000000"/>
+          <w:sz w:val="28"/>
+          <w:szCs w:val="28"/>
+        </w:rPr>
+        <w:t>non validi) nel primo caso, e l’</w:t>
+      </w:r>
+      <w:r>
+        <w:rPr>
+          <w:rFonts w:cstheme="minorHAnsi"/>
+          <w:color w:val="000000"/>
+          <w:sz w:val="28"/>
+          <w:szCs w:val="28"/>
+        </w:rPr>
+        <w:t xml:space="preserve">effettiva presenza di tali dati all’interno del database. </w:t>
+      </w:r>
     </w:p>
     <w:p>
       <w:pPr>
@@ -3948,7 +4226,6 @@
           <w:sz w:val="40"/>
           <w:szCs w:val="40"/>
         </w:rPr>
-        <w:lastRenderedPageBreak/>
         <w:t>Intefacce delle classi</w:t>
       </w:r>
     </w:p>
@@ -5429,6 +5706,7 @@
                 <w:sz w:val="21"/>
                 <w:lang w:eastAsia="it-IT"/>
               </w:rPr>
+              <w:lastRenderedPageBreak/>
               <w:t>java.lang.String</w:t>
             </w:r>
           </w:p>
@@ -5749,7 +6027,6 @@
           <w:szCs w:val="20"/>
           <w:lang w:eastAsia="it-IT"/>
         </w:rPr>
-        <w:lastRenderedPageBreak/>
         <w:t>getDomanda</w:t>
       </w:r>
     </w:p>
@@ -6826,7 +7103,6 @@
           <w:szCs w:val="27"/>
           <w:lang w:eastAsia="it-IT"/>
         </w:rPr>
-        <w:lastRenderedPageBreak/>
         <w:t>Interfaccia BizBongInterface</w:t>
       </w:r>
     </w:p>
@@ -8057,6 +8333,7 @@
           <w:szCs w:val="21"/>
           <w:lang w:eastAsia="it-IT"/>
         </w:rPr>
+        <w:lastRenderedPageBreak/>
         <w:t>java.util.List getListaDomande()</w:t>
       </w:r>
     </w:p>
@@ -8369,7 +8646,6 @@
           <w:szCs w:val="27"/>
           <w:lang w:eastAsia="it-IT"/>
         </w:rPr>
-        <w:lastRenderedPageBreak/>
         <w:t>Interfaccia StatisticaInterface</w:t>
       </w:r>
     </w:p>
@@ -9621,6 +9897,7 @@
           <w:szCs w:val="20"/>
           <w:lang w:eastAsia="it-IT"/>
         </w:rPr>
+        <w:lastRenderedPageBreak/>
         <w:t>setListaPunteggi</w:t>
       </w:r>
     </w:p>
@@ -9890,7 +10167,6 @@
           <w:szCs w:val="21"/>
           <w:lang w:eastAsia="it-IT"/>
         </w:rPr>
-        <w:lastRenderedPageBreak/>
         <w:t>boolean equals(java.lang.Object obj)</w:t>
       </w:r>
     </w:p>
@@ -11493,6 +11769,7 @@
           <w:szCs w:val="24"/>
           <w:lang w:eastAsia="it-IT"/>
         </w:rPr>
+        <w:lastRenderedPageBreak/>
         <w:t>Method Detail</w:t>
       </w:r>
     </w:p>
@@ -11780,7 +12057,6 @@
           <w:szCs w:val="20"/>
           <w:lang w:eastAsia="it-IT"/>
         </w:rPr>
-        <w:lastRenderedPageBreak/>
         <w:t>getImgProfilo</w:t>
       </w:r>
     </w:p>
@@ -12740,97 +13016,6 @@
     </w:p>
     <w:p>
       <w:pPr>
-        <w:autoSpaceDE w:val="0"/>
-        <w:autoSpaceDN w:val="0"/>
-        <w:adjustRightInd w:val="0"/>
-        <w:spacing w:after="0" w:line="240" w:lineRule="auto"/>
-        <w:rPr>
-          <w:rFonts w:cstheme="minorHAnsi"/>
-          <w:sz w:val="28"/>
-          <w:szCs w:val="28"/>
-        </w:rPr>
-      </w:pPr>
-    </w:p>
-    <w:p>
-      <w:pPr>
-        <w:autoSpaceDE w:val="0"/>
-        <w:autoSpaceDN w:val="0"/>
-        <w:adjustRightInd w:val="0"/>
-        <w:spacing w:after="0" w:line="240" w:lineRule="auto"/>
-        <w:rPr>
-          <w:rFonts w:cstheme="minorHAnsi"/>
-          <w:sz w:val="28"/>
-          <w:szCs w:val="28"/>
-        </w:rPr>
-      </w:pPr>
-    </w:p>
-    <w:p>
-      <w:pPr>
-        <w:autoSpaceDE w:val="0"/>
-        <w:autoSpaceDN w:val="0"/>
-        <w:adjustRightInd w:val="0"/>
-        <w:spacing w:after="0" w:line="240" w:lineRule="auto"/>
-        <w:rPr>
-          <w:rFonts w:cstheme="minorHAnsi"/>
-          <w:sz w:val="28"/>
-          <w:szCs w:val="28"/>
-        </w:rPr>
-      </w:pPr>
-    </w:p>
-    <w:p>
-      <w:pPr>
-        <w:autoSpaceDE w:val="0"/>
-        <w:autoSpaceDN w:val="0"/>
-        <w:adjustRightInd w:val="0"/>
-        <w:spacing w:after="0" w:line="240" w:lineRule="auto"/>
-        <w:rPr>
-          <w:rFonts w:cstheme="minorHAnsi"/>
-          <w:sz w:val="28"/>
-          <w:szCs w:val="28"/>
-        </w:rPr>
-      </w:pPr>
-    </w:p>
-    <w:p>
-      <w:pPr>
-        <w:autoSpaceDE w:val="0"/>
-        <w:autoSpaceDN w:val="0"/>
-        <w:adjustRightInd w:val="0"/>
-        <w:spacing w:after="0" w:line="240" w:lineRule="auto"/>
-        <w:rPr>
-          <w:rFonts w:cstheme="minorHAnsi"/>
-          <w:sz w:val="28"/>
-          <w:szCs w:val="28"/>
-        </w:rPr>
-      </w:pPr>
-    </w:p>
-    <w:p>
-      <w:pPr>
-        <w:autoSpaceDE w:val="0"/>
-        <w:autoSpaceDN w:val="0"/>
-        <w:adjustRightInd w:val="0"/>
-        <w:spacing w:after="0" w:line="240" w:lineRule="auto"/>
-        <w:rPr>
-          <w:rFonts w:cstheme="minorHAnsi"/>
-          <w:sz w:val="28"/>
-          <w:szCs w:val="28"/>
-        </w:rPr>
-      </w:pPr>
-    </w:p>
-    <w:p>
-      <w:pPr>
-        <w:autoSpaceDE w:val="0"/>
-        <w:autoSpaceDN w:val="0"/>
-        <w:adjustRightInd w:val="0"/>
-        <w:spacing w:after="0" w:line="240" w:lineRule="auto"/>
-        <w:rPr>
-          <w:rFonts w:cstheme="minorHAnsi"/>
-          <w:sz w:val="28"/>
-          <w:szCs w:val="28"/>
-        </w:rPr>
-      </w:pPr>
-    </w:p>
-    <w:p>
-      <w:pPr>
         <w:pStyle w:val="Paragrafoelenco"/>
         <w:numPr>
           <w:ilvl w:val="0"/>
@@ -12856,7 +13041,6 @@
           <w:sz w:val="40"/>
           <w:szCs w:val="40"/>
         </w:rPr>
-        <w:lastRenderedPageBreak/>
         <w:t>C</w:t>
       </w:r>
       <w:r>
@@ -12885,35 +13069,109 @@
     </w:p>
     <w:p>
       <w:pPr>
-        <w:pStyle w:val="Paragrafoelenco"/>
+        <w:pStyle w:val="Default"/>
         <w:numPr>
           <w:ilvl w:val="0"/>
-          <w:numId w:val="20"/>
+          <w:numId w:val="38"/>
         </w:numPr>
-        <w:spacing w:before="150" w:after="150" w:line="240" w:lineRule="auto"/>
-        <w:outlineLvl w:val="1"/>
-        <w:rPr>
-          <w:rFonts w:ascii="Arial" w:eastAsia="Times New Roman" w:hAnsi="Arial" w:cs="Arial"/>
+        <w:rPr>
+          <w:rFonts w:ascii="Arial" w:hAnsi="Arial" w:cs="Arial"/>
           <w:b/>
           <w:bCs/>
           <w:color w:val="2C4557"/>
           <w:sz w:val="27"/>
           <w:szCs w:val="27"/>
-          <w:lang w:eastAsia="it-IT"/>
-        </w:rPr>
-      </w:pPr>
-      <w:r>
-        <w:rPr>
-          <w:rFonts w:ascii="Arial" w:eastAsia="Times New Roman" w:hAnsi="Arial" w:cs="Arial"/>
+        </w:rPr>
+      </w:pPr>
+      <w:r>
+        <w:rPr>
+          <w:rFonts w:ascii="Arial" w:hAnsi="Arial" w:cs="Arial"/>
           <w:b/>
           <w:bCs/>
           <w:color w:val="2C4557"/>
           <w:sz w:val="27"/>
           <w:szCs w:val="27"/>
-          <w:lang w:eastAsia="it-IT"/>
         </w:rPr>
         <w:t>Classe Domanda</w:t>
       </w:r>
+      <w:r>
+        <w:rPr>
+          <w:rFonts w:ascii="Arial" w:hAnsi="Arial" w:cs="Arial"/>
+          <w:b/>
+          <w:bCs/>
+          <w:color w:val="2C4557"/>
+          <w:sz w:val="27"/>
+          <w:szCs w:val="27"/>
+        </w:rPr>
+        <w:t xml:space="preserve"> </w:t>
+      </w:r>
+    </w:p>
+    <w:p>
+      <w:pPr>
+        <w:pStyle w:val="Default"/>
+        <w:ind w:left="360"/>
+        <w:rPr>
+          <w:rFonts w:ascii="Century Gothic" w:eastAsiaTheme="minorHAnsi" w:hAnsi="Century Gothic" w:cs="Century Gothic"/>
+          <w:sz w:val="22"/>
+          <w:szCs w:val="22"/>
+          <w:lang w:eastAsia="en-US"/>
+        </w:rPr>
+      </w:pPr>
+      <w:r>
+        <w:rPr>
+          <w:rFonts w:ascii="Arial" w:hAnsi="Arial" w:cs="Arial"/>
+          <w:b/>
+          <w:bCs/>
+          <w:color w:val="2C4557"/>
+          <w:sz w:val="27"/>
+          <w:szCs w:val="27"/>
+        </w:rPr>
+        <w:t xml:space="preserve">Descrizione: </w:t>
+      </w:r>
+      <w:r>
+        <w:rPr>
+          <w:rFonts w:ascii="Century Gothic" w:eastAsiaTheme="minorHAnsi" w:hAnsi="Century Gothic" w:cs="Century Gothic"/>
+          <w:b/>
+          <w:sz w:val="22"/>
+          <w:szCs w:val="22"/>
+          <w:lang w:eastAsia="en-US"/>
+        </w:rPr>
+        <w:t xml:space="preserve">Classe che incapsula </w:t>
+      </w:r>
+      <w:r>
+        <w:rPr>
+          <w:rFonts w:ascii="Century Gothic" w:eastAsiaTheme="minorHAnsi" w:hAnsi="Century Gothic" w:cs="Century Gothic"/>
+          <w:b/>
+          <w:sz w:val="22"/>
+          <w:szCs w:val="22"/>
+          <w:lang w:eastAsia="en-US"/>
+        </w:rPr>
+        <w:t>tutte le domande possibili che possono capitare in un certo ordine e numero all’utente che ha deciso di effettuare una nuova partita</w:t>
+      </w:r>
+      <w:r>
+        <w:rPr>
+          <w:rFonts w:ascii="Century Gothic" w:eastAsiaTheme="minorHAnsi" w:hAnsi="Century Gothic" w:cs="Century Gothic"/>
+          <w:sz w:val="22"/>
+          <w:szCs w:val="22"/>
+          <w:lang w:eastAsia="en-US"/>
+        </w:rPr>
+        <w:t xml:space="preserve"> </w:t>
+      </w:r>
+    </w:p>
+    <w:p>
+      <w:pPr>
+        <w:spacing w:before="150" w:after="150" w:line="240" w:lineRule="auto"/>
+        <w:outlineLvl w:val="1"/>
+        <w:rPr>
+          <w:rFonts w:ascii="Arial" w:eastAsia="Times New Roman" w:hAnsi="Arial" w:cs="Arial"/>
+          <w:b/>
+          <w:bCs/>
+          <w:color w:val="2C4557"/>
+          <w:sz w:val="27"/>
+          <w:szCs w:val="27"/>
+          <w:lang w:eastAsia="it-IT"/>
+        </w:rPr>
+      </w:pPr>
     </w:p>
     <w:p>
       <w:pPr>
@@ -14344,6 +14602,7 @@
                 <w:sz w:val="21"/>
                 <w:lang w:eastAsia="it-IT"/>
               </w:rPr>
+              <w:lastRenderedPageBreak/>
               <w:t>void</w:t>
             </w:r>
           </w:p>
@@ -14623,7 +14882,6 @@
                 <w:sz w:val="21"/>
                 <w:lang w:eastAsia="it-IT"/>
               </w:rPr>
-              <w:lastRenderedPageBreak/>
               <w:t>void</w:t>
             </w:r>
           </w:p>
@@ -15677,6 +15935,7 @@
           <w:szCs w:val="21"/>
           <w:lang w:eastAsia="it-IT"/>
         </w:rPr>
+        <w:lastRenderedPageBreak/>
         <w:t>/** * @pre domanda != null</w:t>
       </w:r>
       <w:r>
@@ -15768,7 +16027,6 @@
           <w:sz w:val="18"/>
           <w:lang w:eastAsia="it-IT"/>
         </w:rPr>
-        <w:lastRenderedPageBreak/>
         <w:t>Specificato da:</w:t>
       </w:r>
     </w:p>
@@ -15881,45 +16139,6 @@
         </w:rPr>
         <w:t>/** * @pre listaRisposte != null</w:t>
       </w:r>
-    </w:p>
-    <w:p>
-      <w:pPr>
-        <w:shd w:val="clear" w:color="auto" w:fill="FFFFFF"/>
-        <w:spacing w:beforeAutospacing="1" w:after="0" w:line="240" w:lineRule="auto"/>
-        <w:rPr>
-          <w:rFonts w:ascii="Arial" w:eastAsia="Times New Roman" w:hAnsi="Arial" w:cs="Arial"/>
-          <w:color w:val="353833"/>
-          <w:sz w:val="21"/>
-          <w:szCs w:val="21"/>
-          <w:lang w:eastAsia="it-IT"/>
-        </w:rPr>
-      </w:pPr>
-    </w:p>
-    <w:p>
-      <w:pPr>
-        <w:shd w:val="clear" w:color="auto" w:fill="FFFFFF"/>
-        <w:spacing w:beforeAutospacing="1" w:after="0" w:line="240" w:lineRule="auto"/>
-        <w:rPr>
-          <w:rFonts w:ascii="Arial" w:eastAsia="Times New Roman" w:hAnsi="Arial" w:cs="Arial"/>
-          <w:color w:val="353833"/>
-          <w:sz w:val="21"/>
-          <w:szCs w:val="21"/>
-          <w:lang w:eastAsia="it-IT"/>
-        </w:rPr>
-      </w:pPr>
-    </w:p>
-    <w:p>
-      <w:pPr>
-        <w:shd w:val="clear" w:color="auto" w:fill="FFFFFF"/>
-        <w:spacing w:beforeAutospacing="1" w:after="0" w:line="240" w:lineRule="auto"/>
-        <w:rPr>
-          <w:rFonts w:ascii="Arial" w:eastAsia="Times New Roman" w:hAnsi="Arial" w:cs="Arial"/>
-          <w:color w:val="353833"/>
-          <w:sz w:val="21"/>
-          <w:szCs w:val="21"/>
-          <w:lang w:eastAsia="it-IT"/>
-        </w:rPr>
-      </w:pPr>
       <w:r>
         <w:rPr>
           <w:rFonts w:ascii="Arial" w:eastAsia="Times New Roman" w:hAnsi="Arial" w:cs="Arial"/>
@@ -16296,19 +16515,6 @@
         </w:rPr>
         <w:t>/** * @pre punteggio != null</w:t>
       </w:r>
-    </w:p>
-    <w:p>
-      <w:pPr>
-        <w:shd w:val="clear" w:color="auto" w:fill="FFFFFF"/>
-        <w:spacing w:beforeAutospacing="1" w:after="0" w:line="240" w:lineRule="auto"/>
-        <w:rPr>
-          <w:rFonts w:ascii="Arial" w:eastAsia="Times New Roman" w:hAnsi="Arial" w:cs="Arial"/>
-          <w:color w:val="353833"/>
-          <w:sz w:val="21"/>
-          <w:szCs w:val="21"/>
-          <w:lang w:eastAsia="it-IT"/>
-        </w:rPr>
-      </w:pPr>
       <w:r>
         <w:rPr>
           <w:rFonts w:ascii="Arial" w:eastAsia="Times New Roman" w:hAnsi="Arial" w:cs="Arial"/>
@@ -16497,45 +16703,6 @@
         </w:rPr>
         <w:t>/** * @pre tema != null</w:t>
       </w:r>
-    </w:p>
-    <w:p>
-      <w:pPr>
-        <w:shd w:val="clear" w:color="auto" w:fill="FFFFFF"/>
-        <w:spacing w:beforeAutospacing="1" w:after="0" w:line="240" w:lineRule="auto"/>
-        <w:rPr>
-          <w:rFonts w:ascii="Arial" w:eastAsia="Times New Roman" w:hAnsi="Arial" w:cs="Arial"/>
-          <w:color w:val="353833"/>
-          <w:sz w:val="21"/>
-          <w:szCs w:val="21"/>
-          <w:lang w:eastAsia="it-IT"/>
-        </w:rPr>
-      </w:pPr>
-    </w:p>
-    <w:p>
-      <w:pPr>
-        <w:shd w:val="clear" w:color="auto" w:fill="FFFFFF"/>
-        <w:spacing w:beforeAutospacing="1" w:after="0" w:line="240" w:lineRule="auto"/>
-        <w:rPr>
-          <w:rFonts w:ascii="Arial" w:eastAsia="Times New Roman" w:hAnsi="Arial" w:cs="Arial"/>
-          <w:color w:val="353833"/>
-          <w:sz w:val="21"/>
-          <w:szCs w:val="21"/>
-          <w:lang w:eastAsia="it-IT"/>
-        </w:rPr>
-      </w:pPr>
-    </w:p>
-    <w:p>
-      <w:pPr>
-        <w:shd w:val="clear" w:color="auto" w:fill="FFFFFF"/>
-        <w:spacing w:beforeAutospacing="1" w:after="0" w:line="240" w:lineRule="auto"/>
-        <w:rPr>
-          <w:rFonts w:ascii="Arial" w:eastAsia="Times New Roman" w:hAnsi="Arial" w:cs="Arial"/>
-          <w:color w:val="353833"/>
-          <w:sz w:val="21"/>
-          <w:szCs w:val="21"/>
-          <w:lang w:eastAsia="it-IT"/>
-        </w:rPr>
-      </w:pPr>
       <w:r>
         <w:rPr>
           <w:rFonts w:ascii="Arial" w:eastAsia="Times New Roman" w:hAnsi="Arial" w:cs="Arial"/>
@@ -16722,7 +16889,6 @@
           <w:szCs w:val="20"/>
           <w:lang w:eastAsia="it-IT"/>
         </w:rPr>
-        <w:lastRenderedPageBreak/>
         <w:t>setDomanda</w:t>
       </w:r>
     </w:p>
@@ -16911,6 +17077,7 @@
           <w:szCs w:val="20"/>
           <w:lang w:eastAsia="it-IT"/>
         </w:rPr>
+        <w:lastRenderedPageBreak/>
         <w:t>setListaRisposte</w:t>
       </w:r>
     </w:p>
@@ -16944,19 +17111,6 @@
         </w:rPr>
         <w:t> </w:t>
       </w:r>
-    </w:p>
-    <w:p>
-      <w:pPr>
-        <w:shd w:val="clear" w:color="auto" w:fill="FFFFFF"/>
-        <w:spacing w:beforeAutospacing="1" w:after="0" w:line="240" w:lineRule="auto"/>
-        <w:rPr>
-          <w:rFonts w:ascii="Arial" w:eastAsia="Times New Roman" w:hAnsi="Arial" w:cs="Arial"/>
-          <w:color w:val="353833"/>
-          <w:sz w:val="21"/>
-          <w:szCs w:val="21"/>
-          <w:lang w:eastAsia="it-IT"/>
-        </w:rPr>
-      </w:pPr>
       <w:r>
         <w:rPr>
           <w:rFonts w:ascii="Arial" w:eastAsia="Times New Roman" w:hAnsi="Arial" w:cs="Arial"/>
@@ -17744,118 +17898,15 @@
     </w:p>
     <w:p>
       <w:pPr>
-        <w:autoSpaceDE w:val="0"/>
-        <w:autoSpaceDN w:val="0"/>
-        <w:adjustRightInd w:val="0"/>
-        <w:spacing w:after="0" w:line="240" w:lineRule="auto"/>
-        <w:rPr>
-          <w:rFonts w:cstheme="minorHAnsi"/>
-          <w:sz w:val="28"/>
-          <w:szCs w:val="28"/>
-        </w:rPr>
-      </w:pPr>
-    </w:p>
-    <w:p>
-      <w:pPr>
-        <w:autoSpaceDE w:val="0"/>
-        <w:autoSpaceDN w:val="0"/>
-        <w:adjustRightInd w:val="0"/>
-        <w:spacing w:after="0" w:line="240" w:lineRule="auto"/>
-        <w:rPr>
-          <w:rFonts w:cstheme="minorHAnsi"/>
-          <w:sz w:val="28"/>
-          <w:szCs w:val="28"/>
-        </w:rPr>
-      </w:pPr>
-    </w:p>
-    <w:p>
-      <w:pPr>
-        <w:autoSpaceDE w:val="0"/>
-        <w:autoSpaceDN w:val="0"/>
-        <w:adjustRightInd w:val="0"/>
-        <w:spacing w:after="0" w:line="240" w:lineRule="auto"/>
-        <w:rPr>
-          <w:rFonts w:cstheme="minorHAnsi"/>
-          <w:sz w:val="28"/>
-          <w:szCs w:val="28"/>
-        </w:rPr>
-      </w:pPr>
-    </w:p>
-    <w:p>
-      <w:pPr>
-        <w:autoSpaceDE w:val="0"/>
-        <w:autoSpaceDN w:val="0"/>
-        <w:adjustRightInd w:val="0"/>
-        <w:spacing w:after="0" w:line="240" w:lineRule="auto"/>
-        <w:rPr>
-          <w:rFonts w:cstheme="minorHAnsi"/>
-          <w:sz w:val="28"/>
-          <w:szCs w:val="28"/>
-        </w:rPr>
-      </w:pPr>
-    </w:p>
-    <w:p>
-      <w:pPr>
-        <w:autoSpaceDE w:val="0"/>
-        <w:autoSpaceDN w:val="0"/>
-        <w:adjustRightInd w:val="0"/>
-        <w:spacing w:after="0" w:line="240" w:lineRule="auto"/>
-        <w:rPr>
-          <w:rFonts w:cstheme="minorHAnsi"/>
-          <w:sz w:val="28"/>
-          <w:szCs w:val="28"/>
-        </w:rPr>
-      </w:pPr>
-    </w:p>
-    <w:p>
-      <w:pPr>
-        <w:autoSpaceDE w:val="0"/>
-        <w:autoSpaceDN w:val="0"/>
-        <w:adjustRightInd w:val="0"/>
-        <w:spacing w:after="0" w:line="240" w:lineRule="auto"/>
-        <w:rPr>
-          <w:rFonts w:cstheme="minorHAnsi"/>
-          <w:sz w:val="28"/>
-          <w:szCs w:val="28"/>
-        </w:rPr>
-      </w:pPr>
-    </w:p>
-    <w:p>
-      <w:pPr>
-        <w:autoSpaceDE w:val="0"/>
-        <w:autoSpaceDN w:val="0"/>
-        <w:adjustRightInd w:val="0"/>
-        <w:spacing w:after="0" w:line="240" w:lineRule="auto"/>
-        <w:rPr>
-          <w:rFonts w:cstheme="minorHAnsi"/>
-          <w:sz w:val="28"/>
-          <w:szCs w:val="28"/>
-        </w:rPr>
-      </w:pPr>
-    </w:p>
-    <w:p>
-      <w:pPr>
-        <w:autoSpaceDE w:val="0"/>
-        <w:autoSpaceDN w:val="0"/>
-        <w:adjustRightInd w:val="0"/>
-        <w:spacing w:after="0" w:line="240" w:lineRule="auto"/>
-        <w:rPr>
-          <w:rFonts w:cstheme="minorHAnsi"/>
-          <w:sz w:val="28"/>
-          <w:szCs w:val="28"/>
-        </w:rPr>
-      </w:pPr>
-    </w:p>
-    <w:p>
-      <w:pPr>
-        <w:autoSpaceDE w:val="0"/>
-        <w:autoSpaceDN w:val="0"/>
-        <w:adjustRightInd w:val="0"/>
-        <w:spacing w:after="0" w:line="240" w:lineRule="auto"/>
-        <w:rPr>
-          <w:rFonts w:cstheme="minorHAnsi"/>
-          <w:sz w:val="28"/>
-          <w:szCs w:val="28"/>
+        <w:shd w:val="clear" w:color="auto" w:fill="FFFFFF"/>
+        <w:spacing w:after="150" w:line="240" w:lineRule="auto"/>
+        <w:ind w:left="720"/>
+        <w:rPr>
+          <w:rFonts w:ascii="Courier New" w:eastAsia="Times New Roman" w:hAnsi="Courier New" w:cs="Courier New"/>
+          <w:color w:val="353833"/>
+          <w:sz w:val="21"/>
+          <w:szCs w:val="21"/>
+          <w:lang w:eastAsia="it-IT"/>
         </w:rPr>
       </w:pPr>
     </w:p>
@@ -17864,7 +17915,7 @@
         <w:pStyle w:val="Paragrafoelenco"/>
         <w:numPr>
           <w:ilvl w:val="0"/>
-          <w:numId w:val="20"/>
+          <w:numId w:val="38"/>
         </w:numPr>
         <w:spacing w:before="150" w:after="150" w:line="240" w:lineRule="auto"/>
         <w:outlineLvl w:val="1"/>
@@ -17889,6 +17940,34 @@
           <w:lang w:eastAsia="it-IT"/>
         </w:rPr>
         <w:t>Classe BizBong</w:t>
+      </w:r>
+    </w:p>
+    <w:p>
+      <w:pPr>
+        <w:pStyle w:val="Paragrafoelenco"/>
+        <w:spacing w:before="150" w:after="150" w:line="240" w:lineRule="auto"/>
+        <w:outlineLvl w:val="1"/>
+        <w:rPr>
+          <w:rFonts w:ascii="Arial" w:eastAsia="Times New Roman" w:hAnsi="Arial" w:cs="Arial"/>
+          <w:b/>
+          <w:bCs/>
+          <w:color w:val="2C4557"/>
+          <w:sz w:val="27"/>
+          <w:szCs w:val="27"/>
+          <w:lang w:eastAsia="it-IT"/>
+        </w:rPr>
+      </w:pPr>
+      <w:r>
+        <w:rPr>
+          <w:rFonts w:ascii="Arial" w:eastAsia="Times New Roman" w:hAnsi="Arial" w:cs="Arial"/>
+          <w:b/>
+          <w:bCs/>
+          <w:color w:val="2C4557"/>
+          <w:sz w:val="27"/>
+          <w:szCs w:val="27"/>
+          <w:lang w:eastAsia="it-IT"/>
+        </w:rPr>
+        <w:t>Descrizione: Classe che interagisce con l’utente quando quest’ultimo inizia una nuova partita riguardo uno o più temi.</w:t>
       </w:r>
     </w:p>
     <w:p>
@@ -18032,6 +18111,7 @@
           <w:szCs w:val="21"/>
           <w:lang w:eastAsia="it-IT"/>
         </w:rPr>
+        <w:lastRenderedPageBreak/>
         <w:pict>
           <v:rect id="_x0000_i1029" style="width:0;height:1.5pt" o:hralign="center" o:hrstd="t" o:hr="t" fillcolor="#a0a0a0" stroked="f"/>
         </w:pict>
@@ -19384,7 +19464,6 @@
                 <w:sz w:val="21"/>
                 <w:lang w:eastAsia="it-IT"/>
               </w:rPr>
-              <w:lastRenderedPageBreak/>
               <w:t>java.lang.String</w:t>
             </w:r>
           </w:p>
@@ -19867,6 +19946,7 @@
           <w:szCs w:val="21"/>
           <w:lang w:eastAsia="it-IT"/>
         </w:rPr>
+        <w:lastRenderedPageBreak/>
         <w:t>/** * @pre punteggio != null</w:t>
       </w:r>
       <w:r>
@@ -20565,7 +20645,6 @@
           <w:szCs w:val="21"/>
           <w:lang w:eastAsia="it-IT"/>
         </w:rPr>
-        <w:lastRenderedPageBreak/>
         <w:t>public void setTempo(int tempo)</w:t>
       </w:r>
     </w:p>
@@ -21025,6 +21104,7 @@
           <w:szCs w:val="21"/>
           <w:lang w:eastAsia="it-IT"/>
         </w:rPr>
+        <w:lastRenderedPageBreak/>
         <w:t>public void setListaDomande(java.util.List&lt;</w:t>
       </w:r>
       <w:hyperlink r:id="rId129" w:tooltip="class in &lt;Unnamed&gt;" w:history="1">
@@ -21437,7 +21517,7 @@
         <w:pStyle w:val="Paragrafoelenco"/>
         <w:numPr>
           <w:ilvl w:val="0"/>
-          <w:numId w:val="20"/>
+          <w:numId w:val="38"/>
         </w:numPr>
         <w:spacing w:before="150" w:after="150" w:line="240" w:lineRule="auto"/>
         <w:outlineLvl w:val="1"/>
@@ -21462,6 +21542,34 @@
           <w:lang w:eastAsia="it-IT"/>
         </w:rPr>
         <w:t>Classe Profilo</w:t>
+      </w:r>
+    </w:p>
+    <w:p>
+      <w:pPr>
+        <w:pStyle w:val="Paragrafoelenco"/>
+        <w:spacing w:before="150" w:after="150" w:line="240" w:lineRule="auto"/>
+        <w:outlineLvl w:val="1"/>
+        <w:rPr>
+          <w:rFonts w:ascii="Arial" w:eastAsia="Times New Roman" w:hAnsi="Arial" w:cs="Arial"/>
+          <w:b/>
+          <w:bCs/>
+          <w:color w:val="2C4557"/>
+          <w:sz w:val="27"/>
+          <w:szCs w:val="27"/>
+          <w:lang w:eastAsia="it-IT"/>
+        </w:rPr>
+      </w:pPr>
+      <w:r>
+        <w:rPr>
+          <w:rFonts w:ascii="Arial" w:eastAsia="Times New Roman" w:hAnsi="Arial" w:cs="Arial"/>
+          <w:b/>
+          <w:bCs/>
+          <w:color w:val="2C4557"/>
+          <w:sz w:val="27"/>
+          <w:szCs w:val="27"/>
+          <w:lang w:eastAsia="it-IT"/>
+        </w:rPr>
+        <w:t>Descrizione: Classe che incapsula i dati personali dell’utente</w:t>
       </w:r>
     </w:p>
     <w:p>
@@ -21715,7 +21823,6 @@
           <w:szCs w:val="21"/>
           <w:lang w:eastAsia="it-IT"/>
         </w:rPr>
-        <w:lastRenderedPageBreak/>
         <w:t>extends java.lang.Object</w:t>
       </w:r>
     </w:p>
@@ -22356,6 +22463,7 @@
                 <w:sz w:val="21"/>
                 <w:lang w:eastAsia="it-IT"/>
               </w:rPr>
+              <w:lastRenderedPageBreak/>
               <w:t>java.lang.String</w:t>
             </w:r>
           </w:p>
@@ -23734,7 +23842,6 @@
           <w:szCs w:val="21"/>
           <w:lang w:eastAsia="it-IT"/>
         </w:rPr>
-        <w:lastRenderedPageBreak/>
         <w:t>public Profilo(java.lang.String nickname,</w:t>
       </w:r>
     </w:p>
@@ -23930,32 +24037,6 @@
         </w:rPr>
         <w:t>/** * @pre nickname != null</w:t>
       </w:r>
-    </w:p>
-    <w:p>
-      <w:pPr>
-        <w:shd w:val="clear" w:color="auto" w:fill="FFFFFF"/>
-        <w:spacing w:beforeAutospacing="1" w:after="0" w:line="240" w:lineRule="auto"/>
-        <w:rPr>
-          <w:rFonts w:ascii="Arial" w:eastAsia="Times New Roman" w:hAnsi="Arial" w:cs="Arial"/>
-          <w:color w:val="353833"/>
-          <w:sz w:val="21"/>
-          <w:szCs w:val="21"/>
-          <w:lang w:eastAsia="it-IT"/>
-        </w:rPr>
-      </w:pPr>
-    </w:p>
-    <w:p>
-      <w:pPr>
-        <w:shd w:val="clear" w:color="auto" w:fill="FFFFFF"/>
-        <w:spacing w:beforeAutospacing="1" w:after="0" w:line="240" w:lineRule="auto"/>
-        <w:rPr>
-          <w:rFonts w:ascii="Arial" w:eastAsia="Times New Roman" w:hAnsi="Arial" w:cs="Arial"/>
-          <w:color w:val="353833"/>
-          <w:sz w:val="21"/>
-          <w:szCs w:val="21"/>
-          <w:lang w:eastAsia="it-IT"/>
-        </w:rPr>
-      </w:pPr>
       <w:r>
         <w:rPr>
           <w:rFonts w:ascii="Arial" w:eastAsia="Times New Roman" w:hAnsi="Arial" w:cs="Arial"/>
@@ -24630,6 +24711,19 @@
         </w:rPr>
         <w:t>/** * @pre email != null</w:t>
       </w:r>
+    </w:p>
+    <w:p>
+      <w:pPr>
+        <w:shd w:val="clear" w:color="auto" w:fill="FFFFFF"/>
+        <w:spacing w:beforeAutospacing="1" w:after="0" w:line="240" w:lineRule="auto"/>
+        <w:rPr>
+          <w:rFonts w:ascii="Arial" w:eastAsia="Times New Roman" w:hAnsi="Arial" w:cs="Arial"/>
+          <w:color w:val="353833"/>
+          <w:sz w:val="21"/>
+          <w:szCs w:val="21"/>
+          <w:lang w:eastAsia="it-IT"/>
+        </w:rPr>
+      </w:pPr>
       <w:r>
         <w:rPr>
           <w:rFonts w:ascii="Arial" w:eastAsia="Times New Roman" w:hAnsi="Arial" w:cs="Arial"/>
@@ -24983,6 +25077,7 @@
           <w:szCs w:val="20"/>
           <w:lang w:eastAsia="it-IT"/>
         </w:rPr>
+        <w:lastRenderedPageBreak/>
         <w:t>getStatistica</w:t>
       </w:r>
     </w:p>
@@ -25583,7 +25678,7 @@
         <w:pStyle w:val="Paragrafoelenco"/>
         <w:numPr>
           <w:ilvl w:val="0"/>
-          <w:numId w:val="20"/>
+          <w:numId w:val="38"/>
         </w:numPr>
         <w:spacing w:before="150" w:after="150" w:line="240" w:lineRule="auto"/>
         <w:outlineLvl w:val="1"/>
@@ -25608,6 +25703,34 @@
           <w:lang w:eastAsia="it-IT"/>
         </w:rPr>
         <w:t>Classe ProfiloClassificato</w:t>
+      </w:r>
+    </w:p>
+    <w:p>
+      <w:pPr>
+        <w:pStyle w:val="Paragrafoelenco"/>
+        <w:spacing w:before="150" w:after="150" w:line="240" w:lineRule="auto"/>
+        <w:outlineLvl w:val="1"/>
+        <w:rPr>
+          <w:rFonts w:ascii="Arial" w:eastAsia="Times New Roman" w:hAnsi="Arial" w:cs="Arial"/>
+          <w:b/>
+          <w:bCs/>
+          <w:color w:val="2C4557"/>
+          <w:sz w:val="27"/>
+          <w:szCs w:val="27"/>
+          <w:lang w:eastAsia="it-IT"/>
+        </w:rPr>
+      </w:pPr>
+      <w:r>
+        <w:rPr>
+          <w:rFonts w:ascii="Arial" w:eastAsia="Times New Roman" w:hAnsi="Arial" w:cs="Arial"/>
+          <w:b/>
+          <w:bCs/>
+          <w:color w:val="2C4557"/>
+          <w:sz w:val="27"/>
+          <w:szCs w:val="27"/>
+          <w:lang w:eastAsia="it-IT"/>
+        </w:rPr>
+        <w:t>Descrizione: Classe che mostra all’utente la momentanea classifica dei primi 10 utenti in ordine decrescente in base al tema specifico selezionato</w:t>
       </w:r>
     </w:p>
     <w:p>
@@ -25831,6 +25954,7 @@
           <w:szCs w:val="21"/>
           <w:lang w:eastAsia="it-IT"/>
         </w:rPr>
+        <w:lastRenderedPageBreak/>
         <w:t xml:space="preserve">extends </w:t>
       </w:r>
       <w:hyperlink r:id="rId154" w:tooltip="class in &lt;Unnamed&gt;" w:history="1">
@@ -27052,7 +27176,6 @@
           <w:sz w:val="21"/>
           <w:lang w:eastAsia="it-IT"/>
         </w:rPr>
-        <w:lastRenderedPageBreak/>
         <w:t>clone, finalize, getClass, hashCode, notify, notifyAll, wait, wait, wait</w:t>
       </w:r>
     </w:p>
@@ -28154,7 +28277,7 @@
         <w:pStyle w:val="Paragrafoelenco"/>
         <w:numPr>
           <w:ilvl w:val="0"/>
-          <w:numId w:val="20"/>
+          <w:numId w:val="38"/>
         </w:numPr>
         <w:spacing w:before="150" w:after="150" w:line="240" w:lineRule="auto"/>
         <w:outlineLvl w:val="1"/>
@@ -28179,6 +28302,94 @@
           <w:lang w:eastAsia="it-IT"/>
         </w:rPr>
         <w:t>Classe Statistica</w:t>
+      </w:r>
+    </w:p>
+    <w:p>
+      <w:pPr>
+        <w:pStyle w:val="Paragrafoelenco"/>
+        <w:spacing w:before="150" w:after="150" w:line="240" w:lineRule="auto"/>
+        <w:outlineLvl w:val="1"/>
+        <w:rPr>
+          <w:rFonts w:ascii="Arial" w:eastAsia="Times New Roman" w:hAnsi="Arial" w:cs="Arial"/>
+          <w:b/>
+          <w:bCs/>
+          <w:color w:val="2C4557"/>
+          <w:sz w:val="27"/>
+          <w:szCs w:val="27"/>
+          <w:lang w:eastAsia="it-IT"/>
+        </w:rPr>
+      </w:pPr>
+      <w:r>
+        <w:rPr>
+          <w:rFonts w:ascii="Arial" w:eastAsia="Times New Roman" w:hAnsi="Arial" w:cs="Arial"/>
+          <w:b/>
+          <w:bCs/>
+          <w:color w:val="2C4557"/>
+          <w:sz w:val="27"/>
+          <w:szCs w:val="27"/>
+          <w:lang w:eastAsia="it-IT"/>
+        </w:rPr>
+        <w:t>Descrizione: Classe che permette all’utente di visualizzare le proprie prestazioni</w:t>
+      </w:r>
+      <w:r>
+        <w:rPr>
+          <w:rFonts w:ascii="Arial" w:eastAsia="Times New Roman" w:hAnsi="Arial" w:cs="Arial"/>
+          <w:b/>
+          <w:bCs/>
+          <w:color w:val="2C4557"/>
+          <w:sz w:val="27"/>
+          <w:szCs w:val="27"/>
+          <w:lang w:eastAsia="it-IT"/>
+        </w:rPr>
+        <w:t>,</w:t>
+      </w:r>
+      <w:r>
+        <w:rPr>
+          <w:rFonts w:ascii="Arial" w:eastAsia="Times New Roman" w:hAnsi="Arial" w:cs="Arial"/>
+          <w:b/>
+          <w:bCs/>
+          <w:color w:val="2C4557"/>
+          <w:sz w:val="27"/>
+          <w:szCs w:val="27"/>
+          <w:lang w:eastAsia="it-IT"/>
+        </w:rPr>
+        <w:t xml:space="preserve"> tramite un grafico </w:t>
+      </w:r>
+      <w:r>
+        <w:rPr>
+          <w:rFonts w:ascii="Arial" w:eastAsia="Times New Roman" w:hAnsi="Arial" w:cs="Arial"/>
+          <w:b/>
+          <w:bCs/>
+          <w:color w:val="2C4557"/>
+          <w:sz w:val="27"/>
+          <w:szCs w:val="27"/>
+          <w:lang w:eastAsia="it-IT"/>
+        </w:rPr>
+        <w:t xml:space="preserve">a “torta”, </w:t>
+      </w:r>
+      <w:r>
+        <w:rPr>
+          <w:rFonts w:ascii="Arial" w:eastAsia="Times New Roman" w:hAnsi="Arial" w:cs="Arial"/>
+          <w:b/>
+          <w:bCs/>
+          <w:color w:val="2C4557"/>
+          <w:sz w:val="27"/>
+          <w:szCs w:val="27"/>
+          <w:lang w:eastAsia="it-IT"/>
+        </w:rPr>
+        <w:t xml:space="preserve">realizzato in base alle partite e ai relativi punteggi </w:t>
+      </w:r>
+      <w:r>
+        <w:rPr>
+          <w:rFonts w:ascii="Arial" w:eastAsia="Times New Roman" w:hAnsi="Arial" w:cs="Arial"/>
+          <w:b/>
+          <w:bCs/>
+          <w:color w:val="2C4557"/>
+          <w:sz w:val="27"/>
+          <w:szCs w:val="27"/>
+          <w:lang w:eastAsia="it-IT"/>
+        </w:rPr>
+        <w:t>dell’utente.</w:t>
       </w:r>
     </w:p>
     <w:p>
@@ -28327,7 +28538,6 @@
           <w:szCs w:val="21"/>
           <w:lang w:eastAsia="it-IT"/>
         </w:rPr>
-        <w:lastRenderedPageBreak/>
         <w:pict>
           <v:rect id="_x0000_i1031" style="width:0;height:1.5pt" o:hralign="center" o:hrstd="t" o:hr="t" fillcolor="#a0a0a0" stroked="f"/>
         </w:pict>
@@ -30931,7 +31141,6 @@
           <w:szCs w:val="20"/>
           <w:lang w:eastAsia="it-IT"/>
         </w:rPr>
-        <w:lastRenderedPageBreak/>
         <w:t>equals</w:t>
       </w:r>
     </w:p>
@@ -31315,7 +31524,7 @@
               <w:noProof/>
               <w:sz w:val="20"/>
             </w:rPr>
-            <w:t>26</w:t>
+            <w:t>25</w:t>
           </w:r>
           <w:r>
             <w:rPr>
@@ -31452,7 +31661,7 @@
               <w:noProof/>
               <w:sz w:val="20"/>
             </w:rPr>
-            <w:t>4</w:t>
+            <w:t>3</w:t>
           </w:r>
           <w:r>
             <w:rPr>
@@ -31489,7 +31698,7 @@
               <w:noProof/>
               <w:sz w:val="20"/>
             </w:rPr>
-            <w:t>26</w:t>
+            <w:t>25</w:t>
           </w:r>
           <w:r>
             <w:rPr>
@@ -34838,7 +35047,7 @@
   <w:abstractNum w:abstractNumId="22">
     <w:nsid w:val="444E1D39"/>
     <w:multiLevelType w:val="hybridMultilevel"/>
-    <w:tmpl w:val="A126DCE4"/>
+    <w:tmpl w:val="B26C594A"/>
     <w:lvl w:ilvl="0" w:tplc="04100001">
       <w:start w:val="1"/>
       <w:numFmt w:val="bullet"/>
@@ -34949,6 +35158,95 @@
     </w:lvl>
   </w:abstractNum>
   <w:abstractNum w:abstractNumId="23">
+    <w:nsid w:val="515D2E86"/>
+    <w:multiLevelType w:val="hybridMultilevel"/>
+    <w:tmpl w:val="913ABFF4"/>
+    <w:lvl w:ilvl="0" w:tplc="0410000F">
+      <w:start w:val="1"/>
+      <w:numFmt w:val="decimal"/>
+      <w:lvlText w:val="%1."/>
+      <w:lvlJc w:val="left"/>
+      <w:pPr>
+        <w:ind w:left="720" w:hanging="360"/>
+      </w:pPr>
+      <w:rPr>
+        <w:rFonts w:hint="default"/>
+      </w:rPr>
+    </w:lvl>
+    <w:lvl w:ilvl="1" w:tplc="04100019" w:tentative="1">
+      <w:start w:val="1"/>
+      <w:numFmt w:val="lowerLetter"/>
+      <w:lvlText w:val="%2."/>
+      <w:lvlJc w:val="left"/>
+      <w:pPr>
+        <w:ind w:left="1440" w:hanging="360"/>
+      </w:pPr>
+    </w:lvl>
+    <w:lvl w:ilvl="2" w:tplc="0410001B" w:tentative="1">
+      <w:start w:val="1"/>
+      <w:numFmt w:val="lowerRoman"/>
+      <w:lvlText w:val="%3."/>
+      <w:lvlJc w:val="right"/>
+      <w:pPr>
+        <w:ind w:left="2160" w:hanging="180"/>
+      </w:pPr>
+    </w:lvl>
+    <w:lvl w:ilvl="3" w:tplc="0410000F" w:tentative="1">
+      <w:start w:val="1"/>
+      <w:numFmt w:val="decimal"/>
+      <w:lvlText w:val="%4."/>
+      <w:lvlJc w:val="left"/>
+      <w:pPr>
+        <w:ind w:left="2880" w:hanging="360"/>
+      </w:pPr>
+    </w:lvl>
+    <w:lvl w:ilvl="4" w:tplc="04100019" w:tentative="1">
+      <w:start w:val="1"/>
+      <w:numFmt w:val="lowerLetter"/>
+      <w:lvlText w:val="%5."/>
+      <w:lvlJc w:val="left"/>
+      <w:pPr>
+        <w:ind w:left="3600" w:hanging="360"/>
+      </w:pPr>
+    </w:lvl>
+    <w:lvl w:ilvl="5" w:tplc="0410001B" w:tentative="1">
+      <w:start w:val="1"/>
+      <w:numFmt w:val="lowerRoman"/>
+      <w:lvlText w:val="%6."/>
+      <w:lvlJc w:val="right"/>
+      <w:pPr>
+        <w:ind w:left="4320" w:hanging="180"/>
+      </w:pPr>
+    </w:lvl>
+    <w:lvl w:ilvl="6" w:tplc="0410000F" w:tentative="1">
+      <w:start w:val="1"/>
+      <w:numFmt w:val="decimal"/>
+      <w:lvlText w:val="%7."/>
+      <w:lvlJc w:val="left"/>
+      <w:pPr>
+        <w:ind w:left="5040" w:hanging="360"/>
+      </w:pPr>
+    </w:lvl>
+    <w:lvl w:ilvl="7" w:tplc="04100019" w:tentative="1">
+      <w:start w:val="1"/>
+      <w:numFmt w:val="lowerLetter"/>
+      <w:lvlText w:val="%8."/>
+      <w:lvlJc w:val="left"/>
+      <w:pPr>
+        <w:ind w:left="5760" w:hanging="360"/>
+      </w:pPr>
+    </w:lvl>
+    <w:lvl w:ilvl="8" w:tplc="0410001B" w:tentative="1">
+      <w:start w:val="1"/>
+      <w:numFmt w:val="lowerRoman"/>
+      <w:lvlText w:val="%9."/>
+      <w:lvlJc w:val="right"/>
+      <w:pPr>
+        <w:ind w:left="6480" w:hanging="180"/>
+      </w:pPr>
+    </w:lvl>
+  </w:abstractNum>
+  <w:abstractNum w:abstractNumId="24">
     <w:nsid w:val="53EC3D12"/>
     <w:multiLevelType w:val="multilevel"/>
     <w:tmpl w:val="50682634"/>
@@ -35097,7 +35395,7 @@
       </w:rPr>
     </w:lvl>
   </w:abstractNum>
-  <w:abstractNum w:abstractNumId="24">
+  <w:abstractNum w:abstractNumId="25">
     <w:nsid w:val="5467453F"/>
     <w:multiLevelType w:val="multilevel"/>
     <w:tmpl w:val="917E2580"/>
@@ -35246,7 +35544,7 @@
       </w:rPr>
     </w:lvl>
   </w:abstractNum>
-  <w:abstractNum w:abstractNumId="25">
+  <w:abstractNum w:abstractNumId="26">
     <w:nsid w:val="5EBF1E38"/>
     <w:multiLevelType w:val="multilevel"/>
     <w:tmpl w:val="197646C4"/>
@@ -35395,7 +35693,7 @@
       </w:rPr>
     </w:lvl>
   </w:abstractNum>
-  <w:abstractNum w:abstractNumId="26">
+  <w:abstractNum w:abstractNumId="27">
     <w:nsid w:val="5F562CC3"/>
     <w:multiLevelType w:val="multilevel"/>
     <w:tmpl w:val="F6969778"/>
@@ -35544,7 +35842,7 @@
       </w:rPr>
     </w:lvl>
   </w:abstractNum>
-  <w:abstractNum w:abstractNumId="27">
+  <w:abstractNum w:abstractNumId="28">
     <w:nsid w:val="5F7D01FF"/>
     <w:multiLevelType w:val="multilevel"/>
     <w:tmpl w:val="A282E3DE"/>
@@ -35693,7 +35991,7 @@
       </w:rPr>
     </w:lvl>
   </w:abstractNum>
-  <w:abstractNum w:abstractNumId="28">
+  <w:abstractNum w:abstractNumId="29">
     <w:nsid w:val="5FBD2209"/>
     <w:multiLevelType w:val="multilevel"/>
     <w:tmpl w:val="C6CE77A6"/>
@@ -35842,7 +36140,7 @@
       </w:rPr>
     </w:lvl>
   </w:abstractNum>
-  <w:abstractNum w:abstractNumId="29">
+  <w:abstractNum w:abstractNumId="30">
     <w:nsid w:val="628C50DE"/>
     <w:multiLevelType w:val="multilevel"/>
     <w:tmpl w:val="3F586474"/>
@@ -35991,7 +36289,7 @@
       </w:rPr>
     </w:lvl>
   </w:abstractNum>
-  <w:abstractNum w:abstractNumId="30">
+  <w:abstractNum w:abstractNumId="31">
     <w:nsid w:val="6BDE74A7"/>
     <w:multiLevelType w:val="multilevel"/>
     <w:tmpl w:val="F8384978"/>
@@ -36140,7 +36438,7 @@
       </w:rPr>
     </w:lvl>
   </w:abstractNum>
-  <w:abstractNum w:abstractNumId="31">
+  <w:abstractNum w:abstractNumId="32">
     <w:nsid w:val="705D6502"/>
     <w:multiLevelType w:val="multilevel"/>
     <w:tmpl w:val="7BE23400"/>
@@ -36289,7 +36587,7 @@
       </w:rPr>
     </w:lvl>
   </w:abstractNum>
-  <w:abstractNum w:abstractNumId="32">
+  <w:abstractNum w:abstractNumId="33">
     <w:nsid w:val="70B10329"/>
     <w:multiLevelType w:val="multilevel"/>
     <w:tmpl w:val="F092A2F4"/>
@@ -36438,7 +36736,7 @@
       </w:rPr>
     </w:lvl>
   </w:abstractNum>
-  <w:abstractNum w:abstractNumId="33">
+  <w:abstractNum w:abstractNumId="34">
     <w:nsid w:val="73D034EE"/>
     <w:multiLevelType w:val="multilevel"/>
     <w:tmpl w:val="75C22E64"/>
@@ -36587,7 +36885,7 @@
       </w:rPr>
     </w:lvl>
   </w:abstractNum>
-  <w:abstractNum w:abstractNumId="34">
+  <w:abstractNum w:abstractNumId="35">
     <w:nsid w:val="7B356E87"/>
     <w:multiLevelType w:val="multilevel"/>
     <w:tmpl w:val="3A9E0A1E"/>
@@ -36708,7 +37006,7 @@
       </w:rPr>
     </w:lvl>
   </w:abstractNum>
-  <w:abstractNum w:abstractNumId="35">
+  <w:abstractNum w:abstractNumId="36">
     <w:nsid w:val="7B85025F"/>
     <w:multiLevelType w:val="multilevel"/>
     <w:tmpl w:val="6502826C"/>
@@ -36857,7 +37155,7 @@
       </w:rPr>
     </w:lvl>
   </w:abstractNum>
-  <w:abstractNum w:abstractNumId="36">
+  <w:abstractNum w:abstractNumId="37">
     <w:nsid w:val="7FB17305"/>
     <w:multiLevelType w:val="multilevel"/>
     <w:tmpl w:val="A22AB36E"/>
@@ -37007,28 +37305,28 @@
     </w:lvl>
   </w:abstractNum>
   <w:num w:numId="1">
-    <w:abstractNumId w:val="34"/>
+    <w:abstractNumId w:val="35"/>
   </w:num>
   <w:num w:numId="2">
     <w:abstractNumId w:val="22"/>
   </w:num>
   <w:num w:numId="3">
-    <w:abstractNumId w:val="23"/>
+    <w:abstractNumId w:val="24"/>
   </w:num>
   <w:num w:numId="4">
-    <w:abstractNumId w:val="25"/>
+    <w:abstractNumId w:val="26"/>
   </w:num>
   <w:num w:numId="5">
     <w:abstractNumId w:val="17"/>
   </w:num>
   <w:num w:numId="6">
-    <w:abstractNumId w:val="35"/>
+    <w:abstractNumId w:val="36"/>
   </w:num>
   <w:num w:numId="7">
     <w:abstractNumId w:val="3"/>
   </w:num>
   <w:num w:numId="8">
-    <w:abstractNumId w:val="30"/>
+    <w:abstractNumId w:val="31"/>
   </w:num>
   <w:num w:numId="9">
     <w:abstractNumId w:val="21"/>
@@ -37040,16 +37338,16 @@
     <w:abstractNumId w:val="20"/>
   </w:num>
   <w:num w:numId="12">
-    <w:abstractNumId w:val="32"/>
+    <w:abstractNumId w:val="33"/>
   </w:num>
   <w:num w:numId="13">
-    <w:abstractNumId w:val="29"/>
+    <w:abstractNumId w:val="30"/>
   </w:num>
   <w:num w:numId="14">
     <w:abstractNumId w:val="16"/>
   </w:num>
   <w:num w:numId="15">
-    <w:abstractNumId w:val="31"/>
+    <w:abstractNumId w:val="32"/>
   </w:num>
   <w:num w:numId="16">
     <w:abstractNumId w:val="0"/>
@@ -37058,7 +37356,7 @@
     <w:abstractNumId w:val="4"/>
   </w:num>
   <w:num w:numId="18">
-    <w:abstractNumId w:val="28"/>
+    <w:abstractNumId w:val="29"/>
   </w:num>
   <w:num w:numId="19">
     <w:abstractNumId w:val="6"/>
@@ -37070,7 +37368,7 @@
     <w:abstractNumId w:val="8"/>
   </w:num>
   <w:num w:numId="22">
-    <w:abstractNumId w:val="27"/>
+    <w:abstractNumId w:val="28"/>
   </w:num>
   <w:num w:numId="23">
     <w:abstractNumId w:val="19"/>
@@ -37091,13 +37389,13 @@
     <w:abstractNumId w:val="1"/>
   </w:num>
   <w:num w:numId="29">
-    <w:abstractNumId w:val="33"/>
+    <w:abstractNumId w:val="34"/>
   </w:num>
   <w:num w:numId="30">
     <w:abstractNumId w:val="9"/>
   </w:num>
   <w:num w:numId="31">
-    <w:abstractNumId w:val="26"/>
+    <w:abstractNumId w:val="27"/>
   </w:num>
   <w:num w:numId="32">
     <w:abstractNumId w:val="12"/>
@@ -37106,16 +37404,19 @@
     <w:abstractNumId w:val="13"/>
   </w:num>
   <w:num w:numId="34">
-    <w:abstractNumId w:val="36"/>
+    <w:abstractNumId w:val="37"/>
   </w:num>
   <w:num w:numId="35">
     <w:abstractNumId w:val="10"/>
   </w:num>
   <w:num w:numId="36">
-    <w:abstractNumId w:val="24"/>
+    <w:abstractNumId w:val="25"/>
   </w:num>
   <w:num w:numId="37">
     <w:abstractNumId w:val="14"/>
+  </w:num>
+  <w:num w:numId="38">
+    <w:abstractNumId w:val="23"/>
   </w:num>
 </w:numbering>
 </file>

</xml_diff>

<commit_message>
Modifica del campo "Design Pattern"
Aggiunta dei Design Pattern (Composite,Abstract,Adapter,Bridge)
</commit_message>
<xml_diff>
--- a/Documentazione/Object Design Document BizBong.docx
+++ b/Documentazione/Object Design Document BizBong.docx
@@ -1577,6 +1577,145 @@
           <w:p>
             <w:pPr>
               <w:pStyle w:val="Contenutotabella"/>
+              <w:jc w:val="center"/>
+              <w:rPr>
+                <w:b/>
+                <w:sz w:val="22"/>
+                <w:szCs w:val="22"/>
+              </w:rPr>
+            </w:pPr>
+            <w:r>
+              <w:rPr>
+                <w:b/>
+                <w:sz w:val="22"/>
+                <w:szCs w:val="22"/>
+              </w:rPr>
+              <w:t>08/02/2017</w:t>
+            </w:r>
+          </w:p>
+        </w:tc>
+        <w:tc>
+          <w:tcPr>
+            <w:tcW w:w="1192" w:type="dxa"/>
+            <w:tcBorders>
+              <w:left w:val="single" w:sz="1" w:space="0" w:color="000000"/>
+              <w:bottom w:val="single" w:sz="1" w:space="0" w:color="000000"/>
+            </w:tcBorders>
+          </w:tcPr>
+          <w:p>
+            <w:pPr>
+              <w:pStyle w:val="Contenutotabella"/>
+              <w:jc w:val="center"/>
+              <w:rPr>
+                <w:b/>
+                <w:sz w:val="22"/>
+                <w:szCs w:val="22"/>
+              </w:rPr>
+            </w:pPr>
+            <w:r>
+              <w:rPr>
+                <w:b/>
+                <w:sz w:val="22"/>
+                <w:szCs w:val="22"/>
+              </w:rPr>
+              <w:t>1.4</w:t>
+            </w:r>
+          </w:p>
+        </w:tc>
+        <w:tc>
+          <w:tcPr>
+            <w:tcW w:w="4108" w:type="dxa"/>
+            <w:tcBorders>
+              <w:left w:val="single" w:sz="1" w:space="0" w:color="000000"/>
+              <w:bottom w:val="single" w:sz="1" w:space="0" w:color="000000"/>
+            </w:tcBorders>
+          </w:tcPr>
+          <w:p>
+            <w:pPr>
+              <w:pStyle w:val="Contenutotabella"/>
+              <w:rPr>
+                <w:b/>
+                <w:sz w:val="22"/>
+                <w:szCs w:val="22"/>
+              </w:rPr>
+            </w:pPr>
+            <w:r>
+              <w:rPr>
+                <w:b/>
+                <w:sz w:val="22"/>
+                <w:szCs w:val="22"/>
+              </w:rPr>
+              <w:t>Sono stati modificati i seguenti campi:</w:t>
+            </w:r>
+          </w:p>
+          <w:p>
+            <w:pPr>
+              <w:pStyle w:val="Contenutotabella"/>
+              <w:rPr>
+                <w:b/>
+                <w:sz w:val="20"/>
+              </w:rPr>
+            </w:pPr>
+            <w:r>
+              <w:rPr>
+                <w:b/>
+                <w:sz w:val="22"/>
+                <w:szCs w:val="22"/>
+              </w:rPr>
+              <w:t>-Design Pattern</w:t>
+            </w:r>
+          </w:p>
+        </w:tc>
+        <w:tc>
+          <w:tcPr>
+            <w:tcW w:w="2410" w:type="dxa"/>
+            <w:tcBorders>
+              <w:left w:val="single" w:sz="1" w:space="0" w:color="000000"/>
+              <w:bottom w:val="single" w:sz="1" w:space="0" w:color="000000"/>
+              <w:right w:val="single" w:sz="1" w:space="0" w:color="000000"/>
+            </w:tcBorders>
+          </w:tcPr>
+          <w:p>
+            <w:pPr>
+              <w:pStyle w:val="Contenutotabella"/>
+              <w:rPr>
+                <w:sz w:val="20"/>
+              </w:rPr>
+            </w:pPr>
+            <w:r>
+              <w:rPr>
+                <w:b/>
+                <w:sz w:val="22"/>
+                <w:szCs w:val="22"/>
+              </w:rPr>
+              <w:t>Renato</w:t>
+            </w:r>
+            <w:r>
+              <w:rPr>
+                <w:b/>
+                <w:sz w:val="22"/>
+                <w:szCs w:val="22"/>
+              </w:rPr>
+              <w:t xml:space="preserve"> Matarazzo</w:t>
+            </w:r>
+          </w:p>
+        </w:tc>
+      </w:tr>
+      <w:tr>
+        <w:trPr>
+          <w:trHeight w:val="230"/>
+        </w:trPr>
+        <w:tc>
+          <w:tcPr>
+            <w:tcW w:w="1927" w:type="dxa"/>
+            <w:tcBorders>
+              <w:left w:val="single" w:sz="1" w:space="0" w:color="000000"/>
+              <w:bottom w:val="single" w:sz="1" w:space="0" w:color="000000"/>
+            </w:tcBorders>
+          </w:tcPr>
+          <w:p>
+            <w:pPr>
+              <w:pStyle w:val="Contenutotabella"/>
               <w:rPr>
                 <w:sz w:val="20"/>
               </w:rPr>
@@ -1710,80 +1849,6 @@
           </w:p>
         </w:tc>
       </w:tr>
-      <w:tr>
-        <w:trPr>
-          <w:trHeight w:val="230"/>
-        </w:trPr>
-        <w:tc>
-          <w:tcPr>
-            <w:tcW w:w="1927" w:type="dxa"/>
-            <w:tcBorders>
-              <w:left w:val="single" w:sz="1" w:space="0" w:color="000000"/>
-              <w:bottom w:val="single" w:sz="1" w:space="0" w:color="000000"/>
-            </w:tcBorders>
-          </w:tcPr>
-          <w:p>
-            <w:pPr>
-              <w:pStyle w:val="Contenutotabella"/>
-              <w:rPr>
-                <w:sz w:val="20"/>
-              </w:rPr>
-            </w:pPr>
-          </w:p>
-        </w:tc>
-        <w:tc>
-          <w:tcPr>
-            <w:tcW w:w="1192" w:type="dxa"/>
-            <w:tcBorders>
-              <w:left w:val="single" w:sz="1" w:space="0" w:color="000000"/>
-              <w:bottom w:val="single" w:sz="1" w:space="0" w:color="000000"/>
-            </w:tcBorders>
-          </w:tcPr>
-          <w:p>
-            <w:pPr>
-              <w:pStyle w:val="Contenutotabella"/>
-              <w:rPr>
-                <w:sz w:val="20"/>
-              </w:rPr>
-            </w:pPr>
-          </w:p>
-        </w:tc>
-        <w:tc>
-          <w:tcPr>
-            <w:tcW w:w="4108" w:type="dxa"/>
-            <w:tcBorders>
-              <w:left w:val="single" w:sz="1" w:space="0" w:color="000000"/>
-              <w:bottom w:val="single" w:sz="1" w:space="0" w:color="000000"/>
-            </w:tcBorders>
-          </w:tcPr>
-          <w:p>
-            <w:pPr>
-              <w:pStyle w:val="Contenutotabella"/>
-              <w:rPr>
-                <w:sz w:val="20"/>
-              </w:rPr>
-            </w:pPr>
-          </w:p>
-        </w:tc>
-        <w:tc>
-          <w:tcPr>
-            <w:tcW w:w="2410" w:type="dxa"/>
-            <w:tcBorders>
-              <w:left w:val="single" w:sz="1" w:space="0" w:color="000000"/>
-              <w:bottom w:val="single" w:sz="1" w:space="0" w:color="000000"/>
-              <w:right w:val="single" w:sz="1" w:space="0" w:color="000000"/>
-            </w:tcBorders>
-          </w:tcPr>
-          <w:p>
-            <w:pPr>
-              <w:pStyle w:val="Contenutotabella"/>
-              <w:rPr>
-                <w:sz w:val="20"/>
-              </w:rPr>
-            </w:pPr>
-          </w:p>
-        </w:tc>
-      </w:tr>
     </w:tbl>
     <w:p>
       <w:pPr>
@@ -2900,7 +2965,7 @@
           <w:sz w:val="28"/>
           <w:szCs w:val="28"/>
         </w:rPr>
-        <w:t xml:space="preserve"> ***</w:t>
+        <w:t xml:space="preserve"> </w:t>
       </w:r>
     </w:p>
     <w:p>
@@ -3023,7 +3088,7 @@
           <w:sz w:val="28"/>
           <w:szCs w:val="28"/>
         </w:rPr>
-        <w:t xml:space="preserve"> ***</w:t>
+        <w:t xml:space="preserve"> </w:t>
       </w:r>
     </w:p>
     <w:p>
@@ -4079,6 +4144,71 @@
     </w:p>
     <w:p>
       <w:pPr>
+        <w:autoSpaceDE w:val="0"/>
+        <w:autoSpaceDN w:val="0"/>
+        <w:adjustRightInd w:val="0"/>
+        <w:spacing w:after="0" w:line="240" w:lineRule="auto"/>
+        <w:rPr>
+          <w:rFonts w:cstheme="minorHAnsi"/>
+          <w:sz w:val="28"/>
+          <w:szCs w:val="28"/>
+        </w:rPr>
+      </w:pPr>
+    </w:p>
+    <w:p>
+      <w:pPr>
+        <w:autoSpaceDE w:val="0"/>
+        <w:autoSpaceDN w:val="0"/>
+        <w:adjustRightInd w:val="0"/>
+        <w:spacing w:after="0" w:line="240" w:lineRule="auto"/>
+        <w:rPr>
+          <w:rFonts w:cstheme="minorHAnsi"/>
+          <w:sz w:val="28"/>
+          <w:szCs w:val="28"/>
+        </w:rPr>
+      </w:pPr>
+    </w:p>
+    <w:p>
+      <w:pPr>
+        <w:autoSpaceDE w:val="0"/>
+        <w:autoSpaceDN w:val="0"/>
+        <w:adjustRightInd w:val="0"/>
+        <w:spacing w:after="0" w:line="240" w:lineRule="auto"/>
+        <w:rPr>
+          <w:rFonts w:cstheme="minorHAnsi"/>
+          <w:sz w:val="28"/>
+          <w:szCs w:val="28"/>
+        </w:rPr>
+      </w:pPr>
+    </w:p>
+    <w:p>
+      <w:pPr>
+        <w:autoSpaceDE w:val="0"/>
+        <w:autoSpaceDN w:val="0"/>
+        <w:adjustRightInd w:val="0"/>
+        <w:spacing w:after="0" w:line="240" w:lineRule="auto"/>
+        <w:rPr>
+          <w:rFonts w:cstheme="minorHAnsi"/>
+          <w:sz w:val="28"/>
+          <w:szCs w:val="28"/>
+        </w:rPr>
+      </w:pPr>
+    </w:p>
+    <w:p>
+      <w:pPr>
+        <w:autoSpaceDE w:val="0"/>
+        <w:autoSpaceDN w:val="0"/>
+        <w:adjustRightInd w:val="0"/>
+        <w:spacing w:after="0" w:line="240" w:lineRule="auto"/>
+        <w:rPr>
+          <w:rFonts w:cstheme="minorHAnsi"/>
+          <w:sz w:val="28"/>
+          <w:szCs w:val="28"/>
+        </w:rPr>
+      </w:pPr>
+    </w:p>
+    <w:p>
+      <w:pPr>
         <w:pStyle w:val="Paragrafoelenco"/>
         <w:numPr>
           <w:ilvl w:val="1"/>
@@ -4105,6 +4235,7 @@
           <w:sz w:val="36"/>
           <w:szCs w:val="36"/>
         </w:rPr>
+        <w:lastRenderedPageBreak/>
         <w:t>Design Pattern</w:t>
       </w:r>
     </w:p>
@@ -4367,7 +4498,7 @@
           <w:sz w:val="28"/>
           <w:szCs w:val="28"/>
         </w:rPr>
-        <w:t>Proxy Pattern ***</w:t>
+        <w:t xml:space="preserve">Proxy Pattern </w:t>
       </w:r>
     </w:p>
     <w:p>
@@ -4392,20 +4523,6 @@
         </w:rPr>
         <w:t>La creazione e l’inizializzazione di oggetti sono due attività molto costose attraverso l’uso di questo pattern queste operazioni vengono rimandate finché non se ne ha effettivamente bisogno, infatti il proxy crea l’oggetto reale solo quando l’utente lo richiede. Il proxy pattern riduce il costo dell’accesso agli oggetti, dal momento che usa un altro oggetto (proxy) che rappresenta funzionalmente dell’oggetto reale. Appartiene alla categoria dei pattern strutturali. Nel modello di proxy, creiamo un oggetto che ha lo scopo di interfacciare la sua funzionalità al mondo esterno.</w:t>
       </w:r>
-    </w:p>
-    <w:p>
-      <w:pPr>
-        <w:autoSpaceDE w:val="0"/>
-        <w:autoSpaceDN w:val="0"/>
-        <w:adjustRightInd w:val="0"/>
-        <w:spacing w:after="0" w:line="240" w:lineRule="auto"/>
-        <w:rPr>
-          <w:rFonts w:ascii="Garamond" w:hAnsi="Garamond" w:cs="Garamond"/>
-          <w:color w:val="000000"/>
-          <w:sz w:val="24"/>
-          <w:szCs w:val="24"/>
-        </w:rPr>
-      </w:pPr>
     </w:p>
     <w:p>
       <w:pPr>
@@ -4438,7 +4555,7 @@
           <w:sz w:val="28"/>
           <w:szCs w:val="28"/>
         </w:rPr>
-        <w:t xml:space="preserve"> ***</w:t>
+        <w:t xml:space="preserve"> </w:t>
       </w:r>
     </w:p>
     <w:p>
@@ -4498,16 +4615,7 @@
           <w:sz w:val="28"/>
           <w:szCs w:val="28"/>
         </w:rPr>
-        <w:t>vengono usate come ponte tra</w:t>
-      </w:r>
-      <w:r>
-        <w:rPr>
-          <w:rFonts w:cstheme="minorHAnsi"/>
-          <w:color w:val="000000"/>
-          <w:sz w:val="28"/>
-          <w:szCs w:val="28"/>
-        </w:rPr>
-        <w:t xml:space="preserve"> l’interfaccia grafica</w:t>
+        <w:t>vengono usate come ponte tra l’interfaccia grafica</w:t>
       </w:r>
       <w:r>
         <w:rPr>
@@ -4545,25 +4653,657 @@
           <w:sz w:val="28"/>
           <w:szCs w:val="28"/>
         </w:rPr>
-        <w:t xml:space="preserve">le informazioni da inserire o modificare nel database oppure invia richieste di dati del database. Si effettuano controlli sulla consistenza e correttezza delle informazioni nel primo caso (campi vuoti o </w:t>
-      </w:r>
-      <w:r>
+        <w:t xml:space="preserve">le informazioni da inserire o modificare nel database oppure invia richieste di dati del database. Si effettuano controlli sulla consistenza e correttezza delle informazioni nel primo caso (campi vuoti o non validi) nel primo caso, e l’effettiva presenza di tali dati all’interno del database. </w:t>
+      </w:r>
+    </w:p>
+    <w:p>
+      <w:pPr>
+        <w:autoSpaceDE w:val="0"/>
+        <w:autoSpaceDN w:val="0"/>
+        <w:adjustRightInd w:val="0"/>
+        <w:spacing w:after="0" w:line="240" w:lineRule="auto"/>
         <w:rPr>
           <w:rFonts w:cstheme="minorHAnsi"/>
           <w:color w:val="000000"/>
           <w:sz w:val="28"/>
           <w:szCs w:val="28"/>
         </w:rPr>
-        <w:t>non validi) nel primo caso, e l’</w:t>
-      </w:r>
-      <w:r>
+      </w:pPr>
+    </w:p>
+    <w:p>
+      <w:pPr>
+        <w:autoSpaceDE w:val="0"/>
+        <w:autoSpaceDN w:val="0"/>
+        <w:adjustRightInd w:val="0"/>
+        <w:spacing w:after="0" w:line="240" w:lineRule="auto"/>
+        <w:rPr>
+          <w:rFonts w:cstheme="minorHAnsi"/>
+          <w:b/>
+          <w:color w:val="000000"/>
+          <w:sz w:val="28"/>
+          <w:szCs w:val="28"/>
+        </w:rPr>
+      </w:pPr>
+      <w:r>
+        <w:rPr>
+          <w:rFonts w:cstheme="minorHAnsi"/>
+          <w:b/>
+          <w:color w:val="000000"/>
+          <w:sz w:val="28"/>
+          <w:szCs w:val="28"/>
+        </w:rPr>
+        <w:t>Adapter Pattern</w:t>
+      </w:r>
+    </w:p>
+    <w:p>
+      <w:pPr>
+        <w:pStyle w:val="NormaleWeb"/>
+        <w:shd w:val="clear" w:color="auto" w:fill="FFFFFF"/>
+        <w:spacing w:before="120" w:beforeAutospacing="0" w:after="120" w:afterAutospacing="0"/>
+        <w:rPr>
+          <w:rFonts w:asciiTheme="minorHAnsi" w:hAnsiTheme="minorHAnsi" w:cstheme="minorHAnsi"/>
+          <w:color w:val="252525"/>
+          <w:sz w:val="28"/>
+          <w:szCs w:val="28"/>
+        </w:rPr>
+      </w:pPr>
+      <w:r>
+        <w:rPr>
+          <w:rFonts w:asciiTheme="minorHAnsi" w:hAnsiTheme="minorHAnsi" w:cstheme="minorHAnsi"/>
+          <w:color w:val="252525"/>
+          <w:sz w:val="28"/>
+          <w:szCs w:val="28"/>
+        </w:rPr>
+        <w:t>L’Adapter è un  pattern strutturale che può essere basato sia su classi che su oggetti. Il suo fine</w:t>
+      </w:r>
+      <w:r>
+        <w:rPr>
+          <w:rStyle w:val="apple-converted-space"/>
+          <w:rFonts w:asciiTheme="minorHAnsi" w:hAnsiTheme="minorHAnsi" w:cstheme="minorHAnsi"/>
+          <w:color w:val="252525"/>
+          <w:sz w:val="28"/>
+          <w:szCs w:val="28"/>
+        </w:rPr>
+        <w:t> </w:t>
+      </w:r>
+      <w:r>
+        <w:rPr>
+          <w:rFonts w:asciiTheme="minorHAnsi" w:hAnsiTheme="minorHAnsi" w:cstheme="minorHAnsi"/>
+          <w:color w:val="252525"/>
+          <w:sz w:val="28"/>
+          <w:szCs w:val="28"/>
+        </w:rPr>
+        <w:t>è</w:t>
+      </w:r>
+      <w:r>
+        <w:rPr>
+          <w:rFonts w:asciiTheme="minorHAnsi" w:hAnsiTheme="minorHAnsi" w:cstheme="minorHAnsi"/>
+          <w:color w:val="252525"/>
+          <w:sz w:val="28"/>
+          <w:szCs w:val="28"/>
+        </w:rPr>
+        <w:t xml:space="preserve"> quello</w:t>
+      </w:r>
+      <w:r>
+        <w:rPr>
+          <w:rFonts w:asciiTheme="minorHAnsi" w:hAnsiTheme="minorHAnsi" w:cstheme="minorHAnsi"/>
+          <w:color w:val="252525"/>
+          <w:sz w:val="28"/>
+          <w:szCs w:val="28"/>
+        </w:rPr>
+        <w:t xml:space="preserve"> di fornire una soluzione astratta al problema dell'interoperabilità tra interfacce differenti. Il problema si presenta ogni qual volta nel progetto di un</w:t>
+      </w:r>
+      <w:r>
+        <w:rPr>
+          <w:rStyle w:val="apple-converted-space"/>
+          <w:rFonts w:asciiTheme="minorHAnsi" w:hAnsiTheme="minorHAnsi" w:cstheme="minorHAnsi"/>
+          <w:color w:val="252525"/>
+          <w:sz w:val="28"/>
+          <w:szCs w:val="28"/>
+        </w:rPr>
+        <w:t> software</w:t>
+      </w:r>
+      <w:hyperlink r:id="rId15" w:tooltip="Software" w:history="1"/>
+      <w:r>
+        <w:rPr>
+          <w:rStyle w:val="apple-converted-space"/>
+          <w:rFonts w:asciiTheme="minorHAnsi" w:hAnsiTheme="minorHAnsi" w:cstheme="minorHAnsi"/>
+          <w:color w:val="252525"/>
+          <w:sz w:val="28"/>
+          <w:szCs w:val="28"/>
+        </w:rPr>
+        <w:t> </w:t>
+      </w:r>
+      <w:r>
+        <w:rPr>
+          <w:rFonts w:asciiTheme="minorHAnsi" w:hAnsiTheme="minorHAnsi" w:cstheme="minorHAnsi"/>
+          <w:color w:val="252525"/>
+          <w:sz w:val="28"/>
+          <w:szCs w:val="28"/>
+        </w:rPr>
+        <w:t>si debbano utilizzare sistemi di supporto la cui interfaccia non è perfettamente compatibile con quanto richiesto da applicazioni già esistenti. Invece di dover riscrivere parte del sistema, compito oneroso e non sempre possibile se non si ha a disposizione il</w:t>
+      </w:r>
+      <w:r>
+        <w:rPr>
+          <w:rStyle w:val="apple-converted-space"/>
+          <w:rFonts w:asciiTheme="minorHAnsi" w:hAnsiTheme="minorHAnsi" w:cstheme="minorHAnsi"/>
+          <w:color w:val="252525"/>
+          <w:sz w:val="28"/>
+          <w:szCs w:val="28"/>
+        </w:rPr>
+        <w:t> </w:t>
+      </w:r>
+      <w:r>
+        <w:rPr>
+          <w:rFonts w:asciiTheme="minorHAnsi" w:hAnsiTheme="minorHAnsi" w:cstheme="minorHAnsi"/>
+          <w:color w:val="252525"/>
+          <w:sz w:val="28"/>
+          <w:szCs w:val="28"/>
+        </w:rPr>
+        <w:t xml:space="preserve">codice sorgente, può essere comodo scrivere </w:t>
+      </w:r>
+      <w:r>
+        <w:rPr>
+          <w:rFonts w:asciiTheme="minorHAnsi" w:hAnsiTheme="minorHAnsi" w:cstheme="minorHAnsi"/>
+          <w:color w:val="252525"/>
+          <w:sz w:val="28"/>
+          <w:szCs w:val="28"/>
+        </w:rPr>
+        <w:lastRenderedPageBreak/>
+        <w:t>un</w:t>
+      </w:r>
+      <w:r>
+        <w:rPr>
+          <w:rStyle w:val="apple-converted-space"/>
+          <w:rFonts w:asciiTheme="minorHAnsi" w:hAnsiTheme="minorHAnsi" w:cstheme="minorHAnsi"/>
+          <w:color w:val="252525"/>
+          <w:sz w:val="28"/>
+          <w:szCs w:val="28"/>
+        </w:rPr>
+        <w:t> </w:t>
+      </w:r>
+      <w:r>
+        <w:rPr>
+          <w:rFonts w:asciiTheme="minorHAnsi" w:hAnsiTheme="minorHAnsi" w:cstheme="minorHAnsi"/>
+          <w:i/>
+          <w:iCs/>
+          <w:color w:val="252525"/>
+          <w:sz w:val="28"/>
+          <w:szCs w:val="28"/>
+        </w:rPr>
+        <w:t>adapter</w:t>
+      </w:r>
+      <w:r>
+        <w:rPr>
+          <w:rStyle w:val="apple-converted-space"/>
+          <w:rFonts w:asciiTheme="minorHAnsi" w:hAnsiTheme="minorHAnsi" w:cstheme="minorHAnsi"/>
+          <w:color w:val="252525"/>
+          <w:sz w:val="28"/>
+          <w:szCs w:val="28"/>
+        </w:rPr>
+        <w:t> </w:t>
+      </w:r>
+      <w:r>
+        <w:rPr>
+          <w:rFonts w:asciiTheme="minorHAnsi" w:hAnsiTheme="minorHAnsi" w:cstheme="minorHAnsi"/>
+          <w:color w:val="252525"/>
+          <w:sz w:val="28"/>
+          <w:szCs w:val="28"/>
+        </w:rPr>
+        <w:t>che faccia da tramite.</w:t>
+      </w:r>
+      <w:r>
+        <w:rPr>
+          <w:rFonts w:asciiTheme="minorHAnsi" w:hAnsiTheme="minorHAnsi" w:cstheme="minorHAnsi"/>
+          <w:color w:val="252525"/>
+          <w:sz w:val="28"/>
+          <w:szCs w:val="28"/>
+        </w:rPr>
+        <w:t xml:space="preserve"> Nel nostro progetto sono presenti proprio oggetti Adapter per fare quanto descritto sopra.</w:t>
+      </w:r>
+    </w:p>
+    <w:p>
+      <w:pPr>
+        <w:pStyle w:val="NormaleWeb"/>
+        <w:shd w:val="clear" w:color="auto" w:fill="FFFFFF"/>
+        <w:spacing w:before="120" w:beforeAutospacing="0" w:after="120" w:afterAutospacing="0"/>
+        <w:rPr>
+          <w:rFonts w:asciiTheme="minorHAnsi" w:hAnsiTheme="minorHAnsi" w:cstheme="minorHAnsi"/>
+          <w:color w:val="252525"/>
+          <w:sz w:val="28"/>
+          <w:szCs w:val="28"/>
+        </w:rPr>
+      </w:pPr>
+    </w:p>
+    <w:p>
+      <w:pPr>
+        <w:pStyle w:val="NormaleWeb"/>
+        <w:shd w:val="clear" w:color="auto" w:fill="FFFFFF"/>
+        <w:spacing w:before="120" w:beforeAutospacing="0" w:after="120" w:afterAutospacing="0"/>
+        <w:rPr>
+          <w:rFonts w:asciiTheme="minorHAnsi" w:hAnsiTheme="minorHAnsi" w:cstheme="minorHAnsi"/>
+          <w:b/>
+          <w:color w:val="252525"/>
+          <w:sz w:val="28"/>
+          <w:szCs w:val="28"/>
+        </w:rPr>
+      </w:pPr>
+      <w:r>
+        <w:rPr>
+          <w:rFonts w:asciiTheme="minorHAnsi" w:hAnsiTheme="minorHAnsi" w:cstheme="minorHAnsi"/>
+          <w:b/>
+          <w:color w:val="252525"/>
+          <w:sz w:val="28"/>
+          <w:szCs w:val="28"/>
+        </w:rPr>
+        <w:t>Bridge Pattern</w:t>
+      </w:r>
+    </w:p>
+    <w:p>
+      <w:pPr>
+        <w:pStyle w:val="NormaleWeb"/>
+        <w:shd w:val="clear" w:color="auto" w:fill="FFFFFF"/>
+        <w:spacing w:before="120" w:beforeAutospacing="0" w:after="120" w:afterAutospacing="0"/>
+        <w:rPr>
+          <w:rFonts w:asciiTheme="minorHAnsi" w:hAnsiTheme="minorHAnsi" w:cstheme="minorHAnsi"/>
+          <w:color w:val="252525"/>
+          <w:sz w:val="28"/>
+          <w:szCs w:val="28"/>
+        </w:rPr>
+      </w:pPr>
+      <w:r>
+        <w:rPr>
+          <w:rFonts w:asciiTheme="minorHAnsi" w:hAnsiTheme="minorHAnsi" w:cstheme="minorHAnsi"/>
+          <w:color w:val="252525"/>
+          <w:sz w:val="28"/>
+          <w:szCs w:val="28"/>
+        </w:rPr>
+        <w:t>Il bridge pattern è un design pattern della programmazione ad oggetti che permette di separare l'interfaccia di una classe (che cosa si può fare con la classe) dalla sua implementazione (come lo fa). In tal modo si può usare l'ereditarietà per fare evolvere l'interfaccia o l'implementazione in modo separato.</w:t>
+      </w:r>
+    </w:p>
+    <w:p>
+      <w:pPr>
+        <w:pStyle w:val="NormaleWeb"/>
+        <w:shd w:val="clear" w:color="auto" w:fill="FFFFFF"/>
+        <w:spacing w:before="120" w:beforeAutospacing="0" w:after="120" w:afterAutospacing="0"/>
+        <w:rPr>
+          <w:rFonts w:asciiTheme="minorHAnsi" w:hAnsiTheme="minorHAnsi" w:cstheme="minorHAnsi"/>
+          <w:color w:val="252525"/>
+          <w:sz w:val="28"/>
+          <w:szCs w:val="28"/>
+        </w:rPr>
+      </w:pPr>
+      <w:r>
+        <w:rPr>
+          <w:rFonts w:asciiTheme="minorHAnsi" w:hAnsiTheme="minorHAnsi" w:cstheme="minorHAnsi"/>
+          <w:color w:val="252525"/>
+          <w:sz w:val="28"/>
+          <w:szCs w:val="28"/>
+        </w:rPr>
+        <w:t>Noi utilizziamo per BizBong sia l’ereditarietà che l’implementazione.</w:t>
+      </w:r>
+    </w:p>
+    <w:p>
+      <w:pPr>
+        <w:autoSpaceDE w:val="0"/>
+        <w:autoSpaceDN w:val="0"/>
+        <w:adjustRightInd w:val="0"/>
+        <w:spacing w:after="0" w:line="240" w:lineRule="auto"/>
         <w:rPr>
           <w:rFonts w:cstheme="minorHAnsi"/>
           <w:color w:val="000000"/>
           <w:sz w:val="28"/>
           <w:szCs w:val="28"/>
         </w:rPr>
-        <w:t xml:space="preserve">effettiva presenza di tali dati all’interno del database. </w:t>
+      </w:pPr>
+    </w:p>
+    <w:p>
+      <w:pPr>
+        <w:autoSpaceDE w:val="0"/>
+        <w:autoSpaceDN w:val="0"/>
+        <w:adjustRightInd w:val="0"/>
+        <w:spacing w:after="0" w:line="240" w:lineRule="auto"/>
+        <w:rPr>
+          <w:rFonts w:cstheme="minorHAnsi"/>
+          <w:b/>
+          <w:color w:val="000000"/>
+          <w:sz w:val="28"/>
+          <w:szCs w:val="28"/>
+        </w:rPr>
+      </w:pPr>
+      <w:r>
+        <w:rPr>
+          <w:rFonts w:cstheme="minorHAnsi"/>
+          <w:b/>
+          <w:color w:val="000000"/>
+          <w:sz w:val="28"/>
+          <w:szCs w:val="28"/>
+        </w:rPr>
+        <w:t>Composite Pattern</w:t>
+      </w:r>
+    </w:p>
+    <w:p>
+      <w:pPr>
+        <w:autoSpaceDE w:val="0"/>
+        <w:autoSpaceDN w:val="0"/>
+        <w:adjustRightInd w:val="0"/>
+        <w:spacing w:after="0" w:line="240" w:lineRule="auto"/>
+        <w:rPr>
+          <w:rFonts w:cstheme="minorHAnsi"/>
+          <w:color w:val="000000"/>
+          <w:sz w:val="28"/>
+          <w:szCs w:val="28"/>
+        </w:rPr>
+      </w:pPr>
+      <w:r>
+        <w:rPr>
+          <w:rFonts w:cstheme="minorHAnsi"/>
+          <w:color w:val="000000"/>
+          <w:sz w:val="28"/>
+          <w:szCs w:val="28"/>
+        </w:rPr>
+        <w:t>Nella programmazione ad oggetti, il Composite è uno dei pattern fondamentali</w:t>
+      </w:r>
+      <w:r>
+        <w:rPr>
+          <w:rFonts w:cstheme="minorHAnsi"/>
+          <w:color w:val="000000"/>
+          <w:sz w:val="28"/>
+          <w:szCs w:val="28"/>
+        </w:rPr>
+        <w:t>.</w:t>
+      </w:r>
+    </w:p>
+    <w:p>
+      <w:pPr>
+        <w:autoSpaceDE w:val="0"/>
+        <w:autoSpaceDN w:val="0"/>
+        <w:adjustRightInd w:val="0"/>
+        <w:spacing w:after="0" w:line="240" w:lineRule="auto"/>
+        <w:rPr>
+          <w:rFonts w:cstheme="minorHAnsi"/>
+          <w:color w:val="000000"/>
+          <w:sz w:val="28"/>
+          <w:szCs w:val="28"/>
+        </w:rPr>
+      </w:pPr>
+      <w:r>
+        <w:rPr>
+          <w:rFonts w:cstheme="minorHAnsi"/>
+          <w:color w:val="000000"/>
+          <w:sz w:val="28"/>
+          <w:szCs w:val="28"/>
+        </w:rPr>
+        <w:t>Questo pattern permette di trattare un gruppo di oggetti come se fossero l'istanza di un oggetto singolo. Il design pattern Composite organizza gli oggetti in una struttura ad albero, nella quale i nodi sono delle composite e le foglie sono oggetti semplici.</w:t>
+      </w:r>
+    </w:p>
+    <w:p>
+      <w:pPr>
+        <w:autoSpaceDE w:val="0"/>
+        <w:autoSpaceDN w:val="0"/>
+        <w:adjustRightInd w:val="0"/>
+        <w:spacing w:after="0" w:line="240" w:lineRule="auto"/>
+        <w:rPr>
+          <w:rFonts w:cstheme="minorHAnsi"/>
+          <w:color w:val="000000"/>
+          <w:sz w:val="28"/>
+          <w:szCs w:val="28"/>
+        </w:rPr>
+      </w:pPr>
+      <w:r>
+        <w:rPr>
+          <w:rFonts w:cstheme="minorHAnsi"/>
+          <w:color w:val="000000"/>
+          <w:sz w:val="28"/>
+          <w:szCs w:val="28"/>
+        </w:rPr>
+        <w:t>È utilizzato per dare la possibilità ai client di manipolare oggetti singoli e composizioni in modo uniforme.</w:t>
+      </w:r>
+    </w:p>
+    <w:p>
+      <w:pPr>
+        <w:autoSpaceDE w:val="0"/>
+        <w:autoSpaceDN w:val="0"/>
+        <w:adjustRightInd w:val="0"/>
+        <w:spacing w:after="0" w:line="240" w:lineRule="auto"/>
+        <w:rPr>
+          <w:rFonts w:cstheme="minorHAnsi"/>
+          <w:sz w:val="28"/>
+          <w:szCs w:val="28"/>
+        </w:rPr>
+      </w:pPr>
+    </w:p>
+    <w:p>
+      <w:pPr>
+        <w:autoSpaceDE w:val="0"/>
+        <w:autoSpaceDN w:val="0"/>
+        <w:adjustRightInd w:val="0"/>
+        <w:spacing w:after="0" w:line="240" w:lineRule="auto"/>
+        <w:rPr>
+          <w:rFonts w:cstheme="minorHAnsi"/>
+          <w:sz w:val="28"/>
+          <w:szCs w:val="28"/>
+        </w:rPr>
+      </w:pPr>
+    </w:p>
+    <w:p>
+      <w:pPr>
+        <w:autoSpaceDE w:val="0"/>
+        <w:autoSpaceDN w:val="0"/>
+        <w:adjustRightInd w:val="0"/>
+        <w:spacing w:after="0" w:line="240" w:lineRule="auto"/>
+        <w:rPr>
+          <w:rFonts w:cstheme="minorHAnsi"/>
+          <w:b/>
+          <w:color w:val="000000"/>
+          <w:sz w:val="28"/>
+          <w:szCs w:val="28"/>
+        </w:rPr>
+      </w:pPr>
+      <w:r>
+        <w:rPr>
+          <w:rFonts w:cstheme="minorHAnsi"/>
+          <w:b/>
+          <w:color w:val="000000"/>
+          <w:sz w:val="28"/>
+          <w:szCs w:val="28"/>
+        </w:rPr>
+        <w:t>Abstract Factory</w:t>
+      </w:r>
+      <w:r>
+        <w:rPr>
+          <w:rFonts w:cstheme="minorHAnsi"/>
+          <w:b/>
+          <w:color w:val="000000"/>
+          <w:sz w:val="28"/>
+          <w:szCs w:val="28"/>
+        </w:rPr>
+        <w:t xml:space="preserve"> Pattern</w:t>
+      </w:r>
+    </w:p>
+    <w:p>
+      <w:pPr>
+        <w:pStyle w:val="NormaleWeb"/>
+        <w:shd w:val="clear" w:color="auto" w:fill="FFFFFF"/>
+        <w:spacing w:before="120" w:beforeAutospacing="0" w:after="120" w:afterAutospacing="0"/>
+        <w:rPr>
+          <w:rFonts w:asciiTheme="minorHAnsi" w:hAnsiTheme="minorHAnsi" w:cstheme="minorHAnsi"/>
+          <w:color w:val="252525"/>
+          <w:sz w:val="28"/>
+          <w:szCs w:val="28"/>
+        </w:rPr>
+      </w:pPr>
+      <w:r>
+        <w:rPr>
+          <w:rFonts w:asciiTheme="minorHAnsi" w:hAnsiTheme="minorHAnsi" w:cstheme="minorHAnsi"/>
+          <w:color w:val="252525"/>
+          <w:sz w:val="28"/>
+          <w:szCs w:val="28"/>
+        </w:rPr>
+        <w:t>L'Abstract Factory fornisce un'interfaccia</w:t>
+      </w:r>
+      <w:r>
+        <w:rPr>
+          <w:rStyle w:val="apple-converted-space"/>
+          <w:rFonts w:asciiTheme="minorHAnsi" w:hAnsiTheme="minorHAnsi" w:cstheme="minorHAnsi"/>
+          <w:color w:val="252525"/>
+          <w:sz w:val="28"/>
+          <w:szCs w:val="28"/>
+        </w:rPr>
+        <w:t> </w:t>
+      </w:r>
+      <w:r>
+        <w:rPr>
+          <w:rFonts w:asciiTheme="minorHAnsi" w:hAnsiTheme="minorHAnsi" w:cstheme="minorHAnsi"/>
+          <w:color w:val="252525"/>
+          <w:sz w:val="28"/>
+          <w:szCs w:val="28"/>
+        </w:rPr>
+        <w:t>per creare famiglie di oggetti connessi o dipendenti tra loro, in modo che non ci sia necessità da parte dei client di specificare i nomi delle classi concrete all'interno del proprio codice.</w:t>
+      </w:r>
+      <w:r>
+        <w:rPr>
+          <w:rFonts w:asciiTheme="minorHAnsi" w:hAnsiTheme="minorHAnsi" w:cstheme="minorHAnsi"/>
+          <w:color w:val="252525"/>
+          <w:sz w:val="28"/>
+          <w:szCs w:val="28"/>
+        </w:rPr>
+        <w:t xml:space="preserve"> </w:t>
+      </w:r>
+      <w:r>
+        <w:rPr>
+          <w:rFonts w:asciiTheme="minorHAnsi" w:hAnsiTheme="minorHAnsi" w:cstheme="minorHAnsi"/>
+          <w:color w:val="252525"/>
+          <w:sz w:val="28"/>
+          <w:szCs w:val="28"/>
+        </w:rPr>
+        <w:t>In questo modo si permette che un sistema sia indipendente dall'implementazione degli oggetti concreti e che il client, attraverso l'interfaccia, utilizzi diverse famiglie di prodotti.</w:t>
+      </w:r>
+    </w:p>
+    <w:p>
+      <w:pPr>
+        <w:pStyle w:val="NormaleWeb"/>
+        <w:shd w:val="clear" w:color="auto" w:fill="FFFFFF"/>
+        <w:spacing w:before="120" w:beforeAutospacing="0" w:after="120" w:afterAutospacing="0"/>
+        <w:rPr>
+          <w:rFonts w:asciiTheme="minorHAnsi" w:hAnsiTheme="minorHAnsi" w:cstheme="minorHAnsi"/>
+          <w:color w:val="252525"/>
+          <w:sz w:val="28"/>
+          <w:szCs w:val="28"/>
+        </w:rPr>
+      </w:pPr>
+      <w:r>
+        <w:rPr>
+          <w:rFonts w:asciiTheme="minorHAnsi" w:hAnsiTheme="minorHAnsi" w:cstheme="minorHAnsi"/>
+          <w:color w:val="252525"/>
+          <w:sz w:val="28"/>
+          <w:szCs w:val="28"/>
+        </w:rPr>
+        <w:t>Questo pattern è utile quando</w:t>
+      </w:r>
+    </w:p>
+    <w:p>
+      <w:pPr>
+        <w:numPr>
+          <w:ilvl w:val="0"/>
+          <w:numId w:val="39"/>
+        </w:numPr>
+        <w:shd w:val="clear" w:color="auto" w:fill="FFFFFF"/>
+        <w:spacing w:before="100" w:beforeAutospacing="1" w:after="24" w:line="240" w:lineRule="auto"/>
+        <w:ind w:left="384"/>
+        <w:rPr>
+          <w:rFonts w:cstheme="minorHAnsi"/>
+          <w:color w:val="252525"/>
+          <w:sz w:val="28"/>
+          <w:szCs w:val="28"/>
+        </w:rPr>
+      </w:pPr>
+      <w:r>
+        <w:rPr>
+          <w:rFonts w:cstheme="minorHAnsi"/>
+          <w:color w:val="252525"/>
+          <w:sz w:val="28"/>
+          <w:szCs w:val="28"/>
+        </w:rPr>
+        <w:t>si vuole un sistema indipendente da come gli oggetti vengono creati, composti e rappresentati</w:t>
+      </w:r>
+    </w:p>
+    <w:p>
+      <w:pPr>
+        <w:numPr>
+          <w:ilvl w:val="0"/>
+          <w:numId w:val="39"/>
+        </w:numPr>
+        <w:shd w:val="clear" w:color="auto" w:fill="FFFFFF"/>
+        <w:spacing w:before="100" w:beforeAutospacing="1" w:after="24" w:line="240" w:lineRule="auto"/>
+        <w:ind w:left="384"/>
+        <w:rPr>
+          <w:rFonts w:cstheme="minorHAnsi"/>
+          <w:color w:val="252525"/>
+          <w:sz w:val="28"/>
+          <w:szCs w:val="28"/>
+        </w:rPr>
+      </w:pPr>
+      <w:r>
+        <w:rPr>
+          <w:rFonts w:cstheme="minorHAnsi"/>
+          <w:color w:val="252525"/>
+          <w:sz w:val="28"/>
+          <w:szCs w:val="28"/>
+        </w:rPr>
+        <w:t>si vuole permettere la configurazione del sistema come scelta tra diverse famiglie di prodotti</w:t>
+      </w:r>
+    </w:p>
+    <w:p>
+      <w:pPr>
+        <w:numPr>
+          <w:ilvl w:val="0"/>
+          <w:numId w:val="39"/>
+        </w:numPr>
+        <w:shd w:val="clear" w:color="auto" w:fill="FFFFFF"/>
+        <w:spacing w:before="100" w:beforeAutospacing="1" w:after="24" w:line="240" w:lineRule="auto"/>
+        <w:ind w:left="384"/>
+        <w:rPr>
+          <w:rFonts w:cstheme="minorHAnsi"/>
+          <w:color w:val="252525"/>
+          <w:sz w:val="28"/>
+          <w:szCs w:val="28"/>
+        </w:rPr>
+      </w:pPr>
+      <w:r>
+        <w:rPr>
+          <w:rFonts w:cstheme="minorHAnsi"/>
+          <w:color w:val="252525"/>
+          <w:sz w:val="28"/>
+          <w:szCs w:val="28"/>
+        </w:rPr>
+        <w:t>si vuole che i prodotti che sono organizzati in famiglie siano vincolati ad essere utilizzati con prodotti della stessa famiglia</w:t>
+      </w:r>
+    </w:p>
+    <w:p>
+      <w:pPr>
+        <w:numPr>
+          <w:ilvl w:val="0"/>
+          <w:numId w:val="39"/>
+        </w:numPr>
+        <w:shd w:val="clear" w:color="auto" w:fill="FFFFFF"/>
+        <w:spacing w:before="100" w:beforeAutospacing="1" w:after="24" w:line="240" w:lineRule="auto"/>
+        <w:ind w:left="384"/>
+        <w:rPr>
+          <w:rFonts w:cstheme="minorHAnsi"/>
+          <w:color w:val="252525"/>
+          <w:sz w:val="28"/>
+          <w:szCs w:val="28"/>
+        </w:rPr>
+      </w:pPr>
+      <w:r>
+        <w:rPr>
+          <w:rFonts w:cstheme="minorHAnsi"/>
+          <w:color w:val="252525"/>
+          <w:sz w:val="28"/>
+          <w:szCs w:val="28"/>
+        </w:rPr>
+        <w:t>si vuole fornire una libreria di classi mostrando solo le interfacce e nascondendo le implementazioni.</w:t>
       </w:r>
     </w:p>
     <w:p>
@@ -4722,7 +5462,7 @@
           <w:lang w:eastAsia="it-IT"/>
         </w:rPr>
       </w:pPr>
-      <w:hyperlink r:id="rId15" w:tooltip="class in &lt;Unnamed&gt;" w:history="1">
+      <w:hyperlink r:id="rId16" w:tooltip="class in &lt;Unnamed&gt;" w:history="1">
         <w:r>
           <w:rPr>
             <w:rFonts w:ascii="Courier New" w:eastAsia="Times New Roman" w:hAnsi="Courier New" w:cs="Courier New"/>
@@ -4876,7 +5616,6 @@
           <w:szCs w:val="24"/>
           <w:lang w:eastAsia="it-IT"/>
         </w:rPr>
-        <w:lastRenderedPageBreak/>
         <w:t>Sommario metodo</w:t>
       </w:r>
     </w:p>
@@ -5103,7 +5842,7 @@
                 <w:lang w:eastAsia="it-IT"/>
               </w:rPr>
             </w:pPr>
-            <w:hyperlink r:id="rId16" w:anchor="equals-java.lang.Object-" w:history="1">
+            <w:hyperlink r:id="rId17" w:anchor="equals-java.lang.Object-" w:history="1">
               <w:r>
                 <w:rPr>
                   <w:rFonts w:ascii="Courier New" w:eastAsia="Times New Roman" w:hAnsi="Courier New" w:cs="Courier New"/>
@@ -5196,7 +5935,7 @@
                 <w:lang w:eastAsia="it-IT"/>
               </w:rPr>
             </w:pPr>
-            <w:hyperlink r:id="rId17" w:anchor="getDomanda--" w:history="1">
+            <w:hyperlink r:id="rId18" w:anchor="getDomanda--" w:history="1">
               <w:r>
                 <w:rPr>
                   <w:rFonts w:ascii="Courier New" w:eastAsia="Times New Roman" w:hAnsi="Courier New" w:cs="Courier New"/>
@@ -5289,7 +6028,7 @@
                 <w:lang w:eastAsia="it-IT"/>
               </w:rPr>
             </w:pPr>
-            <w:hyperlink r:id="rId18" w:anchor="getListaRisposte--" w:history="1">
+            <w:hyperlink r:id="rId19" w:anchor="getListaRisposte--" w:history="1">
               <w:r>
                 <w:rPr>
                   <w:rFonts w:ascii="Courier New" w:eastAsia="Times New Roman" w:hAnsi="Courier New" w:cs="Courier New"/>
@@ -5382,7 +6121,7 @@
                 <w:lang w:eastAsia="it-IT"/>
               </w:rPr>
             </w:pPr>
-            <w:hyperlink r:id="rId19" w:anchor="getPunteggio--" w:history="1">
+            <w:hyperlink r:id="rId20" w:anchor="getPunteggio--" w:history="1">
               <w:r>
                 <w:rPr>
                   <w:rFonts w:ascii="Courier New" w:eastAsia="Times New Roman" w:hAnsi="Courier New" w:cs="Courier New"/>
@@ -5475,7 +6214,7 @@
                 <w:lang w:eastAsia="it-IT"/>
               </w:rPr>
             </w:pPr>
-            <w:hyperlink r:id="rId20" w:anchor="getRispostaVera--" w:history="1">
+            <w:hyperlink r:id="rId21" w:anchor="getRispostaVera--" w:history="1">
               <w:r>
                 <w:rPr>
                   <w:rFonts w:ascii="Courier New" w:eastAsia="Times New Roman" w:hAnsi="Courier New" w:cs="Courier New"/>
@@ -5568,7 +6307,7 @@
                 <w:lang w:eastAsia="it-IT"/>
               </w:rPr>
             </w:pPr>
-            <w:hyperlink r:id="rId21" w:anchor="getTema--" w:history="1">
+            <w:hyperlink r:id="rId22" w:anchor="getTema--" w:history="1">
               <w:r>
                 <w:rPr>
                   <w:rFonts w:ascii="Courier New" w:eastAsia="Times New Roman" w:hAnsi="Courier New" w:cs="Courier New"/>
@@ -5661,7 +6400,7 @@
                 <w:lang w:eastAsia="it-IT"/>
               </w:rPr>
             </w:pPr>
-            <w:hyperlink r:id="rId22" w:anchor="setDomanda-java.lang.String-" w:history="1">
+            <w:hyperlink r:id="rId23" w:anchor="setDomanda-java.lang.String-" w:history="1">
               <w:r>
                 <w:rPr>
                   <w:rFonts w:ascii="Courier New" w:eastAsia="Times New Roman" w:hAnsi="Courier New" w:cs="Courier New"/>
@@ -5754,7 +6493,7 @@
                 <w:lang w:eastAsia="it-IT"/>
               </w:rPr>
             </w:pPr>
-            <w:hyperlink r:id="rId23" w:anchor="setListaRisposte-java.util.List-" w:history="1">
+            <w:hyperlink r:id="rId24" w:anchor="setListaRisposte-java.util.List-" w:history="1">
               <w:r>
                 <w:rPr>
                   <w:rFonts w:ascii="Courier New" w:eastAsia="Times New Roman" w:hAnsi="Courier New" w:cs="Courier New"/>
@@ -5847,7 +6586,7 @@
                 <w:lang w:eastAsia="it-IT"/>
               </w:rPr>
             </w:pPr>
-            <w:hyperlink r:id="rId24" w:anchor="setPunteggio-int-" w:history="1">
+            <w:hyperlink r:id="rId25" w:anchor="setPunteggio-int-" w:history="1">
               <w:r>
                 <w:rPr>
                   <w:rFonts w:ascii="Courier New" w:eastAsia="Times New Roman" w:hAnsi="Courier New" w:cs="Courier New"/>
@@ -5940,7 +6679,7 @@
                 <w:lang w:eastAsia="it-IT"/>
               </w:rPr>
             </w:pPr>
-            <w:hyperlink r:id="rId25" w:anchor="setRispostaVera-java.lang.String-" w:history="1">
+            <w:hyperlink r:id="rId26" w:anchor="setRispostaVera-java.lang.String-" w:history="1">
               <w:r>
                 <w:rPr>
                   <w:rFonts w:ascii="Courier New" w:eastAsia="Times New Roman" w:hAnsi="Courier New" w:cs="Courier New"/>
@@ -6033,7 +6772,7 @@
                 <w:lang w:eastAsia="it-IT"/>
               </w:rPr>
             </w:pPr>
-            <w:hyperlink r:id="rId26" w:anchor="setTema-java.lang.String-" w:history="1">
+            <w:hyperlink r:id="rId27" w:anchor="setTema-java.lang.String-" w:history="1">
               <w:r>
                 <w:rPr>
                   <w:rFonts w:ascii="Courier New" w:eastAsia="Times New Roman" w:hAnsi="Courier New" w:cs="Courier New"/>
@@ -6126,7 +6865,7 @@
                 <w:lang w:eastAsia="it-IT"/>
               </w:rPr>
             </w:pPr>
-            <w:hyperlink r:id="rId27" w:anchor="toString--" w:history="1">
+            <w:hyperlink r:id="rId28" w:anchor="toString--" w:history="1">
               <w:r>
                 <w:rPr>
                   <w:rFonts w:ascii="Courier New" w:eastAsia="Times New Roman" w:hAnsi="Courier New" w:cs="Courier New"/>
@@ -6420,6 +7159,7 @@
           <w:szCs w:val="20"/>
           <w:lang w:eastAsia="it-IT"/>
         </w:rPr>
+        <w:lastRenderedPageBreak/>
         <w:t>getDomanda</w:t>
       </w:r>
     </w:p>
@@ -6830,7 +7570,6 @@
           <w:szCs w:val="20"/>
           <w:lang w:eastAsia="it-IT"/>
         </w:rPr>
-        <w:lastRenderedPageBreak/>
         <w:t>setDomanda</w:t>
       </w:r>
     </w:p>
@@ -7497,6 +8236,7 @@
           <w:szCs w:val="27"/>
           <w:lang w:eastAsia="it-IT"/>
         </w:rPr>
+        <w:lastRenderedPageBreak/>
         <w:t>Interfaccia BizBongInterface</w:t>
       </w:r>
     </w:p>
@@ -7543,7 +8283,7 @@
           <w:lang w:eastAsia="it-IT"/>
         </w:rPr>
       </w:pPr>
-      <w:hyperlink r:id="rId28" w:tooltip="class in &lt;Unnamed&gt;" w:history="1">
+      <w:hyperlink r:id="rId29" w:tooltip="class in &lt;Unnamed&gt;" w:history="1">
         <w:r>
           <w:rPr>
             <w:rFonts w:ascii="Courier New" w:eastAsia="Times New Roman" w:hAnsi="Courier New" w:cs="Courier New"/>
@@ -7808,7 +8548,6 @@
                 <w:szCs w:val="20"/>
                 <w:lang w:eastAsia="it-IT"/>
               </w:rPr>
-              <w:lastRenderedPageBreak/>
               <w:t>Tipi e modifiche</w:t>
             </w:r>
           </w:p>
@@ -7910,7 +8649,7 @@
                 <w:lang w:eastAsia="it-IT"/>
               </w:rPr>
             </w:pPr>
-            <w:hyperlink r:id="rId29" w:anchor="getListaDomande--" w:history="1">
+            <w:hyperlink r:id="rId30" w:anchor="getListaDomande--" w:history="1">
               <w:r>
                 <w:rPr>
                   <w:rFonts w:ascii="Courier New" w:eastAsia="Times New Roman" w:hAnsi="Courier New" w:cs="Courier New"/>
@@ -8003,7 +8742,7 @@
                 <w:lang w:eastAsia="it-IT"/>
               </w:rPr>
             </w:pPr>
-            <w:hyperlink r:id="rId30" w:anchor="getPunteggio--" w:history="1">
+            <w:hyperlink r:id="rId31" w:anchor="getPunteggio--" w:history="1">
               <w:r>
                 <w:rPr>
                   <w:rFonts w:ascii="Courier New" w:eastAsia="Times New Roman" w:hAnsi="Courier New" w:cs="Courier New"/>
@@ -8096,7 +8835,7 @@
                 <w:lang w:eastAsia="it-IT"/>
               </w:rPr>
             </w:pPr>
-            <w:hyperlink r:id="rId31" w:anchor="getTempo--" w:history="1">
+            <w:hyperlink r:id="rId32" w:anchor="getTempo--" w:history="1">
               <w:r>
                 <w:rPr>
                   <w:rFonts w:ascii="Courier New" w:eastAsia="Times New Roman" w:hAnsi="Courier New" w:cs="Courier New"/>
@@ -8189,7 +8928,7 @@
                 <w:lang w:eastAsia="it-IT"/>
               </w:rPr>
             </w:pPr>
-            <w:hyperlink r:id="rId32" w:anchor="setListaDomande-java.util.List-" w:history="1">
+            <w:hyperlink r:id="rId33" w:anchor="setListaDomande-java.util.List-" w:history="1">
               <w:r>
                 <w:rPr>
                   <w:rFonts w:ascii="Courier New" w:eastAsia="Times New Roman" w:hAnsi="Courier New" w:cs="Courier New"/>
@@ -8211,7 +8950,7 @@
               </w:rPr>
               <w:t>(java.util.List&lt;</w:t>
             </w:r>
-            <w:hyperlink r:id="rId33" w:tooltip="class in &lt;Unnamed&gt;" w:history="1">
+            <w:hyperlink r:id="rId34" w:tooltip="class in &lt;Unnamed&gt;" w:history="1">
               <w:r>
                 <w:rPr>
                   <w:rFonts w:ascii="Courier New" w:eastAsia="Times New Roman" w:hAnsi="Courier New" w:cs="Courier New"/>
@@ -8304,7 +9043,7 @@
                 <w:lang w:eastAsia="it-IT"/>
               </w:rPr>
             </w:pPr>
-            <w:hyperlink r:id="rId34" w:anchor="setPunteggio-int-" w:history="1">
+            <w:hyperlink r:id="rId35" w:anchor="setPunteggio-int-" w:history="1">
               <w:r>
                 <w:rPr>
                   <w:rFonts w:ascii="Courier New" w:eastAsia="Times New Roman" w:hAnsi="Courier New" w:cs="Courier New"/>
@@ -8397,7 +9136,7 @@
                 <w:lang w:eastAsia="it-IT"/>
               </w:rPr>
             </w:pPr>
-            <w:hyperlink r:id="rId35" w:anchor="setTempo-int-" w:history="1">
+            <w:hyperlink r:id="rId36" w:anchor="setTempo-int-" w:history="1">
               <w:r>
                 <w:rPr>
                   <w:rFonts w:ascii="Courier New" w:eastAsia="Times New Roman" w:hAnsi="Courier New" w:cs="Courier New"/>
@@ -8974,7 +9713,7 @@
         </w:rPr>
         <w:t>void setListaDomande(java.util.List&lt;</w:t>
       </w:r>
-      <w:hyperlink r:id="rId36" w:tooltip="class in &lt;Unnamed&gt;" w:history="1">
+      <w:hyperlink r:id="rId37" w:tooltip="class in &lt;Unnamed&gt;" w:history="1">
         <w:r>
           <w:rPr>
             <w:rFonts w:ascii="Courier New" w:eastAsia="Times New Roman" w:hAnsi="Courier New" w:cs="Courier New"/>
@@ -9040,6 +9779,7 @@
           <w:szCs w:val="27"/>
           <w:lang w:eastAsia="it-IT"/>
         </w:rPr>
+        <w:lastRenderedPageBreak/>
         <w:t>Interfaccia StatisticaInterface</w:t>
       </w:r>
     </w:p>
@@ -9086,7 +9826,7 @@
           <w:lang w:eastAsia="it-IT"/>
         </w:rPr>
       </w:pPr>
-      <w:hyperlink r:id="rId37" w:tooltip="class in &lt;Unnamed&gt;" w:history="1">
+      <w:hyperlink r:id="rId38" w:tooltip="class in &lt;Unnamed&gt;" w:history="1">
         <w:r>
           <w:rPr>
             <w:rFonts w:ascii="Courier New" w:eastAsia="Times New Roman" w:hAnsi="Courier New" w:cs="Courier New"/>
@@ -9351,7 +10091,6 @@
                 <w:szCs w:val="20"/>
                 <w:lang w:eastAsia="it-IT"/>
               </w:rPr>
-              <w:lastRenderedPageBreak/>
               <w:t>Tipi e modifiche</w:t>
             </w:r>
           </w:p>
@@ -9453,7 +10192,7 @@
                 <w:lang w:eastAsia="it-IT"/>
               </w:rPr>
             </w:pPr>
-            <w:hyperlink r:id="rId38" w:anchor="equals-java.lang.Object-" w:history="1">
+            <w:hyperlink r:id="rId39" w:anchor="equals-java.lang.Object-" w:history="1">
               <w:r>
                 <w:rPr>
                   <w:rFonts w:ascii="Courier New" w:eastAsia="Times New Roman" w:hAnsi="Courier New" w:cs="Courier New"/>
@@ -9546,7 +10285,7 @@
                 <w:lang w:eastAsia="it-IT"/>
               </w:rPr>
             </w:pPr>
-            <w:hyperlink r:id="rId39" w:anchor="getListaPunteggi--" w:history="1">
+            <w:hyperlink r:id="rId40" w:anchor="getListaPunteggi--" w:history="1">
               <w:r>
                 <w:rPr>
                   <w:rFonts w:ascii="Courier New" w:eastAsia="Times New Roman" w:hAnsi="Courier New" w:cs="Courier New"/>
@@ -9639,7 +10378,7 @@
                 <w:lang w:eastAsia="it-IT"/>
               </w:rPr>
             </w:pPr>
-            <w:hyperlink r:id="rId40" w:anchor="getListaTemi--" w:history="1">
+            <w:hyperlink r:id="rId41" w:anchor="getListaTemi--" w:history="1">
               <w:r>
                 <w:rPr>
                   <w:rFonts w:ascii="Courier New" w:eastAsia="Times New Roman" w:hAnsi="Courier New" w:cs="Courier New"/>
@@ -9732,7 +10471,7 @@
                 <w:lang w:eastAsia="it-IT"/>
               </w:rPr>
             </w:pPr>
-            <w:hyperlink r:id="rId41" w:anchor="setListaPunteggi-java.util.List-" w:history="1">
+            <w:hyperlink r:id="rId42" w:anchor="setListaPunteggi-java.util.List-" w:history="1">
               <w:r>
                 <w:rPr>
                   <w:rFonts w:ascii="Courier New" w:eastAsia="Times New Roman" w:hAnsi="Courier New" w:cs="Courier New"/>
@@ -9825,7 +10564,7 @@
                 <w:lang w:eastAsia="it-IT"/>
               </w:rPr>
             </w:pPr>
-            <w:hyperlink r:id="rId42" w:anchor="setListaTemi-java.util.List-" w:history="1">
+            <w:hyperlink r:id="rId43" w:anchor="setListaTemi-java.util.List-" w:history="1">
               <w:r>
                 <w:rPr>
                   <w:rFonts w:ascii="Courier New" w:eastAsia="Times New Roman" w:hAnsi="Courier New" w:cs="Courier New"/>
@@ -9918,7 +10657,7 @@
                 <w:lang w:eastAsia="it-IT"/>
               </w:rPr>
             </w:pPr>
-            <w:hyperlink r:id="rId43" w:anchor="toString--" w:history="1">
+            <w:hyperlink r:id="rId44" w:anchor="toString--" w:history="1">
               <w:r>
                 <w:rPr>
                   <w:rFonts w:ascii="Courier New" w:eastAsia="Times New Roman" w:hAnsi="Courier New" w:cs="Courier New"/>
@@ -10561,6 +11300,7 @@
           <w:szCs w:val="21"/>
           <w:lang w:eastAsia="it-IT"/>
         </w:rPr>
+        <w:lastRenderedPageBreak/>
         <w:t>boolean equals(java.lang.Object obj)</w:t>
       </w:r>
     </w:p>
@@ -10869,7 +11609,6 @@
                 <w:szCs w:val="24"/>
                 <w:lang w:eastAsia="it-IT"/>
               </w:rPr>
-              <w:lastRenderedPageBreak/>
               <w:t>All Methods</w:t>
             </w:r>
             <w:r>
@@ -11026,7 +11765,7 @@
                 <w:lang w:eastAsia="it-IT"/>
               </w:rPr>
             </w:pPr>
-            <w:hyperlink r:id="rId44" w:anchor="equals-java.lang.Object-" w:history="1">
+            <w:hyperlink r:id="rId45" w:anchor="equals-java.lang.Object-" w:history="1">
               <w:r>
                 <w:rPr>
                   <w:rFonts w:ascii="Courier New" w:eastAsia="Times New Roman" w:hAnsi="Courier New" w:cs="Courier New"/>
@@ -11119,7 +11858,7 @@
                 <w:lang w:eastAsia="it-IT"/>
               </w:rPr>
             </w:pPr>
-            <w:hyperlink r:id="rId45" w:anchor="getEmail--" w:history="1">
+            <w:hyperlink r:id="rId46" w:anchor="getEmail--" w:history="1">
               <w:r>
                 <w:rPr>
                   <w:rFonts w:ascii="Courier New" w:eastAsia="Times New Roman" w:hAnsi="Courier New" w:cs="Courier New"/>
@@ -11212,7 +11951,7 @@
                 <w:lang w:eastAsia="it-IT"/>
               </w:rPr>
             </w:pPr>
-            <w:hyperlink r:id="rId46" w:anchor="getImgProfilo--" w:history="1">
+            <w:hyperlink r:id="rId47" w:anchor="getImgProfilo--" w:history="1">
               <w:r>
                 <w:rPr>
                   <w:rFonts w:ascii="Courier New" w:eastAsia="Times New Roman" w:hAnsi="Courier New" w:cs="Courier New"/>
@@ -11305,7 +12044,7 @@
                 <w:lang w:eastAsia="it-IT"/>
               </w:rPr>
             </w:pPr>
-            <w:hyperlink r:id="rId47" w:anchor="getNickname--" w:history="1">
+            <w:hyperlink r:id="rId48" w:anchor="getNickname--" w:history="1">
               <w:r>
                 <w:rPr>
                   <w:rFonts w:ascii="Courier New" w:eastAsia="Times New Roman" w:hAnsi="Courier New" w:cs="Courier New"/>
@@ -11398,7 +12137,7 @@
                 <w:lang w:eastAsia="it-IT"/>
               </w:rPr>
             </w:pPr>
-            <w:hyperlink r:id="rId48" w:anchor="getPassword--" w:history="1">
+            <w:hyperlink r:id="rId49" w:anchor="getPassword--" w:history="1">
               <w:r>
                 <w:rPr>
                   <w:rFonts w:ascii="Courier New" w:eastAsia="Times New Roman" w:hAnsi="Courier New" w:cs="Courier New"/>
@@ -11459,7 +12198,7 @@
                 <w:lang w:eastAsia="it-IT"/>
               </w:rPr>
             </w:pPr>
-            <w:hyperlink r:id="rId49" w:tooltip="class in &lt;Unnamed&gt;" w:history="1">
+            <w:hyperlink r:id="rId50" w:tooltip="class in &lt;Unnamed&gt;" w:history="1">
               <w:r>
                 <w:rPr>
                   <w:rFonts w:ascii="Courier New" w:eastAsia="Times New Roman" w:hAnsi="Courier New" w:cs="Courier New"/>
@@ -11497,7 +12236,7 @@
                 <w:lang w:eastAsia="it-IT"/>
               </w:rPr>
             </w:pPr>
-            <w:hyperlink r:id="rId50" w:anchor="getStatistica--" w:history="1">
+            <w:hyperlink r:id="rId51" w:anchor="getStatistica--" w:history="1">
               <w:r>
                 <w:rPr>
                   <w:rFonts w:ascii="Courier New" w:eastAsia="Times New Roman" w:hAnsi="Courier New" w:cs="Courier New"/>
@@ -11590,7 +12329,7 @@
                 <w:lang w:eastAsia="it-IT"/>
               </w:rPr>
             </w:pPr>
-            <w:hyperlink r:id="rId51" w:anchor="setEmail-java.lang.String-" w:history="1">
+            <w:hyperlink r:id="rId52" w:anchor="setEmail-java.lang.String-" w:history="1">
               <w:r>
                 <w:rPr>
                   <w:rFonts w:ascii="Courier New" w:eastAsia="Times New Roman" w:hAnsi="Courier New" w:cs="Courier New"/>
@@ -11683,7 +12422,7 @@
                 <w:lang w:eastAsia="it-IT"/>
               </w:rPr>
             </w:pPr>
-            <w:hyperlink r:id="rId52" w:anchor="setImgProfilo-java.lang.String-" w:history="1">
+            <w:hyperlink r:id="rId53" w:anchor="setImgProfilo-java.lang.String-" w:history="1">
               <w:r>
                 <w:rPr>
                   <w:rFonts w:ascii="Courier New" w:eastAsia="Times New Roman" w:hAnsi="Courier New" w:cs="Courier New"/>
@@ -11776,7 +12515,7 @@
                 <w:lang w:eastAsia="it-IT"/>
               </w:rPr>
             </w:pPr>
-            <w:hyperlink r:id="rId53" w:anchor="setNickname-java.lang.String-" w:history="1">
+            <w:hyperlink r:id="rId54" w:anchor="setNickname-java.lang.String-" w:history="1">
               <w:r>
                 <w:rPr>
                   <w:rFonts w:ascii="Courier New" w:eastAsia="Times New Roman" w:hAnsi="Courier New" w:cs="Courier New"/>
@@ -11869,7 +12608,7 @@
                 <w:lang w:eastAsia="it-IT"/>
               </w:rPr>
             </w:pPr>
-            <w:hyperlink r:id="rId54" w:anchor="setPassword-java.lang.String-" w:history="1">
+            <w:hyperlink r:id="rId55" w:anchor="setPassword-java.lang.String-" w:history="1">
               <w:r>
                 <w:rPr>
                   <w:rFonts w:ascii="Courier New" w:eastAsia="Times New Roman" w:hAnsi="Courier New" w:cs="Courier New"/>
@@ -11962,7 +12701,7 @@
                 <w:lang w:eastAsia="it-IT"/>
               </w:rPr>
             </w:pPr>
-            <w:hyperlink r:id="rId55" w:anchor="setStatistica-Statistica-" w:history="1">
+            <w:hyperlink r:id="rId56" w:anchor="setStatistica-Statistica-" w:history="1">
               <w:r>
                 <w:rPr>
                   <w:rFonts w:ascii="Courier New" w:eastAsia="Times New Roman" w:hAnsi="Courier New" w:cs="Courier New"/>
@@ -11984,7 +12723,7 @@
               </w:rPr>
               <w:t>(</w:t>
             </w:r>
-            <w:hyperlink r:id="rId56" w:tooltip="class in &lt;Unnamed&gt;" w:history="1">
+            <w:hyperlink r:id="rId57" w:tooltip="class in &lt;Unnamed&gt;" w:history="1">
               <w:r>
                 <w:rPr>
                   <w:rFonts w:ascii="Courier New" w:eastAsia="Times New Roman" w:hAnsi="Courier New" w:cs="Courier New"/>
@@ -12077,7 +12816,7 @@
                 <w:lang w:eastAsia="it-IT"/>
               </w:rPr>
             </w:pPr>
-            <w:hyperlink r:id="rId57" w:anchor="toString--" w:history="1">
+            <w:hyperlink r:id="rId58" w:anchor="toString--" w:history="1">
               <w:r>
                 <w:rPr>
                   <w:rFonts w:ascii="Courier New" w:eastAsia="Times New Roman" w:hAnsi="Courier New" w:cs="Courier New"/>
@@ -12451,6 +13190,7 @@
           <w:szCs w:val="20"/>
           <w:lang w:eastAsia="it-IT"/>
         </w:rPr>
+        <w:lastRenderedPageBreak/>
         <w:t>getImgProfilo</w:t>
       </w:r>
     </w:p>
@@ -12566,7 +13306,7 @@
           <w:lang w:eastAsia="it-IT"/>
         </w:rPr>
       </w:pPr>
-      <w:hyperlink r:id="rId58" w:tooltip="class in &lt;Unnamed&gt;" w:history="1">
+      <w:hyperlink r:id="rId59" w:tooltip="class in &lt;Unnamed&gt;" w:history="1">
         <w:r>
           <w:rPr>
             <w:rFonts w:ascii="Courier New" w:eastAsia="Times New Roman" w:hAnsi="Courier New" w:cs="Courier New"/>
@@ -12873,7 +13613,6 @@
           <w:szCs w:val="20"/>
           <w:lang w:eastAsia="it-IT"/>
         </w:rPr>
-        <w:lastRenderedPageBreak/>
         <w:t>setImgProfilo</w:t>
       </w:r>
     </w:p>
@@ -12999,7 +13738,7 @@
         </w:rPr>
         <w:t>void setStatistica(</w:t>
       </w:r>
-      <w:hyperlink r:id="rId59" w:tooltip="class in &lt;Unnamed&gt;" w:history="1">
+      <w:hyperlink r:id="rId60" w:tooltip="class in &lt;Unnamed&gt;" w:history="1">
         <w:r>
           <w:rPr>
             <w:rFonts w:ascii="Courier New" w:eastAsia="Times New Roman" w:hAnsi="Courier New" w:cs="Courier New"/>
@@ -13592,6 +14331,7 @@
           <w:szCs w:val="21"/>
           <w:lang w:eastAsia="it-IT"/>
         </w:rPr>
+        <w:lastRenderedPageBreak/>
         <w:t>java.lang.Object</w:t>
       </w:r>
     </w:p>
@@ -13665,7 +14405,7 @@
           <w:lang w:eastAsia="it-IT"/>
         </w:rPr>
       </w:pPr>
-      <w:hyperlink r:id="rId60" w:tooltip="interface in &lt;Unnamed&gt;" w:history="1">
+      <w:hyperlink r:id="rId61" w:tooltip="interface in &lt;Unnamed&gt;" w:history="1">
         <w:r>
           <w:rPr>
             <w:rFonts w:ascii="Courier New" w:eastAsia="Times New Roman" w:hAnsi="Courier New" w:cs="Courier New"/>
@@ -13844,7 +14584,7 @@
         </w:rPr>
         <w:t xml:space="preserve">implements </w:t>
       </w:r>
-      <w:hyperlink r:id="rId61" w:tooltip="interface in &lt;Unnamed&gt;" w:history="1">
+      <w:hyperlink r:id="rId62" w:tooltip="interface in &lt;Unnamed&gt;" w:history="1">
         <w:r>
           <w:rPr>
             <w:rFonts w:ascii="Courier New" w:eastAsia="Times New Roman" w:hAnsi="Courier New" w:cs="Courier New"/>
@@ -13911,7 +14651,6 @@
           <w:szCs w:val="24"/>
           <w:lang w:eastAsia="it-IT"/>
         </w:rPr>
-        <w:lastRenderedPageBreak/>
         <w:t>Sommario Costruttore</w:t>
       </w:r>
     </w:p>
@@ -14054,7 +14793,7 @@
                 <w:lang w:eastAsia="it-IT"/>
               </w:rPr>
             </w:pPr>
-            <w:hyperlink r:id="rId62" w:anchor="Domanda-int-java.lang.String-java.lang.String-java.lang.String-java.util.List-" w:history="1">
+            <w:hyperlink r:id="rId63" w:anchor="Domanda-int-java.lang.String-java.lang.String-java.lang.String-java.util.List-" w:history="1">
               <w:r>
                 <w:rPr>
                   <w:rFonts w:ascii="Courier New" w:eastAsia="Times New Roman" w:hAnsi="Courier New" w:cs="Courier New"/>
@@ -14201,7 +14940,7 @@
               </w:rPr>
               <w:t>Tutti i metodi</w:t>
             </w:r>
-            <w:hyperlink r:id="rId63" w:history="1">
+            <w:hyperlink r:id="rId64" w:history="1">
               <w:r>
                 <w:rPr>
                   <w:rFonts w:ascii="Times New Roman" w:eastAsia="Times New Roman" w:hAnsi="Times New Roman" w:cs="Times New Roman"/>
@@ -14216,7 +14955,7 @@
                 <w:t>Instanze di metodi</w:t>
               </w:r>
             </w:hyperlink>
-            <w:hyperlink r:id="rId64" w:history="1">
+            <w:hyperlink r:id="rId65" w:history="1">
               <w:r>
                 <w:rPr>
                   <w:rFonts w:ascii="Times New Roman" w:eastAsia="Times New Roman" w:hAnsi="Times New Roman" w:cs="Times New Roman"/>
@@ -14373,7 +15112,7 @@
                 <w:lang w:eastAsia="it-IT"/>
               </w:rPr>
             </w:pPr>
-            <w:hyperlink r:id="rId65" w:anchor="equals-java.lang.Object-" w:history="1">
+            <w:hyperlink r:id="rId66" w:anchor="equals-java.lang.Object-" w:history="1">
               <w:r>
                 <w:rPr>
                   <w:rFonts w:ascii="Courier New" w:eastAsia="Times New Roman" w:hAnsi="Courier New" w:cs="Courier New"/>
@@ -14466,7 +15205,7 @@
                 <w:lang w:eastAsia="it-IT"/>
               </w:rPr>
             </w:pPr>
-            <w:hyperlink r:id="rId66" w:anchor="getDomanda--" w:history="1">
+            <w:hyperlink r:id="rId67" w:anchor="getDomanda--" w:history="1">
               <w:r>
                 <w:rPr>
                   <w:rFonts w:ascii="Courier New" w:eastAsia="Times New Roman" w:hAnsi="Courier New" w:cs="Courier New"/>
@@ -14559,7 +15298,7 @@
                 <w:lang w:eastAsia="it-IT"/>
               </w:rPr>
             </w:pPr>
-            <w:hyperlink r:id="rId67" w:anchor="getListaRisposte--" w:history="1">
+            <w:hyperlink r:id="rId68" w:anchor="getListaRisposte--" w:history="1">
               <w:r>
                 <w:rPr>
                   <w:rFonts w:ascii="Courier New" w:eastAsia="Times New Roman" w:hAnsi="Courier New" w:cs="Courier New"/>
@@ -14652,7 +15391,7 @@
                 <w:lang w:eastAsia="it-IT"/>
               </w:rPr>
             </w:pPr>
-            <w:hyperlink r:id="rId68" w:anchor="getPunteggio--" w:history="1">
+            <w:hyperlink r:id="rId69" w:anchor="getPunteggio--" w:history="1">
               <w:r>
                 <w:rPr>
                   <w:rFonts w:ascii="Courier New" w:eastAsia="Times New Roman" w:hAnsi="Courier New" w:cs="Courier New"/>
@@ -14745,7 +15484,7 @@
                 <w:lang w:eastAsia="it-IT"/>
               </w:rPr>
             </w:pPr>
-            <w:hyperlink r:id="rId69" w:anchor="getRispostaVera--" w:history="1">
+            <w:hyperlink r:id="rId70" w:anchor="getRispostaVera--" w:history="1">
               <w:r>
                 <w:rPr>
                   <w:rFonts w:ascii="Courier New" w:eastAsia="Times New Roman" w:hAnsi="Courier New" w:cs="Courier New"/>
@@ -14838,7 +15577,7 @@
                 <w:lang w:eastAsia="it-IT"/>
               </w:rPr>
             </w:pPr>
-            <w:hyperlink r:id="rId70" w:anchor="getTema--" w:history="1">
+            <w:hyperlink r:id="rId71" w:anchor="getTema--" w:history="1">
               <w:r>
                 <w:rPr>
                   <w:rFonts w:ascii="Courier New" w:eastAsia="Times New Roman" w:hAnsi="Courier New" w:cs="Courier New"/>
@@ -14931,7 +15670,7 @@
                 <w:lang w:eastAsia="it-IT"/>
               </w:rPr>
             </w:pPr>
-            <w:hyperlink r:id="rId71" w:anchor="setDomanda-java.lang.String-" w:history="1">
+            <w:hyperlink r:id="rId72" w:anchor="setDomanda-java.lang.String-" w:history="1">
               <w:r>
                 <w:rPr>
                   <w:rFonts w:ascii="Courier New" w:eastAsia="Times New Roman" w:hAnsi="Courier New" w:cs="Courier New"/>
@@ -15024,7 +15763,7 @@
                 <w:lang w:eastAsia="it-IT"/>
               </w:rPr>
             </w:pPr>
-            <w:hyperlink r:id="rId72" w:anchor="setListaRisposte-java.util.List-" w:history="1">
+            <w:hyperlink r:id="rId73" w:anchor="setListaRisposte-java.util.List-" w:history="1">
               <w:r>
                 <w:rPr>
                   <w:rFonts w:ascii="Courier New" w:eastAsia="Times New Roman" w:hAnsi="Courier New" w:cs="Courier New"/>
@@ -15117,7 +15856,7 @@
                 <w:lang w:eastAsia="it-IT"/>
               </w:rPr>
             </w:pPr>
-            <w:hyperlink r:id="rId73" w:anchor="setPunteggio-int-" w:history="1">
+            <w:hyperlink r:id="rId74" w:anchor="setPunteggio-int-" w:history="1">
               <w:r>
                 <w:rPr>
                   <w:rFonts w:ascii="Courier New" w:eastAsia="Times New Roman" w:hAnsi="Courier New" w:cs="Courier New"/>
@@ -15210,7 +15949,7 @@
                 <w:lang w:eastAsia="it-IT"/>
               </w:rPr>
             </w:pPr>
-            <w:hyperlink r:id="rId74" w:anchor="setRispostaVera-java.lang.String-" w:history="1">
+            <w:hyperlink r:id="rId75" w:anchor="setRispostaVera-java.lang.String-" w:history="1">
               <w:r>
                 <w:rPr>
                   <w:rFonts w:ascii="Courier New" w:eastAsia="Times New Roman" w:hAnsi="Courier New" w:cs="Courier New"/>
@@ -15303,7 +16042,7 @@
                 <w:lang w:eastAsia="it-IT"/>
               </w:rPr>
             </w:pPr>
-            <w:hyperlink r:id="rId75" w:anchor="setTema-java.lang.String-" w:history="1">
+            <w:hyperlink r:id="rId76" w:anchor="setTema-java.lang.String-" w:history="1">
               <w:r>
                 <w:rPr>
                   <w:rFonts w:ascii="Courier New" w:eastAsia="Times New Roman" w:hAnsi="Courier New" w:cs="Courier New"/>
@@ -15396,7 +16135,7 @@
                 <w:lang w:eastAsia="it-IT"/>
               </w:rPr>
             </w:pPr>
-            <w:hyperlink r:id="rId76" w:anchor="toString--" w:history="1">
+            <w:hyperlink r:id="rId77" w:anchor="toString--" w:history="1">
               <w:r>
                 <w:rPr>
                   <w:rFonts w:ascii="Courier New" w:eastAsia="Times New Roman" w:hAnsi="Courier New" w:cs="Courier New"/>
@@ -15905,7 +16644,6 @@
           <w:szCs w:val="20"/>
           <w:lang w:eastAsia="it-IT"/>
         </w:rPr>
-        <w:lastRenderedPageBreak/>
         <w:t>getPunteggio</w:t>
       </w:r>
     </w:p>
@@ -16023,7 +16761,7 @@
           <w:lang w:eastAsia="it-IT"/>
         </w:rPr>
       </w:pPr>
-      <w:hyperlink r:id="rId77" w:anchor="getPunteggio--" w:history="1">
+      <w:hyperlink r:id="rId78" w:anchor="getPunteggio--" w:history="1">
         <w:r>
           <w:rPr>
             <w:rFonts w:ascii="Courier New" w:eastAsia="Times New Roman" w:hAnsi="Courier New" w:cs="Courier New"/>
@@ -16045,7 +16783,7 @@
         </w:rPr>
         <w:t> nell'interfaccia </w:t>
       </w:r>
-      <w:hyperlink r:id="rId78" w:tooltip="interface in &lt;Unnamed&gt;" w:history="1">
+      <w:hyperlink r:id="rId79" w:tooltip="interface in &lt;Unnamed&gt;" w:history="1">
         <w:r>
           <w:rPr>
             <w:rFonts w:ascii="Courier New" w:eastAsia="Times New Roman" w:hAnsi="Courier New" w:cs="Courier New"/>
@@ -16237,7 +16975,7 @@
           <w:lang w:eastAsia="it-IT"/>
         </w:rPr>
       </w:pPr>
-      <w:hyperlink r:id="rId79" w:anchor="getTema--" w:history="1">
+      <w:hyperlink r:id="rId80" w:anchor="getTema--" w:history="1">
         <w:r>
           <w:rPr>
             <w:rFonts w:ascii="Courier New" w:eastAsia="Times New Roman" w:hAnsi="Courier New" w:cs="Courier New"/>
@@ -16259,7 +16997,7 @@
         </w:rPr>
         <w:t> nell'interfaccia </w:t>
       </w:r>
-      <w:hyperlink r:id="rId80" w:tooltip="interface in &lt;Unnamed&gt;" w:history="1">
+      <w:hyperlink r:id="rId81" w:tooltip="interface in &lt;Unnamed&gt;" w:history="1">
         <w:r>
           <w:rPr>
             <w:rFonts w:ascii="Courier New" w:eastAsia="Times New Roman" w:hAnsi="Courier New" w:cs="Courier New"/>
@@ -16438,7 +17176,7 @@
           <w:lang w:eastAsia="it-IT"/>
         </w:rPr>
       </w:pPr>
-      <w:hyperlink r:id="rId81" w:anchor="getDomanda--" w:history="1">
+      <w:hyperlink r:id="rId82" w:anchor="getDomanda--" w:history="1">
         <w:r>
           <w:rPr>
             <w:rFonts w:ascii="Courier New" w:eastAsia="Times New Roman" w:hAnsi="Courier New" w:cs="Courier New"/>
@@ -16460,7 +17198,7 @@
         </w:rPr>
         <w:t> nell'interfaccia </w:t>
       </w:r>
-      <w:hyperlink r:id="rId82" w:tooltip="interface in &lt;Unnamed&gt;" w:history="1">
+      <w:hyperlink r:id="rId83" w:tooltip="interface in &lt;Unnamed&gt;" w:history="1">
         <w:r>
           <w:rPr>
             <w:rFonts w:ascii="Courier New" w:eastAsia="Times New Roman" w:hAnsi="Courier New" w:cs="Courier New"/>
@@ -16610,6 +17348,7 @@
           <w:sz w:val="18"/>
           <w:lang w:eastAsia="it-IT"/>
         </w:rPr>
+        <w:lastRenderedPageBreak/>
         <w:t>Specificato da:</w:t>
       </w:r>
     </w:p>
@@ -16626,7 +17365,7 @@
           <w:lang w:eastAsia="it-IT"/>
         </w:rPr>
       </w:pPr>
-      <w:hyperlink r:id="rId83" w:anchor="getListaRisposte--" w:history="1">
+      <w:hyperlink r:id="rId84" w:anchor="getListaRisposte--" w:history="1">
         <w:r>
           <w:rPr>
             <w:rFonts w:ascii="Courier New" w:eastAsia="Times New Roman" w:hAnsi="Courier New" w:cs="Courier New"/>
@@ -16648,7 +17387,7 @@
         </w:rPr>
         <w:t> nell'interfaccia </w:t>
       </w:r>
-      <w:hyperlink r:id="rId84" w:tooltip="interface in &lt;Unnamed&gt;" w:history="1">
+      <w:hyperlink r:id="rId85" w:tooltip="interface in &lt;Unnamed&gt;" w:history="1">
         <w:r>
           <w:rPr>
             <w:rFonts w:ascii="Courier New" w:eastAsia="Times New Roman" w:hAnsi="Courier New" w:cs="Courier New"/>
@@ -16814,7 +17553,7 @@
           <w:lang w:eastAsia="it-IT"/>
         </w:rPr>
       </w:pPr>
-      <w:hyperlink r:id="rId85" w:anchor="getRispostaVera--" w:history="1">
+      <w:hyperlink r:id="rId86" w:anchor="getRispostaVera--" w:history="1">
         <w:r>
           <w:rPr>
             <w:rFonts w:ascii="Courier New" w:eastAsia="Times New Roman" w:hAnsi="Courier New" w:cs="Courier New"/>
@@ -16836,7 +17575,7 @@
         </w:rPr>
         <w:t> nell'interfaccia </w:t>
       </w:r>
-      <w:hyperlink r:id="rId86" w:tooltip="interface in &lt;Unnamed&gt;" w:history="1">
+      <w:hyperlink r:id="rId87" w:tooltip="interface in &lt;Unnamed&gt;" w:history="1">
         <w:r>
           <w:rPr>
             <w:rFonts w:ascii="Courier New" w:eastAsia="Times New Roman" w:hAnsi="Courier New" w:cs="Courier New"/>
@@ -16908,7 +17647,6 @@
           <w:szCs w:val="21"/>
           <w:lang w:eastAsia="it-IT"/>
         </w:rPr>
-        <w:lastRenderedPageBreak/>
         <w:t>/** * @pre punteggio != null</w:t>
       </w:r>
       <w:r>
@@ -17003,7 +17741,7 @@
           <w:lang w:eastAsia="it-IT"/>
         </w:rPr>
       </w:pPr>
-      <w:hyperlink r:id="rId87" w:anchor="setPunteggio-int-" w:history="1">
+      <w:hyperlink r:id="rId88" w:anchor="setPunteggio-int-" w:history="1">
         <w:r>
           <w:rPr>
             <w:rFonts w:ascii="Courier New" w:eastAsia="Times New Roman" w:hAnsi="Courier New" w:cs="Courier New"/>
@@ -17025,7 +17763,7 @@
         </w:rPr>
         <w:t> nell'interfaccia </w:t>
       </w:r>
-      <w:hyperlink r:id="rId88" w:tooltip="interface in &lt;Unnamed&gt;" w:history="1">
+      <w:hyperlink r:id="rId89" w:tooltip="interface in &lt;Unnamed&gt;" w:history="1">
         <w:r>
           <w:rPr>
             <w:rFonts w:ascii="Courier New" w:eastAsia="Times New Roman" w:hAnsi="Courier New" w:cs="Courier New"/>
@@ -17214,7 +17952,7 @@
           <w:lang w:eastAsia="it-IT"/>
         </w:rPr>
       </w:pPr>
-      <w:hyperlink r:id="rId89" w:anchor="setTema-java.lang.String-" w:history="1">
+      <w:hyperlink r:id="rId90" w:anchor="setTema-java.lang.String-" w:history="1">
         <w:r>
           <w:rPr>
             <w:rFonts w:ascii="Courier New" w:eastAsia="Times New Roman" w:hAnsi="Courier New" w:cs="Courier New"/>
@@ -17236,7 +17974,7 @@
         </w:rPr>
         <w:t> nell'interfaccia </w:t>
       </w:r>
-      <w:hyperlink r:id="rId90" w:tooltip="interface in &lt;Unnamed&gt;" w:history="1">
+      <w:hyperlink r:id="rId91" w:tooltip="interface in &lt;Unnamed&gt;" w:history="1">
         <w:r>
           <w:rPr>
             <w:rFonts w:ascii="Courier New" w:eastAsia="Times New Roman" w:hAnsi="Courier New" w:cs="Courier New"/>
@@ -17402,7 +18140,7 @@
           <w:lang w:eastAsia="it-IT"/>
         </w:rPr>
       </w:pPr>
-      <w:hyperlink r:id="rId91" w:anchor="setDomanda-java.lang.String-" w:history="1">
+      <w:hyperlink r:id="rId92" w:anchor="setDomanda-java.lang.String-" w:history="1">
         <w:r>
           <w:rPr>
             <w:rFonts w:ascii="Courier New" w:eastAsia="Times New Roman" w:hAnsi="Courier New" w:cs="Courier New"/>
@@ -17424,7 +18162,7 @@
         </w:rPr>
         <w:t> in interface </w:t>
       </w:r>
-      <w:hyperlink r:id="rId92" w:tooltip="interface in &lt;Unnamed&gt;" w:history="1">
+      <w:hyperlink r:id="rId93" w:tooltip="interface in &lt;Unnamed&gt;" w:history="1">
         <w:r>
           <w:rPr>
             <w:rFonts w:ascii="Courier New" w:eastAsia="Times New Roman" w:hAnsi="Courier New" w:cs="Courier New"/>
@@ -17611,7 +18349,7 @@
           <w:lang w:eastAsia="it-IT"/>
         </w:rPr>
       </w:pPr>
-      <w:hyperlink r:id="rId93" w:anchor="setListaRisposte-java.util.List-" w:history="1">
+      <w:hyperlink r:id="rId94" w:anchor="setListaRisposte-java.util.List-" w:history="1">
         <w:r>
           <w:rPr>
             <w:rFonts w:ascii="Courier New" w:eastAsia="Times New Roman" w:hAnsi="Courier New" w:cs="Courier New"/>
@@ -17633,7 +18371,7 @@
         </w:rPr>
         <w:t> in interface </w:t>
       </w:r>
-      <w:hyperlink r:id="rId94" w:tooltip="interface in &lt;Unnamed&gt;" w:history="1">
+      <w:hyperlink r:id="rId95" w:tooltip="interface in &lt;Unnamed&gt;" w:history="1">
         <w:r>
           <w:rPr>
             <w:rFonts w:ascii="Courier New" w:eastAsia="Times New Roman" w:hAnsi="Courier New" w:cs="Courier New"/>
@@ -17705,6 +18443,7 @@
           <w:szCs w:val="21"/>
           <w:lang w:eastAsia="it-IT"/>
         </w:rPr>
+        <w:lastRenderedPageBreak/>
         <w:t>/** * @pre rispostaVera != null</w:t>
       </w:r>
       <w:r>
@@ -17812,7 +18551,7 @@
           <w:lang w:eastAsia="it-IT"/>
         </w:rPr>
       </w:pPr>
-      <w:hyperlink r:id="rId95" w:anchor="setRispostaVera-java.lang.String-" w:history="1">
+      <w:hyperlink r:id="rId96" w:anchor="setRispostaVera-java.lang.String-" w:history="1">
         <w:r>
           <w:rPr>
             <w:rFonts w:ascii="Courier New" w:eastAsia="Times New Roman" w:hAnsi="Courier New" w:cs="Courier New"/>
@@ -17834,7 +18573,7 @@
         </w:rPr>
         <w:t> in interface </w:t>
       </w:r>
-      <w:hyperlink r:id="rId96" w:tooltip="interface in &lt;Unnamed&gt;" w:history="1">
+      <w:hyperlink r:id="rId97" w:tooltip="interface in &lt;Unnamed&gt;" w:history="1">
         <w:r>
           <w:rPr>
             <w:rFonts w:ascii="Courier New" w:eastAsia="Times New Roman" w:hAnsi="Courier New" w:cs="Courier New"/>
@@ -17966,7 +18705,7 @@
           <w:lang w:eastAsia="it-IT"/>
         </w:rPr>
       </w:pPr>
-      <w:hyperlink r:id="rId97" w:anchor="toString--" w:history="1">
+      <w:hyperlink r:id="rId98" w:anchor="toString--" w:history="1">
         <w:r>
           <w:rPr>
             <w:rFonts w:ascii="Courier New" w:eastAsia="Times New Roman" w:hAnsi="Courier New" w:cs="Courier New"/>
@@ -17988,7 +18727,7 @@
         </w:rPr>
         <w:t> nell'interfaccia </w:t>
       </w:r>
-      <w:hyperlink r:id="rId98" w:tooltip="interface in &lt;Unnamed&gt;" w:history="1">
+      <w:hyperlink r:id="rId99" w:tooltip="interface in &lt;Unnamed&gt;" w:history="1">
         <w:r>
           <w:rPr>
             <w:rFonts w:ascii="Courier New" w:eastAsia="Times New Roman" w:hAnsi="Courier New" w:cs="Courier New"/>
@@ -18024,7 +18763,6 @@
           <w:sz w:val="18"/>
           <w:lang w:eastAsia="it-IT"/>
         </w:rPr>
-        <w:lastRenderedPageBreak/>
         <w:t>Overrides:</w:t>
       </w:r>
     </w:p>
@@ -18189,7 +18927,7 @@
           <w:lang w:eastAsia="it-IT"/>
         </w:rPr>
       </w:pPr>
-      <w:hyperlink r:id="rId99" w:anchor="equals-java.lang.Object-" w:history="1">
+      <w:hyperlink r:id="rId100" w:anchor="equals-java.lang.Object-" w:history="1">
         <w:r>
           <w:rPr>
             <w:rFonts w:ascii="Courier New" w:eastAsia="Times New Roman" w:hAnsi="Courier New" w:cs="Courier New"/>
@@ -18211,7 +18949,7 @@
         </w:rPr>
         <w:t> nell'interfaccia </w:t>
       </w:r>
-      <w:hyperlink r:id="rId100" w:tooltip="interface in &lt;Unnamed&gt;" w:history="1">
+      <w:hyperlink r:id="rId101" w:tooltip="interface in &lt;Unnamed&gt;" w:history="1">
         <w:r>
           <w:rPr>
             <w:rFonts w:ascii="Courier New" w:eastAsia="Times New Roman" w:hAnsi="Courier New" w:cs="Courier New"/>
@@ -18475,7 +19213,7 @@
           <w:lang w:eastAsia="it-IT"/>
         </w:rPr>
       </w:pPr>
-      <w:hyperlink r:id="rId101" w:tooltip="interface in &lt;Unnamed&gt;" w:history="1">
+      <w:hyperlink r:id="rId102" w:tooltip="interface in &lt;Unnamed&gt;" w:history="1">
         <w:r>
           <w:rPr>
             <w:rFonts w:ascii="Courier New" w:eastAsia="Times New Roman" w:hAnsi="Courier New" w:cs="Courier New"/>
@@ -18654,7 +19392,7 @@
         </w:rPr>
         <w:t xml:space="preserve">implements </w:t>
       </w:r>
-      <w:hyperlink r:id="rId102" w:tooltip="interface in &lt;Unnamed&gt;" w:history="1">
+      <w:hyperlink r:id="rId103" w:tooltip="interface in &lt;Unnamed&gt;" w:history="1">
         <w:r>
           <w:rPr>
             <w:rFonts w:ascii="Courier New" w:eastAsia="Times New Roman" w:hAnsi="Courier New" w:cs="Courier New"/>
@@ -18849,7 +19587,7 @@
                 <w:lang w:eastAsia="it-IT"/>
               </w:rPr>
             </w:pPr>
-            <w:hyperlink r:id="rId103" w:anchor="BizBong-int-int-java.util.List-" w:history="1">
+            <w:hyperlink r:id="rId104" w:anchor="BizBong-int-int-java.util.List-" w:history="1">
               <w:r>
                 <w:rPr>
                   <w:rFonts w:ascii="Courier New" w:eastAsia="Times New Roman" w:hAnsi="Courier New" w:cs="Courier New"/>
@@ -18871,7 +19609,7 @@
               </w:rPr>
               <w:t>(int punteggio, int tempo, java.util.List&lt;</w:t>
             </w:r>
-            <w:hyperlink r:id="rId104" w:tooltip="class in &lt;Unnamed&gt;" w:history="1">
+            <w:hyperlink r:id="rId105" w:tooltip="class in &lt;Unnamed&gt;" w:history="1">
               <w:r>
                 <w:rPr>
                   <w:rFonts w:ascii="Courier New" w:eastAsia="Times New Roman" w:hAnsi="Courier New" w:cs="Courier New"/>
@@ -19018,7 +19756,7 @@
               </w:rPr>
               <w:t>Tutti i metodi</w:t>
             </w:r>
-            <w:hyperlink r:id="rId105" w:history="1">
+            <w:hyperlink r:id="rId106" w:history="1">
               <w:r>
                 <w:rPr>
                   <w:rFonts w:ascii="Times New Roman" w:eastAsia="Times New Roman" w:hAnsi="Times New Roman" w:cs="Times New Roman"/>
@@ -19033,7 +19771,7 @@
                 <w:t>Instanze di metodi</w:t>
               </w:r>
             </w:hyperlink>
-            <w:hyperlink r:id="rId106" w:history="1">
+            <w:hyperlink r:id="rId107" w:history="1">
               <w:r>
                 <w:rPr>
                   <w:rFonts w:ascii="Times New Roman" w:eastAsia="Times New Roman" w:hAnsi="Times New Roman" w:cs="Times New Roman"/>
@@ -19190,7 +19928,7 @@
                 <w:lang w:eastAsia="it-IT"/>
               </w:rPr>
             </w:pPr>
-            <w:hyperlink r:id="rId107" w:anchor="equals-java.lang.Object-" w:history="1">
+            <w:hyperlink r:id="rId108" w:anchor="equals-java.lang.Object-" w:history="1">
               <w:r>
                 <w:rPr>
                   <w:rFonts w:ascii="Courier New" w:eastAsia="Times New Roman" w:hAnsi="Courier New" w:cs="Courier New"/>
@@ -19259,7 +19997,7 @@
               </w:rPr>
               <w:t>java.util.List&lt;</w:t>
             </w:r>
-            <w:hyperlink r:id="rId108" w:tooltip="class in &lt;Unnamed&gt;" w:history="1">
+            <w:hyperlink r:id="rId109" w:tooltip="class in &lt;Unnamed&gt;" w:history="1">
               <w:r>
                 <w:rPr>
                   <w:rFonts w:ascii="Courier New" w:eastAsia="Times New Roman" w:hAnsi="Courier New" w:cs="Courier New"/>
@@ -19305,7 +20043,7 @@
                 <w:lang w:eastAsia="it-IT"/>
               </w:rPr>
             </w:pPr>
-            <w:hyperlink r:id="rId109" w:anchor="getListaDomande--" w:history="1">
+            <w:hyperlink r:id="rId110" w:anchor="getListaDomande--" w:history="1">
               <w:r>
                 <w:rPr>
                   <w:rFonts w:ascii="Courier New" w:eastAsia="Times New Roman" w:hAnsi="Courier New" w:cs="Courier New"/>
@@ -19398,7 +20136,7 @@
                 <w:lang w:eastAsia="it-IT"/>
               </w:rPr>
             </w:pPr>
-            <w:hyperlink r:id="rId110" w:anchor="getPunteggio--" w:history="1">
+            <w:hyperlink r:id="rId111" w:anchor="getPunteggio--" w:history="1">
               <w:r>
                 <w:rPr>
                   <w:rFonts w:ascii="Courier New" w:eastAsia="Times New Roman" w:hAnsi="Courier New" w:cs="Courier New"/>
@@ -19465,7 +20203,6 @@
                 <w:sz w:val="21"/>
                 <w:lang w:eastAsia="it-IT"/>
               </w:rPr>
-              <w:lastRenderedPageBreak/>
               <w:t>int</w:t>
             </w:r>
           </w:p>
@@ -19492,7 +20229,7 @@
                 <w:lang w:eastAsia="it-IT"/>
               </w:rPr>
             </w:pPr>
-            <w:hyperlink r:id="rId111" w:anchor="getTempo--" w:history="1">
+            <w:hyperlink r:id="rId112" w:anchor="getTempo--" w:history="1">
               <w:r>
                 <w:rPr>
                   <w:rFonts w:ascii="Courier New" w:eastAsia="Times New Roman" w:hAnsi="Courier New" w:cs="Courier New"/>
@@ -19585,7 +20322,7 @@
                 <w:lang w:eastAsia="it-IT"/>
               </w:rPr>
             </w:pPr>
-            <w:hyperlink r:id="rId112" w:anchor="setListaDomande-java.util.List-" w:history="1">
+            <w:hyperlink r:id="rId113" w:anchor="setListaDomande-java.util.List-" w:history="1">
               <w:r>
                 <w:rPr>
                   <w:rFonts w:ascii="Courier New" w:eastAsia="Times New Roman" w:hAnsi="Courier New" w:cs="Courier New"/>
@@ -19607,7 +20344,7 @@
               </w:rPr>
               <w:t>(java.util.List&lt;</w:t>
             </w:r>
-            <w:hyperlink r:id="rId113" w:tooltip="class in &lt;Unnamed&gt;" w:history="1">
+            <w:hyperlink r:id="rId114" w:tooltip="class in &lt;Unnamed&gt;" w:history="1">
               <w:r>
                 <w:rPr>
                   <w:rFonts w:ascii="Courier New" w:eastAsia="Times New Roman" w:hAnsi="Courier New" w:cs="Courier New"/>
@@ -19700,7 +20437,7 @@
                 <w:lang w:eastAsia="it-IT"/>
               </w:rPr>
             </w:pPr>
-            <w:hyperlink r:id="rId114" w:anchor="setPunteggio-int-" w:history="1">
+            <w:hyperlink r:id="rId115" w:anchor="setPunteggio-int-" w:history="1">
               <w:r>
                 <w:rPr>
                   <w:rFonts w:ascii="Courier New" w:eastAsia="Times New Roman" w:hAnsi="Courier New" w:cs="Courier New"/>
@@ -19793,7 +20530,7 @@
                 <w:lang w:eastAsia="it-IT"/>
               </w:rPr>
             </w:pPr>
-            <w:hyperlink r:id="rId115" w:anchor="setTempo-int-" w:history="1">
+            <w:hyperlink r:id="rId116" w:anchor="setTempo-int-" w:history="1">
               <w:r>
                 <w:rPr>
                   <w:rFonts w:ascii="Courier New" w:eastAsia="Times New Roman" w:hAnsi="Courier New" w:cs="Courier New"/>
@@ -19886,7 +20623,7 @@
                 <w:lang w:eastAsia="it-IT"/>
               </w:rPr>
             </w:pPr>
-            <w:hyperlink r:id="rId116" w:anchor="toString--" w:history="1">
+            <w:hyperlink r:id="rId117" w:anchor="toString--" w:history="1">
               <w:r>
                 <w:rPr>
                   <w:rFonts w:ascii="Courier New" w:eastAsia="Times New Roman" w:hAnsi="Courier New" w:cs="Courier New"/>
@@ -20217,7 +20954,7 @@
         </w:rPr>
         <w:t xml:space="preserve">               java.util.List&lt;</w:t>
       </w:r>
-      <w:hyperlink r:id="rId117" w:tooltip="class in &lt;Unnamed&gt;" w:history="1">
+      <w:hyperlink r:id="rId118" w:tooltip="class in &lt;Unnamed&gt;" w:history="1">
         <w:r>
           <w:rPr>
             <w:rFonts w:ascii="Courier New" w:eastAsia="Times New Roman" w:hAnsi="Courier New" w:cs="Courier New"/>
@@ -20436,7 +21173,7 @@
           <w:lang w:eastAsia="it-IT"/>
         </w:rPr>
       </w:pPr>
-      <w:hyperlink r:id="rId118" w:anchor="getPunteggio--" w:history="1">
+      <w:hyperlink r:id="rId119" w:anchor="getPunteggio--" w:history="1">
         <w:r>
           <w:rPr>
             <w:rFonts w:ascii="Courier New" w:eastAsia="Times New Roman" w:hAnsi="Courier New" w:cs="Courier New"/>
@@ -20458,7 +21195,7 @@
         </w:rPr>
         <w:t> nell'interfaccia </w:t>
       </w:r>
-      <w:hyperlink r:id="rId119" w:tooltip="interface in &lt;Unnamed&gt;" w:history="1">
+      <w:hyperlink r:id="rId120" w:tooltip="interface in &lt;Unnamed&gt;" w:history="1">
         <w:r>
           <w:rPr>
             <w:rFonts w:ascii="Courier New" w:eastAsia="Times New Roman" w:hAnsi="Courier New" w:cs="Courier New"/>
@@ -20619,6 +21356,7 @@
           <w:szCs w:val="21"/>
           <w:lang w:eastAsia="it-IT"/>
         </w:rPr>
+        <w:lastRenderedPageBreak/>
         <w:t>public void setPunteggio(int punteggio)</w:t>
       </w:r>
     </w:p>
@@ -20674,7 +21412,7 @@
           <w:lang w:eastAsia="it-IT"/>
         </w:rPr>
       </w:pPr>
-      <w:hyperlink r:id="rId120" w:anchor="setPunteggio-int-" w:history="1">
+      <w:hyperlink r:id="rId121" w:anchor="setPunteggio-int-" w:history="1">
         <w:r>
           <w:rPr>
             <w:rFonts w:ascii="Courier New" w:eastAsia="Times New Roman" w:hAnsi="Courier New" w:cs="Courier New"/>
@@ -20696,7 +21434,7 @@
         </w:rPr>
         <w:t> nell'interfaccia </w:t>
       </w:r>
-      <w:hyperlink r:id="rId121" w:tooltip="interface in &lt;Unnamed&gt;" w:history="1">
+      <w:hyperlink r:id="rId122" w:tooltip="interface in &lt;Unnamed&gt;" w:history="1">
         <w:r>
           <w:rPr>
             <w:rFonts w:ascii="Courier New" w:eastAsia="Times New Roman" w:hAnsi="Courier New" w:cs="Courier New"/>
@@ -20894,7 +21632,7 @@
           <w:lang w:eastAsia="it-IT"/>
         </w:rPr>
       </w:pPr>
-      <w:hyperlink r:id="rId122" w:anchor="getTempo--" w:history="1">
+      <w:hyperlink r:id="rId123" w:anchor="getTempo--" w:history="1">
         <w:r>
           <w:rPr>
             <w:rFonts w:ascii="Courier New" w:eastAsia="Times New Roman" w:hAnsi="Courier New" w:cs="Courier New"/>
@@ -20916,7 +21654,7 @@
         </w:rPr>
         <w:t> nell'interfaccia </w:t>
       </w:r>
-      <w:hyperlink r:id="rId123" w:tooltip="interface in &lt;Unnamed&gt;" w:history="1">
+      <w:hyperlink r:id="rId124" w:tooltip="interface in &lt;Unnamed&gt;" w:history="1">
         <w:r>
           <w:rPr>
             <w:rFonts w:ascii="Courier New" w:eastAsia="Times New Roman" w:hAnsi="Courier New" w:cs="Courier New"/>
@@ -21082,7 +21820,7 @@
           <w:lang w:eastAsia="it-IT"/>
         </w:rPr>
       </w:pPr>
-      <w:hyperlink r:id="rId124" w:anchor="setTempo-int-" w:history="1">
+      <w:hyperlink r:id="rId125" w:anchor="setTempo-int-" w:history="1">
         <w:r>
           <w:rPr>
             <w:rFonts w:ascii="Courier New" w:eastAsia="Times New Roman" w:hAnsi="Courier New" w:cs="Courier New"/>
@@ -21104,7 +21842,7 @@
         </w:rPr>
         <w:t> nell'interfaccia </w:t>
       </w:r>
-      <w:hyperlink r:id="rId125" w:tooltip="interface in &lt;Unnamed&gt;" w:history="1">
+      <w:hyperlink r:id="rId126" w:tooltip="interface in &lt;Unnamed&gt;" w:history="1">
         <w:r>
           <w:rPr>
             <w:rFonts w:ascii="Courier New" w:eastAsia="Times New Roman" w:hAnsi="Courier New" w:cs="Courier New"/>
@@ -21244,7 +21982,7 @@
         </w:rPr>
         <w:t>public java.util.List&lt;</w:t>
       </w:r>
-      <w:hyperlink r:id="rId126" w:tooltip="class in &lt;Unnamed&gt;" w:history="1">
+      <w:hyperlink r:id="rId127" w:tooltip="class in &lt;Unnamed&gt;" w:history="1">
         <w:r>
           <w:rPr>
             <w:rFonts w:ascii="Courier New" w:eastAsia="Times New Roman" w:hAnsi="Courier New" w:cs="Courier New"/>
@@ -21319,7 +22057,7 @@
           <w:lang w:eastAsia="it-IT"/>
         </w:rPr>
       </w:pPr>
-      <w:hyperlink r:id="rId127" w:anchor="getListaDomande--" w:history="1">
+      <w:hyperlink r:id="rId128" w:anchor="getListaDomande--" w:history="1">
         <w:r>
           <w:rPr>
             <w:rFonts w:ascii="Courier New" w:eastAsia="Times New Roman" w:hAnsi="Courier New" w:cs="Courier New"/>
@@ -21341,7 +22079,7 @@
         </w:rPr>
         <w:t> nell'interfaccia </w:t>
       </w:r>
-      <w:hyperlink r:id="rId128" w:tooltip="interface in &lt;Unnamed&gt;" w:history="1">
+      <w:hyperlink r:id="rId129" w:tooltip="interface in &lt;Unnamed&gt;" w:history="1">
         <w:r>
           <w:rPr>
             <w:rFonts w:ascii="Courier New" w:eastAsia="Times New Roman" w:hAnsi="Courier New" w:cs="Courier New"/>
@@ -21501,7 +22239,7 @@
         </w:rPr>
         <w:t>public void setListaDomande(java.util.List&lt;</w:t>
       </w:r>
-      <w:hyperlink r:id="rId129" w:tooltip="class in &lt;Unnamed&gt;" w:history="1">
+      <w:hyperlink r:id="rId130" w:tooltip="class in &lt;Unnamed&gt;" w:history="1">
         <w:r>
           <w:rPr>
             <w:rFonts w:ascii="Courier New" w:eastAsia="Times New Roman" w:hAnsi="Courier New" w:cs="Courier New"/>
@@ -21563,7 +22301,7 @@
           <w:lang w:eastAsia="it-IT"/>
         </w:rPr>
       </w:pPr>
-      <w:hyperlink r:id="rId130" w:anchor="setListaDomande-java.util.List-" w:history="1">
+      <w:hyperlink r:id="rId131" w:anchor="setListaDomande-java.util.List-" w:history="1">
         <w:r>
           <w:rPr>
             <w:rFonts w:ascii="Courier New" w:eastAsia="Times New Roman" w:hAnsi="Courier New" w:cs="Courier New"/>
@@ -21585,7 +22323,7 @@
         </w:rPr>
         <w:t> nell'interfaccia </w:t>
       </w:r>
-      <w:hyperlink r:id="rId131" w:tooltip="interface in &lt;Unnamed&gt;" w:history="1">
+      <w:hyperlink r:id="rId132" w:tooltip="interface in &lt;Unnamed&gt;" w:history="1">
         <w:r>
           <w:rPr>
             <w:rFonts w:ascii="Courier New" w:eastAsia="Times New Roman" w:hAnsi="Courier New" w:cs="Courier New"/>
@@ -21782,6 +22520,7 @@
           <w:szCs w:val="20"/>
           <w:lang w:eastAsia="it-IT"/>
         </w:rPr>
+        <w:lastRenderedPageBreak/>
         <w:t>equals</w:t>
       </w:r>
     </w:p>
@@ -22065,7 +22804,6 @@
           <w:szCs w:val="18"/>
           <w:lang w:eastAsia="it-IT"/>
         </w:rPr>
-        <w:lastRenderedPageBreak/>
         <w:t>Sottoclassi conosciute direttamente:</w:t>
       </w:r>
     </w:p>
@@ -22081,7 +22819,7 @@
           <w:lang w:eastAsia="it-IT"/>
         </w:rPr>
       </w:pPr>
-      <w:hyperlink r:id="rId132" w:tooltip="class in &lt;Unnamed&gt;" w:history="1">
+      <w:hyperlink r:id="rId133" w:tooltip="class in &lt;Unnamed&gt;" w:history="1">
         <w:r>
           <w:rPr>
             <w:rFonts w:ascii="Courier New" w:eastAsia="Times New Roman" w:hAnsi="Courier New" w:cs="Courier New"/>
@@ -22420,7 +23158,7 @@
                 <w:lang w:eastAsia="it-IT"/>
               </w:rPr>
             </w:pPr>
-            <w:hyperlink r:id="rId133" w:anchor="Profilo-java.lang.String-java.lang.String-Statistica-" w:history="1">
+            <w:hyperlink r:id="rId134" w:anchor="Profilo-java.lang.String-java.lang.String-Statistica-" w:history="1">
               <w:r>
                 <w:rPr>
                   <w:rFonts w:ascii="Courier New" w:eastAsia="Times New Roman" w:hAnsi="Courier New" w:cs="Courier New"/>
@@ -22442,7 +23180,7 @@
               </w:rPr>
               <w:t>(java.lang.String nickname, java.lang.String imgProfilo, </w:t>
             </w:r>
-            <w:hyperlink r:id="rId134" w:tooltip="class in &lt;Unnamed&gt;" w:history="1">
+            <w:hyperlink r:id="rId135" w:tooltip="class in &lt;Unnamed&gt;" w:history="1">
               <w:r>
                 <w:rPr>
                   <w:rFonts w:ascii="Courier New" w:eastAsia="Times New Roman" w:hAnsi="Courier New" w:cs="Courier New"/>
@@ -22502,7 +23240,7 @@
                 <w:lang w:eastAsia="it-IT"/>
               </w:rPr>
             </w:pPr>
-            <w:hyperlink r:id="rId135" w:anchor="Profilo-java.lang.String-java.lang.String-java.lang.String-" w:history="1">
+            <w:hyperlink r:id="rId136" w:anchor="Profilo-java.lang.String-java.lang.String-java.lang.String-" w:history="1">
               <w:r>
                 <w:rPr>
                   <w:rFonts w:ascii="Courier New" w:eastAsia="Times New Roman" w:hAnsi="Courier New" w:cs="Courier New"/>
@@ -22791,7 +23529,7 @@
                 <w:lang w:eastAsia="it-IT"/>
               </w:rPr>
             </w:pPr>
-            <w:hyperlink r:id="rId136" w:anchor="equals-java.lang.Object-" w:history="1">
+            <w:hyperlink r:id="rId137" w:anchor="equals-java.lang.Object-" w:history="1">
               <w:r>
                 <w:rPr>
                   <w:rFonts w:ascii="Courier New" w:eastAsia="Times New Roman" w:hAnsi="Courier New" w:cs="Courier New"/>
@@ -22884,7 +23622,7 @@
                 <w:lang w:eastAsia="it-IT"/>
               </w:rPr>
             </w:pPr>
-            <w:hyperlink r:id="rId137" w:anchor="getEmail--" w:history="1">
+            <w:hyperlink r:id="rId138" w:anchor="getEmail--" w:history="1">
               <w:r>
                 <w:rPr>
                   <w:rFonts w:ascii="Courier New" w:eastAsia="Times New Roman" w:hAnsi="Courier New" w:cs="Courier New"/>
@@ -22977,7 +23715,7 @@
                 <w:lang w:eastAsia="it-IT"/>
               </w:rPr>
             </w:pPr>
-            <w:hyperlink r:id="rId138" w:anchor="getImgProfilo--" w:history="1">
+            <w:hyperlink r:id="rId139" w:anchor="getImgProfilo--" w:history="1">
               <w:r>
                 <w:rPr>
                   <w:rFonts w:ascii="Courier New" w:eastAsia="Times New Roman" w:hAnsi="Courier New" w:cs="Courier New"/>
@@ -23070,7 +23808,7 @@
                 <w:lang w:eastAsia="it-IT"/>
               </w:rPr>
             </w:pPr>
-            <w:hyperlink r:id="rId139" w:anchor="getNickname--" w:history="1">
+            <w:hyperlink r:id="rId140" w:anchor="getNickname--" w:history="1">
               <w:r>
                 <w:rPr>
                   <w:rFonts w:ascii="Courier New" w:eastAsia="Times New Roman" w:hAnsi="Courier New" w:cs="Courier New"/>
@@ -23163,7 +23901,7 @@
                 <w:lang w:eastAsia="it-IT"/>
               </w:rPr>
             </w:pPr>
-            <w:hyperlink r:id="rId140" w:anchor="getPassword--" w:history="1">
+            <w:hyperlink r:id="rId141" w:anchor="getPassword--" w:history="1">
               <w:r>
                 <w:rPr>
                   <w:rFonts w:ascii="Courier New" w:eastAsia="Times New Roman" w:hAnsi="Courier New" w:cs="Courier New"/>
@@ -23224,7 +23962,7 @@
                 <w:lang w:eastAsia="it-IT"/>
               </w:rPr>
             </w:pPr>
-            <w:hyperlink r:id="rId141" w:tooltip="class in &lt;Unnamed&gt;" w:history="1">
+            <w:hyperlink r:id="rId142" w:tooltip="class in &lt;Unnamed&gt;" w:history="1">
               <w:r>
                 <w:rPr>
                   <w:rFonts w:ascii="Courier New" w:eastAsia="Times New Roman" w:hAnsi="Courier New" w:cs="Courier New"/>
@@ -23262,7 +24000,7 @@
                 <w:lang w:eastAsia="it-IT"/>
               </w:rPr>
             </w:pPr>
-            <w:hyperlink r:id="rId142" w:anchor="getStatistica--" w:history="1">
+            <w:hyperlink r:id="rId143" w:anchor="getStatistica--" w:history="1">
               <w:r>
                 <w:rPr>
                   <w:rFonts w:ascii="Courier New" w:eastAsia="Times New Roman" w:hAnsi="Courier New" w:cs="Courier New"/>
@@ -23355,7 +24093,7 @@
                 <w:lang w:eastAsia="it-IT"/>
               </w:rPr>
             </w:pPr>
-            <w:hyperlink r:id="rId143" w:anchor="setEmail-java.lang.String-" w:history="1">
+            <w:hyperlink r:id="rId144" w:anchor="setEmail-java.lang.String-" w:history="1">
               <w:r>
                 <w:rPr>
                   <w:rFonts w:ascii="Courier New" w:eastAsia="Times New Roman" w:hAnsi="Courier New" w:cs="Courier New"/>
@@ -23422,6 +24160,7 @@
                 <w:sz w:val="21"/>
                 <w:lang w:eastAsia="it-IT"/>
               </w:rPr>
+              <w:lastRenderedPageBreak/>
               <w:t>void</w:t>
             </w:r>
           </w:p>
@@ -23448,7 +24187,7 @@
                 <w:lang w:eastAsia="it-IT"/>
               </w:rPr>
             </w:pPr>
-            <w:hyperlink r:id="rId144" w:anchor="setImgProfilo-java.lang.String-" w:history="1">
+            <w:hyperlink r:id="rId145" w:anchor="setImgProfilo-java.lang.String-" w:history="1">
               <w:r>
                 <w:rPr>
                   <w:rFonts w:ascii="Courier New" w:eastAsia="Times New Roman" w:hAnsi="Courier New" w:cs="Courier New"/>
@@ -23541,7 +24280,7 @@
                 <w:lang w:eastAsia="it-IT"/>
               </w:rPr>
             </w:pPr>
-            <w:hyperlink r:id="rId145" w:anchor="setNickname-java.lang.String-" w:history="1">
+            <w:hyperlink r:id="rId146" w:anchor="setNickname-java.lang.String-" w:history="1">
               <w:r>
                 <w:rPr>
                   <w:rFonts w:ascii="Courier New" w:eastAsia="Times New Roman" w:hAnsi="Courier New" w:cs="Courier New"/>
@@ -23634,7 +24373,7 @@
                 <w:lang w:eastAsia="it-IT"/>
               </w:rPr>
             </w:pPr>
-            <w:hyperlink r:id="rId146" w:anchor="setPassword-java.lang.String-" w:history="1">
+            <w:hyperlink r:id="rId147" w:anchor="setPassword-java.lang.String-" w:history="1">
               <w:r>
                 <w:rPr>
                   <w:rFonts w:ascii="Courier New" w:eastAsia="Times New Roman" w:hAnsi="Courier New" w:cs="Courier New"/>
@@ -23727,7 +24466,7 @@
                 <w:lang w:eastAsia="it-IT"/>
               </w:rPr>
             </w:pPr>
-            <w:hyperlink r:id="rId147" w:anchor="setStatistica-Statistica-" w:history="1">
+            <w:hyperlink r:id="rId148" w:anchor="setStatistica-Statistica-" w:history="1">
               <w:r>
                 <w:rPr>
                   <w:rFonts w:ascii="Courier New" w:eastAsia="Times New Roman" w:hAnsi="Courier New" w:cs="Courier New"/>
@@ -23749,7 +24488,7 @@
               </w:rPr>
               <w:t>(</w:t>
             </w:r>
-            <w:hyperlink r:id="rId148" w:tooltip="class in &lt;Unnamed&gt;" w:history="1">
+            <w:hyperlink r:id="rId149" w:tooltip="class in &lt;Unnamed&gt;" w:history="1">
               <w:r>
                 <w:rPr>
                   <w:rFonts w:ascii="Courier New" w:eastAsia="Times New Roman" w:hAnsi="Courier New" w:cs="Courier New"/>
@@ -23842,7 +24581,7 @@
                 <w:lang w:eastAsia="it-IT"/>
               </w:rPr>
             </w:pPr>
-            <w:hyperlink r:id="rId149" w:anchor="toString--" w:history="1">
+            <w:hyperlink r:id="rId150" w:anchor="toString--" w:history="1">
               <w:r>
                 <w:rPr>
                   <w:rFonts w:ascii="Courier New" w:eastAsia="Times New Roman" w:hAnsi="Courier New" w:cs="Courier New"/>
@@ -23991,7 +24730,6 @@
           <w:szCs w:val="20"/>
           <w:lang w:eastAsia="it-IT"/>
         </w:rPr>
-        <w:lastRenderedPageBreak/>
         <w:t>Profilo</w:t>
       </w:r>
     </w:p>
@@ -24129,7 +24867,7 @@
         </w:rPr>
         <w:t xml:space="preserve">               </w:t>
       </w:r>
-      <w:hyperlink r:id="rId150" w:tooltip="class in &lt;Unnamed&gt;" w:history="1">
+      <w:hyperlink r:id="rId151" w:tooltip="class in &lt;Unnamed&gt;" w:history="1">
         <w:r>
           <w:rPr>
             <w:rFonts w:ascii="Courier New" w:eastAsia="Times New Roman" w:hAnsi="Courier New" w:cs="Courier New"/>
@@ -24710,6 +25448,7 @@
           <w:szCs w:val="21"/>
           <w:lang w:eastAsia="it-IT"/>
         </w:rPr>
+        <w:lastRenderedPageBreak/>
         <w:t>/** * @pre password != null</w:t>
       </w:r>
       <w:r>
@@ -24987,7 +25726,6 @@
           <w:szCs w:val="21"/>
           <w:lang w:eastAsia="it-IT"/>
         </w:rPr>
-        <w:lastRenderedPageBreak/>
         <w:br/>
         <w:t>* @post this.email = email@pre */</w:t>
       </w:r>
@@ -25532,6 +26270,7 @@
           <w:szCs w:val="21"/>
           <w:lang w:eastAsia="it-IT"/>
         </w:rPr>
+        <w:lastRenderedPageBreak/>
         <w:br/>
         <w:t>* @post this.statistica = statistica@pre</w:t>
       </w:r>
@@ -25599,7 +26338,7 @@
         </w:rPr>
         <w:t>public </w:t>
       </w:r>
-      <w:hyperlink r:id="rId151" w:tooltip="class in &lt;Unnamed&gt;" w:history="1">
+      <w:hyperlink r:id="rId152" w:tooltip="class in &lt;Unnamed&gt;" w:history="1">
         <w:r>
           <w:rPr>
             <w:rFonts w:ascii="Courier New" w:eastAsia="Times New Roman" w:hAnsi="Courier New" w:cs="Courier New"/>
@@ -25735,7 +26474,7 @@
         </w:rPr>
         <w:t>public void setStatistica(</w:t>
       </w:r>
-      <w:hyperlink r:id="rId152" w:tooltip="class in &lt;Unnamed&gt;" w:history="1">
+      <w:hyperlink r:id="rId153" w:tooltip="class in &lt;Unnamed&gt;" w:history="1">
         <w:r>
           <w:rPr>
             <w:rFonts w:ascii="Courier New" w:eastAsia="Times New Roman" w:hAnsi="Courier New" w:cs="Courier New"/>
@@ -25942,7 +26681,6 @@
           <w:szCs w:val="20"/>
           <w:lang w:eastAsia="it-IT"/>
         </w:rPr>
-        <w:lastRenderedPageBreak/>
         <w:t>equals</w:t>
       </w:r>
     </w:p>
@@ -26185,7 +26923,7 @@
           <w:lang w:eastAsia="it-IT"/>
         </w:rPr>
       </w:pPr>
-      <w:hyperlink r:id="rId153" w:tooltip="class in &lt;Unnamed&gt;" w:history="1">
+      <w:hyperlink r:id="rId154" w:tooltip="class in &lt;Unnamed&gt;" w:history="1">
         <w:r>
           <w:rPr>
             <w:rFonts w:ascii="Arial" w:eastAsia="Times New Roman" w:hAnsi="Arial" w:cs="Arial"/>
@@ -26352,7 +27090,7 @@
         </w:rPr>
         <w:t xml:space="preserve">extends </w:t>
       </w:r>
-      <w:hyperlink r:id="rId154" w:tooltip="class in &lt;Unnamed&gt;" w:history="1">
+      <w:hyperlink r:id="rId155" w:tooltip="class in &lt;Unnamed&gt;" w:history="1">
         <w:r>
           <w:rPr>
             <w:rFonts w:ascii="Courier New" w:eastAsia="Times New Roman" w:hAnsi="Courier New" w:cs="Courier New"/>
@@ -26528,6 +27266,7 @@
                 <w:szCs w:val="20"/>
                 <w:lang w:eastAsia="it-IT"/>
               </w:rPr>
+              <w:lastRenderedPageBreak/>
               <w:t>Costruttore and Descrizione</w:t>
             </w:r>
           </w:p>
@@ -26559,7 +27298,7 @@
                 <w:lang w:eastAsia="it-IT"/>
               </w:rPr>
             </w:pPr>
-            <w:hyperlink r:id="rId155" w:anchor="ProfiloClassificato-java.lang.String-java.lang.String-Statistica-" w:history="1">
+            <w:hyperlink r:id="rId156" w:anchor="ProfiloClassificato-java.lang.String-java.lang.String-Statistica-" w:history="1">
               <w:r>
                 <w:rPr>
                   <w:rFonts w:ascii="Courier New" w:eastAsia="Times New Roman" w:hAnsi="Courier New" w:cs="Courier New"/>
@@ -26581,7 +27320,7 @@
               </w:rPr>
               <w:t>(java.lang.String nickname, java.lang.String imgProfilo, </w:t>
             </w:r>
-            <w:hyperlink r:id="rId156" w:tooltip="class in &lt;Unnamed&gt;" w:history="1">
+            <w:hyperlink r:id="rId157" w:tooltip="class in &lt;Unnamed&gt;" w:history="1">
               <w:r>
                 <w:rPr>
                   <w:rFonts w:ascii="Courier New" w:eastAsia="Times New Roman" w:hAnsi="Courier New" w:cs="Courier New"/>
@@ -26894,7 +27633,7 @@
                 <w:lang w:eastAsia="it-IT"/>
               </w:rPr>
             </w:pPr>
-            <w:hyperlink r:id="rId157" w:anchor="equals-java.lang.Object-" w:history="1">
+            <w:hyperlink r:id="rId158" w:anchor="equals-java.lang.Object-" w:history="1">
               <w:r>
                 <w:rPr>
                   <w:rFonts w:ascii="Courier New" w:eastAsia="Times New Roman" w:hAnsi="Courier New" w:cs="Courier New"/>
@@ -26987,7 +27726,7 @@
                 <w:lang w:eastAsia="it-IT"/>
               </w:rPr>
             </w:pPr>
-            <w:hyperlink r:id="rId158" w:anchor="getImgProfilo--" w:history="1">
+            <w:hyperlink r:id="rId159" w:anchor="getImgProfilo--" w:history="1">
               <w:r>
                 <w:rPr>
                   <w:rFonts w:ascii="Courier New" w:eastAsia="Times New Roman" w:hAnsi="Courier New" w:cs="Courier New"/>
@@ -27080,7 +27819,7 @@
                 <w:lang w:eastAsia="it-IT"/>
               </w:rPr>
             </w:pPr>
-            <w:hyperlink r:id="rId159" w:anchor="getNickname--" w:history="1">
+            <w:hyperlink r:id="rId160" w:anchor="getNickname--" w:history="1">
               <w:r>
                 <w:rPr>
                   <w:rFonts w:ascii="Courier New" w:eastAsia="Times New Roman" w:hAnsi="Courier New" w:cs="Courier New"/>
@@ -27141,7 +27880,7 @@
                 <w:lang w:eastAsia="it-IT"/>
               </w:rPr>
             </w:pPr>
-            <w:hyperlink r:id="rId160" w:tooltip="class in &lt;Unnamed&gt;" w:history="1">
+            <w:hyperlink r:id="rId161" w:tooltip="class in &lt;Unnamed&gt;" w:history="1">
               <w:r>
                 <w:rPr>
                   <w:rFonts w:ascii="Courier New" w:eastAsia="Times New Roman" w:hAnsi="Courier New" w:cs="Courier New"/>
@@ -27179,7 +27918,7 @@
                 <w:lang w:eastAsia="it-IT"/>
               </w:rPr>
             </w:pPr>
-            <w:hyperlink r:id="rId161" w:anchor="getStatistica--" w:history="1">
+            <w:hyperlink r:id="rId162" w:anchor="getStatistica--" w:history="1">
               <w:r>
                 <w:rPr>
                   <w:rFonts w:ascii="Courier New" w:eastAsia="Times New Roman" w:hAnsi="Courier New" w:cs="Courier New"/>
@@ -27246,7 +27985,6 @@
                 <w:sz w:val="21"/>
                 <w:lang w:eastAsia="it-IT"/>
               </w:rPr>
-              <w:lastRenderedPageBreak/>
               <w:t>java.lang.String</w:t>
             </w:r>
           </w:p>
@@ -27273,7 +28011,7 @@
                 <w:lang w:eastAsia="it-IT"/>
               </w:rPr>
             </w:pPr>
-            <w:hyperlink r:id="rId162" w:anchor="toString--" w:history="1">
+            <w:hyperlink r:id="rId163" w:anchor="toString--" w:history="1">
               <w:r>
                 <w:rPr>
                   <w:rFonts w:ascii="Courier New" w:eastAsia="Times New Roman" w:hAnsi="Courier New" w:cs="Courier New"/>
@@ -27348,7 +28086,7 @@
         </w:rPr>
         <w:t>Metodi inerenti dalla classe </w:t>
       </w:r>
-      <w:hyperlink r:id="rId163" w:tooltip="class in &lt;Unnamed&gt;" w:history="1">
+      <w:hyperlink r:id="rId164" w:tooltip="class in &lt;Unnamed&gt;" w:history="1">
         <w:r>
           <w:rPr>
             <w:rFonts w:ascii="Arial" w:eastAsia="Times New Roman" w:hAnsi="Arial" w:cs="Arial"/>
@@ -27375,7 +28113,7 @@
           <w:lang w:eastAsia="it-IT"/>
         </w:rPr>
       </w:pPr>
-      <w:hyperlink r:id="rId164" w:anchor="getEmail--" w:history="1">
+      <w:hyperlink r:id="rId165" w:anchor="getEmail--" w:history="1">
         <w:r>
           <w:rPr>
             <w:rFonts w:ascii="Courier New" w:eastAsia="Times New Roman" w:hAnsi="Courier New" w:cs="Courier New"/>
@@ -27396,7 +28134,7 @@
         </w:rPr>
         <w:t>, </w:t>
       </w:r>
-      <w:hyperlink r:id="rId165" w:anchor="getPassword--" w:history="1">
+      <w:hyperlink r:id="rId166" w:anchor="getPassword--" w:history="1">
         <w:r>
           <w:rPr>
             <w:rFonts w:ascii="Courier New" w:eastAsia="Times New Roman" w:hAnsi="Courier New" w:cs="Courier New"/>
@@ -27417,7 +28155,7 @@
         </w:rPr>
         <w:t>, </w:t>
       </w:r>
-      <w:hyperlink r:id="rId166" w:anchor="setEmail-java.lang.String-" w:history="1">
+      <w:hyperlink r:id="rId167" w:anchor="setEmail-java.lang.String-" w:history="1">
         <w:r>
           <w:rPr>
             <w:rFonts w:ascii="Courier New" w:eastAsia="Times New Roman" w:hAnsi="Courier New" w:cs="Courier New"/>
@@ -27438,7 +28176,7 @@
         </w:rPr>
         <w:t>, </w:t>
       </w:r>
-      <w:hyperlink r:id="rId167" w:anchor="setImgProfilo-java.lang.String-" w:history="1">
+      <w:hyperlink r:id="rId168" w:anchor="setImgProfilo-java.lang.String-" w:history="1">
         <w:r>
           <w:rPr>
             <w:rFonts w:ascii="Courier New" w:eastAsia="Times New Roman" w:hAnsi="Courier New" w:cs="Courier New"/>
@@ -27459,7 +28197,7 @@
         </w:rPr>
         <w:t>, </w:t>
       </w:r>
-      <w:hyperlink r:id="rId168" w:anchor="setNickname-java.lang.String-" w:history="1">
+      <w:hyperlink r:id="rId169" w:anchor="setNickname-java.lang.String-" w:history="1">
         <w:r>
           <w:rPr>
             <w:rFonts w:ascii="Courier New" w:eastAsia="Times New Roman" w:hAnsi="Courier New" w:cs="Courier New"/>
@@ -27480,7 +28218,7 @@
         </w:rPr>
         <w:t>, </w:t>
       </w:r>
-      <w:hyperlink r:id="rId169" w:anchor="setPassword-java.lang.String-" w:history="1">
+      <w:hyperlink r:id="rId170" w:anchor="setPassword-java.lang.String-" w:history="1">
         <w:r>
           <w:rPr>
             <w:rFonts w:ascii="Courier New" w:eastAsia="Times New Roman" w:hAnsi="Courier New" w:cs="Courier New"/>
@@ -27501,7 +28239,7 @@
         </w:rPr>
         <w:t>, </w:t>
       </w:r>
-      <w:hyperlink r:id="rId170" w:anchor="setStatistica-Statistica-" w:history="1">
+      <w:hyperlink r:id="rId171" w:anchor="setStatistica-Statistica-" w:history="1">
         <w:r>
           <w:rPr>
             <w:rFonts w:ascii="Courier New" w:eastAsia="Times New Roman" w:hAnsi="Courier New" w:cs="Courier New"/>
@@ -27810,7 +28548,7 @@
         </w:rPr>
         <w:t xml:space="preserve">                           </w:t>
       </w:r>
-      <w:hyperlink r:id="rId171" w:tooltip="class in &lt;Unnamed&gt;" w:history="1">
+      <w:hyperlink r:id="rId172" w:tooltip="class in &lt;Unnamed&gt;" w:history="1">
         <w:r>
           <w:rPr>
             <w:rFonts w:ascii="Courier New" w:eastAsia="Times New Roman" w:hAnsi="Courier New" w:cs="Courier New"/>
@@ -27995,7 +28733,7 @@
           <w:lang w:eastAsia="it-IT"/>
         </w:rPr>
       </w:pPr>
-      <w:hyperlink r:id="rId172" w:anchor="getNickname--" w:history="1">
+      <w:hyperlink r:id="rId173" w:anchor="getNickname--" w:history="1">
         <w:r>
           <w:rPr>
             <w:rFonts w:ascii="Courier New" w:eastAsia="Times New Roman" w:hAnsi="Courier New" w:cs="Courier New"/>
@@ -28017,7 +28755,7 @@
         </w:rPr>
         <w:t> nella classe </w:t>
       </w:r>
-      <w:hyperlink r:id="rId173" w:tooltip="class in &lt;Unnamed&gt;" w:history="1">
+      <w:hyperlink r:id="rId174" w:tooltip="class in &lt;Unnamed&gt;" w:history="1">
         <w:r>
           <w:rPr>
             <w:rFonts w:ascii="Courier New" w:eastAsia="Times New Roman" w:hAnsi="Courier New" w:cs="Courier New"/>
@@ -28149,7 +28887,7 @@
           <w:lang w:eastAsia="it-IT"/>
         </w:rPr>
       </w:pPr>
-      <w:hyperlink r:id="rId174" w:anchor="getImgProfilo--" w:history="1">
+      <w:hyperlink r:id="rId175" w:anchor="getImgProfilo--" w:history="1">
         <w:r>
           <w:rPr>
             <w:rFonts w:ascii="Courier New" w:eastAsia="Times New Roman" w:hAnsi="Courier New" w:cs="Courier New"/>
@@ -28171,7 +28909,7 @@
         </w:rPr>
         <w:t> nella classe </w:t>
       </w:r>
-      <w:hyperlink r:id="rId175" w:tooltip="class in &lt;Unnamed&gt;" w:history="1">
+      <w:hyperlink r:id="rId176" w:tooltip="class in &lt;Unnamed&gt;" w:history="1">
         <w:r>
           <w:rPr>
             <w:rFonts w:ascii="Courier New" w:eastAsia="Times New Roman" w:hAnsi="Courier New" w:cs="Courier New"/>
@@ -28220,6 +28958,7 @@
           <w:szCs w:val="20"/>
           <w:lang w:eastAsia="it-IT"/>
         </w:rPr>
+        <w:lastRenderedPageBreak/>
         <w:t>getStatistica</w:t>
       </w:r>
     </w:p>
@@ -28263,7 +29002,7 @@
         </w:rPr>
         <w:t>public </w:t>
       </w:r>
-      <w:hyperlink r:id="rId176" w:tooltip="class in &lt;Unnamed&gt;" w:history="1">
+      <w:hyperlink r:id="rId177" w:tooltip="class in &lt;Unnamed&gt;" w:history="1">
         <w:r>
           <w:rPr>
             <w:rFonts w:ascii="Courier New" w:eastAsia="Times New Roman" w:hAnsi="Courier New" w:cs="Courier New"/>
@@ -28325,7 +29064,7 @@
           <w:lang w:eastAsia="it-IT"/>
         </w:rPr>
       </w:pPr>
-      <w:hyperlink r:id="rId177" w:anchor="getStatistica--" w:history="1">
+      <w:hyperlink r:id="rId178" w:anchor="getStatistica--" w:history="1">
         <w:r>
           <w:rPr>
             <w:rFonts w:ascii="Courier New" w:eastAsia="Times New Roman" w:hAnsi="Courier New" w:cs="Courier New"/>
@@ -28347,7 +29086,7 @@
         </w:rPr>
         <w:t> in class </w:t>
       </w:r>
-      <w:hyperlink r:id="rId178" w:tooltip="class in &lt;Unnamed&gt;" w:history="1">
+      <w:hyperlink r:id="rId179" w:tooltip="class in &lt;Unnamed&gt;" w:history="1">
         <w:r>
           <w:rPr>
             <w:rFonts w:ascii="Courier New" w:eastAsia="Times New Roman" w:hAnsi="Courier New" w:cs="Courier New"/>
@@ -28479,7 +29218,7 @@
           <w:lang w:eastAsia="it-IT"/>
         </w:rPr>
       </w:pPr>
-      <w:hyperlink r:id="rId179" w:anchor="toString--" w:history="1">
+      <w:hyperlink r:id="rId180" w:anchor="toString--" w:history="1">
         <w:r>
           <w:rPr>
             <w:rFonts w:ascii="Courier New" w:eastAsia="Times New Roman" w:hAnsi="Courier New" w:cs="Courier New"/>
@@ -28501,7 +29240,7 @@
         </w:rPr>
         <w:t> in class </w:t>
       </w:r>
-      <w:hyperlink r:id="rId180" w:tooltip="class in &lt;Unnamed&gt;" w:history="1">
+      <w:hyperlink r:id="rId181" w:tooltip="class in &lt;Unnamed&gt;" w:history="1">
         <w:r>
           <w:rPr>
             <w:rFonts w:ascii="Courier New" w:eastAsia="Times New Roman" w:hAnsi="Courier New" w:cs="Courier New"/>
@@ -28633,7 +29372,7 @@
           <w:lang w:eastAsia="it-IT"/>
         </w:rPr>
       </w:pPr>
-      <w:hyperlink r:id="rId181" w:anchor="equals-java.lang.Object-" w:history="1">
+      <w:hyperlink r:id="rId182" w:anchor="equals-java.lang.Object-" w:history="1">
         <w:r>
           <w:rPr>
             <w:rFonts w:ascii="Courier New" w:eastAsia="Times New Roman" w:hAnsi="Courier New" w:cs="Courier New"/>
@@ -28655,7 +29394,7 @@
         </w:rPr>
         <w:t> in class </w:t>
       </w:r>
-      <w:hyperlink r:id="rId182" w:tooltip="class in &lt;Unnamed&gt;" w:history="1">
+      <w:hyperlink r:id="rId183" w:tooltip="class in &lt;Unnamed&gt;" w:history="1">
         <w:r>
           <w:rPr>
             <w:rFonts w:ascii="Courier New" w:eastAsia="Times New Roman" w:hAnsi="Courier New" w:cs="Courier New"/>
@@ -28902,7 +29641,7 @@
           <w:lang w:eastAsia="it-IT"/>
         </w:rPr>
       </w:pPr>
-      <w:hyperlink r:id="rId183" w:tooltip="interface in &lt;Unnamed&gt;" w:history="1">
+      <w:hyperlink r:id="rId184" w:tooltip="interface in &lt;Unnamed&gt;" w:history="1">
         <w:r>
           <w:rPr>
             <w:rFonts w:ascii="Courier New" w:eastAsia="Times New Roman" w:hAnsi="Courier New" w:cs="Courier New"/>
@@ -29081,7 +29820,7 @@
         </w:rPr>
         <w:t xml:space="preserve">implements </w:t>
       </w:r>
-      <w:hyperlink r:id="rId184" w:tooltip="interface in &lt;Unnamed&gt;" w:history="1">
+      <w:hyperlink r:id="rId185" w:tooltip="interface in &lt;Unnamed&gt;" w:history="1">
         <w:r>
           <w:rPr>
             <w:rFonts w:ascii="Courier New" w:eastAsia="Times New Roman" w:hAnsi="Courier New" w:cs="Courier New"/>
@@ -29293,7 +30032,7 @@
                 <w:lang w:eastAsia="it-IT"/>
               </w:rPr>
             </w:pPr>
-            <w:hyperlink r:id="rId185" w:anchor="Statistica-java.util.List-java.util.List-" w:history="1">
+            <w:hyperlink r:id="rId186" w:anchor="Statistica-java.util.List-java.util.List-" w:history="1">
               <w:r>
                 <w:rPr>
                   <w:rFonts w:ascii="Courier New" w:eastAsia="Times New Roman" w:hAnsi="Courier New" w:cs="Courier New"/>
@@ -29440,7 +30179,7 @@
               </w:rPr>
               <w:t>Tutti i metodi</w:t>
             </w:r>
-            <w:hyperlink r:id="rId186" w:history="1">
+            <w:hyperlink r:id="rId187" w:history="1">
               <w:r>
                 <w:rPr>
                   <w:rFonts w:ascii="Times New Roman" w:eastAsia="Times New Roman" w:hAnsi="Times New Roman" w:cs="Times New Roman"/>
@@ -29455,7 +30194,7 @@
                 <w:t>Instanze di metodi</w:t>
               </w:r>
             </w:hyperlink>
-            <w:hyperlink r:id="rId187" w:history="1">
+            <w:hyperlink r:id="rId188" w:history="1">
               <w:r>
                 <w:rPr>
                   <w:rFonts w:ascii="Times New Roman" w:eastAsia="Times New Roman" w:hAnsi="Times New Roman" w:cs="Times New Roman"/>
@@ -29511,6 +30250,7 @@
                 <w:szCs w:val="20"/>
                 <w:lang w:eastAsia="it-IT"/>
               </w:rPr>
+              <w:lastRenderedPageBreak/>
               <w:t>Tipi e modifiche</w:t>
             </w:r>
           </w:p>
@@ -29612,7 +30352,7 @@
                 <w:lang w:eastAsia="it-IT"/>
               </w:rPr>
             </w:pPr>
-            <w:hyperlink r:id="rId188" w:anchor="equals-java.lang.Object-" w:history="1">
+            <w:hyperlink r:id="rId189" w:anchor="equals-java.lang.Object-" w:history="1">
               <w:r>
                 <w:rPr>
                   <w:rFonts w:ascii="Courier New" w:eastAsia="Times New Roman" w:hAnsi="Courier New" w:cs="Courier New"/>
@@ -29705,7 +30445,7 @@
                 <w:lang w:eastAsia="it-IT"/>
               </w:rPr>
             </w:pPr>
-            <w:hyperlink r:id="rId189" w:anchor="getListaPunteggi--" w:history="1">
+            <w:hyperlink r:id="rId190" w:anchor="getListaPunteggi--" w:history="1">
               <w:r>
                 <w:rPr>
                   <w:rFonts w:ascii="Courier New" w:eastAsia="Times New Roman" w:hAnsi="Courier New" w:cs="Courier New"/>
@@ -29798,7 +30538,7 @@
                 <w:lang w:eastAsia="it-IT"/>
               </w:rPr>
             </w:pPr>
-            <w:hyperlink r:id="rId190" w:anchor="getListaTemi--" w:history="1">
+            <w:hyperlink r:id="rId191" w:anchor="getListaTemi--" w:history="1">
               <w:r>
                 <w:rPr>
                   <w:rFonts w:ascii="Courier New" w:eastAsia="Times New Roman" w:hAnsi="Courier New" w:cs="Courier New"/>
@@ -29891,7 +30631,7 @@
                 <w:lang w:eastAsia="it-IT"/>
               </w:rPr>
             </w:pPr>
-            <w:hyperlink r:id="rId191" w:anchor="setListaPunteggi-java.util.List-" w:history="1">
+            <w:hyperlink r:id="rId192" w:anchor="setListaPunteggi-java.util.List-" w:history="1">
               <w:r>
                 <w:rPr>
                   <w:rFonts w:ascii="Courier New" w:eastAsia="Times New Roman" w:hAnsi="Courier New" w:cs="Courier New"/>
@@ -29984,7 +30724,7 @@
                 <w:lang w:eastAsia="it-IT"/>
               </w:rPr>
             </w:pPr>
-            <w:hyperlink r:id="rId192" w:anchor="setListaTemi-java.util.List-" w:history="1">
+            <w:hyperlink r:id="rId193" w:anchor="setListaTemi-java.util.List-" w:history="1">
               <w:r>
                 <w:rPr>
                   <w:rFonts w:ascii="Courier New" w:eastAsia="Times New Roman" w:hAnsi="Courier New" w:cs="Courier New"/>
@@ -30077,7 +30817,7 @@
                 <w:lang w:eastAsia="it-IT"/>
               </w:rPr>
             </w:pPr>
-            <w:hyperlink r:id="rId193" w:anchor="toString--" w:history="1">
+            <w:hyperlink r:id="rId194" w:anchor="toString--" w:history="1">
               <w:r>
                 <w:rPr>
                   <w:rFonts w:ascii="Courier New" w:eastAsia="Times New Roman" w:hAnsi="Courier New" w:cs="Courier New"/>
@@ -30230,7 +30970,6 @@
           <w:szCs w:val="24"/>
           <w:lang w:eastAsia="it-IT"/>
         </w:rPr>
-        <w:lastRenderedPageBreak/>
         <w:t>Dettagli costruttore</w:t>
       </w:r>
     </w:p>
@@ -30592,7 +31331,7 @@
           <w:lang w:eastAsia="it-IT"/>
         </w:rPr>
       </w:pPr>
-      <w:hyperlink r:id="rId194" w:anchor="getListaTemi--" w:history="1">
+      <w:hyperlink r:id="rId195" w:anchor="getListaTemi--" w:history="1">
         <w:r>
           <w:rPr>
             <w:rFonts w:ascii="Courier New" w:eastAsia="Times New Roman" w:hAnsi="Courier New" w:cs="Courier New"/>
@@ -30614,7 +31353,7 @@
         </w:rPr>
         <w:t> nell'interfaccia </w:t>
       </w:r>
-      <w:hyperlink r:id="rId195" w:tooltip="interface in &lt;Unnamed&gt;" w:history="1">
+      <w:hyperlink r:id="rId196" w:tooltip="interface in &lt;Unnamed&gt;" w:history="1">
         <w:r>
           <w:rPr>
             <w:rFonts w:ascii="Courier New" w:eastAsia="Times New Roman" w:hAnsi="Courier New" w:cs="Courier New"/>
@@ -30811,6 +31550,7 @@
           <w:sz w:val="18"/>
           <w:lang w:eastAsia="it-IT"/>
         </w:rPr>
+        <w:lastRenderedPageBreak/>
         <w:t>Specificato da:</w:t>
       </w:r>
     </w:p>
@@ -30827,7 +31567,7 @@
           <w:lang w:eastAsia="it-IT"/>
         </w:rPr>
       </w:pPr>
-      <w:hyperlink r:id="rId196" w:anchor="setListaTemi-java.util.List-" w:history="1">
+      <w:hyperlink r:id="rId197" w:anchor="setListaTemi-java.util.List-" w:history="1">
         <w:r>
           <w:rPr>
             <w:rFonts w:ascii="Courier New" w:eastAsia="Times New Roman" w:hAnsi="Courier New" w:cs="Courier New"/>
@@ -30849,7 +31589,7 @@
         </w:rPr>
         <w:t> in interface </w:t>
       </w:r>
-      <w:hyperlink r:id="rId197" w:tooltip="interface in &lt;Unnamed&gt;" w:history="1">
+      <w:hyperlink r:id="rId198" w:tooltip="interface in &lt;Unnamed&gt;" w:history="1">
         <w:r>
           <w:rPr>
             <w:rFonts w:ascii="Courier New" w:eastAsia="Times New Roman" w:hAnsi="Courier New" w:cs="Courier New"/>
@@ -31024,7 +31764,7 @@
           <w:lang w:eastAsia="it-IT"/>
         </w:rPr>
       </w:pPr>
-      <w:hyperlink r:id="rId198" w:anchor="getListaPunteggi--" w:history="1">
+      <w:hyperlink r:id="rId199" w:anchor="getListaPunteggi--" w:history="1">
         <w:r>
           <w:rPr>
             <w:rFonts w:ascii="Courier New" w:eastAsia="Times New Roman" w:hAnsi="Courier New" w:cs="Courier New"/>
@@ -31046,7 +31786,7 @@
         </w:rPr>
         <w:t> in interface </w:t>
       </w:r>
-      <w:hyperlink r:id="rId199" w:tooltip="interface in &lt;Unnamed&gt;" w:history="1">
+      <w:hyperlink r:id="rId200" w:tooltip="interface in &lt;Unnamed&gt;" w:history="1">
         <w:r>
           <w:rPr>
             <w:rFonts w:ascii="Courier New" w:eastAsia="Times New Roman" w:hAnsi="Courier New" w:cs="Courier New"/>
@@ -31161,7 +31901,6 @@
           <w:szCs w:val="21"/>
           <w:lang w:eastAsia="it-IT"/>
         </w:rPr>
-        <w:lastRenderedPageBreak/>
         <w:br/>
         <w:t>* @post this.listaPunteggi = listaPunteggi@pre */</w:t>
       </w:r>
@@ -31246,7 +31985,7 @@
           <w:lang w:eastAsia="it-IT"/>
         </w:rPr>
       </w:pPr>
-      <w:hyperlink r:id="rId200" w:anchor="setListaPunteggi-java.util.List-" w:history="1">
+      <w:hyperlink r:id="rId201" w:anchor="setListaPunteggi-java.util.List-" w:history="1">
         <w:r>
           <w:rPr>
             <w:rFonts w:ascii="Courier New" w:eastAsia="Times New Roman" w:hAnsi="Courier New" w:cs="Courier New"/>
@@ -31268,7 +32007,7 @@
         </w:rPr>
         <w:t> in interface </w:t>
       </w:r>
-      <w:hyperlink r:id="rId201" w:tooltip="interface in &lt;Unnamed&gt;" w:history="1">
+      <w:hyperlink r:id="rId202" w:tooltip="interface in &lt;Unnamed&gt;" w:history="1">
         <w:r>
           <w:rPr>
             <w:rFonts w:ascii="Courier New" w:eastAsia="Times New Roman" w:hAnsi="Courier New" w:cs="Courier New"/>
@@ -31400,7 +32139,7 @@
           <w:lang w:eastAsia="it-IT"/>
         </w:rPr>
       </w:pPr>
-      <w:hyperlink r:id="rId202" w:anchor="toString--" w:history="1">
+      <w:hyperlink r:id="rId203" w:anchor="toString--" w:history="1">
         <w:r>
           <w:rPr>
             <w:rFonts w:ascii="Courier New" w:eastAsia="Times New Roman" w:hAnsi="Courier New" w:cs="Courier New"/>
@@ -31422,7 +32161,7 @@
         </w:rPr>
         <w:t> nell'interfaccia </w:t>
       </w:r>
-      <w:hyperlink r:id="rId203" w:tooltip="interface in &lt;Unnamed&gt;" w:history="1">
+      <w:hyperlink r:id="rId204" w:tooltip="interface in &lt;Unnamed&gt;" w:history="1">
         <w:r>
           <w:rPr>
             <w:rFonts w:ascii="Courier New" w:eastAsia="Times New Roman" w:hAnsi="Courier New" w:cs="Courier New"/>
@@ -31622,7 +32361,7 @@
           <w:lang w:eastAsia="it-IT"/>
         </w:rPr>
       </w:pPr>
-      <w:hyperlink r:id="rId204" w:anchor="equals-java.lang.Object-" w:history="1">
+      <w:hyperlink r:id="rId205" w:anchor="equals-java.lang.Object-" w:history="1">
         <w:r>
           <w:rPr>
             <w:rFonts w:ascii="Courier New" w:eastAsia="Times New Roman" w:hAnsi="Courier New" w:cs="Courier New"/>
@@ -31644,7 +32383,7 @@
         </w:rPr>
         <w:t> nell'interfaccia </w:t>
       </w:r>
-      <w:hyperlink r:id="rId205" w:tooltip="interface in &lt;Unnamed&gt;" w:history="1">
+      <w:hyperlink r:id="rId206" w:tooltip="interface in &lt;Unnamed&gt;" w:history="1">
         <w:r>
           <w:rPr>
             <w:rFonts w:ascii="Courier New" w:eastAsia="Times New Roman" w:hAnsi="Courier New" w:cs="Courier New"/>
@@ -31885,7 +32624,7 @@
               <w:noProof/>
               <w:sz w:val="20"/>
             </w:rPr>
-            <w:t>2</w:t>
+            <w:t>1</w:t>
           </w:r>
           <w:r>
             <w:rPr>
@@ -31922,7 +32661,7 @@
               <w:noProof/>
               <w:sz w:val="20"/>
             </w:rPr>
-            <w:t>27</w:t>
+            <w:t>28</w:t>
           </w:r>
           <w:r>
             <w:rPr>
@@ -32059,7 +32798,7 @@
               <w:noProof/>
               <w:sz w:val="20"/>
             </w:rPr>
-            <w:t>6</w:t>
+            <w:t>28</w:t>
           </w:r>
           <w:r>
             <w:rPr>
@@ -32096,7 +32835,7 @@
               <w:noProof/>
               <w:sz w:val="20"/>
             </w:rPr>
-            <w:t>26</w:t>
+            <w:t>28</w:t>
           </w:r>
           <w:r>
             <w:rPr>
@@ -35205,6 +35944,155 @@
     </w:lvl>
   </w:abstractNum>
   <w:abstractNum w:abstractNumId="20">
+    <w:nsid w:val="4324035C"/>
+    <w:multiLevelType w:val="multilevel"/>
+    <w:tmpl w:val="16A640E0"/>
+    <w:lvl w:ilvl="0">
+      <w:start w:val="1"/>
+      <w:numFmt w:val="bullet"/>
+      <w:lvlText w:val=""/>
+      <w:lvlJc w:val="left"/>
+      <w:pPr>
+        <w:tabs>
+          <w:tab w:val="num" w:pos="720"/>
+        </w:tabs>
+        <w:ind w:left="720" w:hanging="360"/>
+      </w:pPr>
+      <w:rPr>
+        <w:rFonts w:ascii="Symbol" w:hAnsi="Symbol" w:hint="default"/>
+        <w:sz w:val="20"/>
+      </w:rPr>
+    </w:lvl>
+    <w:lvl w:ilvl="1" w:tentative="1">
+      <w:start w:val="1"/>
+      <w:numFmt w:val="bullet"/>
+      <w:lvlText w:val=""/>
+      <w:lvlJc w:val="left"/>
+      <w:pPr>
+        <w:tabs>
+          <w:tab w:val="num" w:pos="1440"/>
+        </w:tabs>
+        <w:ind w:left="1440" w:hanging="360"/>
+      </w:pPr>
+      <w:rPr>
+        <w:rFonts w:ascii="Symbol" w:hAnsi="Symbol" w:hint="default"/>
+        <w:sz w:val="20"/>
+      </w:rPr>
+    </w:lvl>
+    <w:lvl w:ilvl="2" w:tentative="1">
+      <w:start w:val="1"/>
+      <w:numFmt w:val="bullet"/>
+      <w:lvlText w:val=""/>
+      <w:lvlJc w:val="left"/>
+      <w:pPr>
+        <w:tabs>
+          <w:tab w:val="num" w:pos="2160"/>
+        </w:tabs>
+        <w:ind w:left="2160" w:hanging="360"/>
+      </w:pPr>
+      <w:rPr>
+        <w:rFonts w:ascii="Symbol" w:hAnsi="Symbol" w:hint="default"/>
+        <w:sz w:val="20"/>
+      </w:rPr>
+    </w:lvl>
+    <w:lvl w:ilvl="3" w:tentative="1">
+      <w:start w:val="1"/>
+      <w:numFmt w:val="bullet"/>
+      <w:lvlText w:val=""/>
+      <w:lvlJc w:val="left"/>
+      <w:pPr>
+        <w:tabs>
+          <w:tab w:val="num" w:pos="2880"/>
+        </w:tabs>
+        <w:ind w:left="2880" w:hanging="360"/>
+      </w:pPr>
+      <w:rPr>
+        <w:rFonts w:ascii="Symbol" w:hAnsi="Symbol" w:hint="default"/>
+        <w:sz w:val="20"/>
+      </w:rPr>
+    </w:lvl>
+    <w:lvl w:ilvl="4" w:tentative="1">
+      <w:start w:val="1"/>
+      <w:numFmt w:val="bullet"/>
+      <w:lvlText w:val=""/>
+      <w:lvlJc w:val="left"/>
+      <w:pPr>
+        <w:tabs>
+          <w:tab w:val="num" w:pos="3600"/>
+        </w:tabs>
+        <w:ind w:left="3600" w:hanging="360"/>
+      </w:pPr>
+      <w:rPr>
+        <w:rFonts w:ascii="Symbol" w:hAnsi="Symbol" w:hint="default"/>
+        <w:sz w:val="20"/>
+      </w:rPr>
+    </w:lvl>
+    <w:lvl w:ilvl="5" w:tentative="1">
+      <w:start w:val="1"/>
+      <w:numFmt w:val="bullet"/>
+      <w:lvlText w:val=""/>
+      <w:lvlJc w:val="left"/>
+      <w:pPr>
+        <w:tabs>
+          <w:tab w:val="num" w:pos="4320"/>
+        </w:tabs>
+        <w:ind w:left="4320" w:hanging="360"/>
+      </w:pPr>
+      <w:rPr>
+        <w:rFonts w:ascii="Symbol" w:hAnsi="Symbol" w:hint="default"/>
+        <w:sz w:val="20"/>
+      </w:rPr>
+    </w:lvl>
+    <w:lvl w:ilvl="6" w:tentative="1">
+      <w:start w:val="1"/>
+      <w:numFmt w:val="bullet"/>
+      <w:lvlText w:val=""/>
+      <w:lvlJc w:val="left"/>
+      <w:pPr>
+        <w:tabs>
+          <w:tab w:val="num" w:pos="5040"/>
+        </w:tabs>
+        <w:ind w:left="5040" w:hanging="360"/>
+      </w:pPr>
+      <w:rPr>
+        <w:rFonts w:ascii="Symbol" w:hAnsi="Symbol" w:hint="default"/>
+        <w:sz w:val="20"/>
+      </w:rPr>
+    </w:lvl>
+    <w:lvl w:ilvl="7" w:tentative="1">
+      <w:start w:val="1"/>
+      <w:numFmt w:val="bullet"/>
+      <w:lvlText w:val=""/>
+      <w:lvlJc w:val="left"/>
+      <w:pPr>
+        <w:tabs>
+          <w:tab w:val="num" w:pos="5760"/>
+        </w:tabs>
+        <w:ind w:left="5760" w:hanging="360"/>
+      </w:pPr>
+      <w:rPr>
+        <w:rFonts w:ascii="Symbol" w:hAnsi="Symbol" w:hint="default"/>
+        <w:sz w:val="20"/>
+      </w:rPr>
+    </w:lvl>
+    <w:lvl w:ilvl="8" w:tentative="1">
+      <w:start w:val="1"/>
+      <w:numFmt w:val="bullet"/>
+      <w:lvlText w:val=""/>
+      <w:lvlJc w:val="left"/>
+      <w:pPr>
+        <w:tabs>
+          <w:tab w:val="num" w:pos="6480"/>
+        </w:tabs>
+        <w:ind w:left="6480" w:hanging="360"/>
+      </w:pPr>
+      <w:rPr>
+        <w:rFonts w:ascii="Symbol" w:hAnsi="Symbol" w:hint="default"/>
+        <w:sz w:val="20"/>
+      </w:rPr>
+    </w:lvl>
+  </w:abstractNum>
+  <w:abstractNum w:abstractNumId="21">
     <w:nsid w:val="43DD25CB"/>
     <w:multiLevelType w:val="multilevel"/>
     <w:tmpl w:val="201E8540"/>
@@ -35353,7 +36241,7 @@
       </w:rPr>
     </w:lvl>
   </w:abstractNum>
-  <w:abstractNum w:abstractNumId="21">
+  <w:abstractNum w:abstractNumId="22">
     <w:nsid w:val="44232282"/>
     <w:multiLevelType w:val="hybridMultilevel"/>
     <w:tmpl w:val="3DCC3D54"/>
@@ -35442,7 +36330,7 @@
       </w:pPr>
     </w:lvl>
   </w:abstractNum>
-  <w:abstractNum w:abstractNumId="22">
+  <w:abstractNum w:abstractNumId="23">
     <w:nsid w:val="444E1D39"/>
     <w:multiLevelType w:val="hybridMultilevel"/>
     <w:tmpl w:val="B26C594A"/>
@@ -35555,7 +36443,7 @@
       </w:rPr>
     </w:lvl>
   </w:abstractNum>
-  <w:abstractNum w:abstractNumId="23">
+  <w:abstractNum w:abstractNumId="24">
     <w:nsid w:val="515D2E86"/>
     <w:multiLevelType w:val="hybridMultilevel"/>
     <w:tmpl w:val="913ABFF4"/>
@@ -35644,7 +36532,7 @@
       </w:pPr>
     </w:lvl>
   </w:abstractNum>
-  <w:abstractNum w:abstractNumId="24">
+  <w:abstractNum w:abstractNumId="25">
     <w:nsid w:val="53EC3D12"/>
     <w:multiLevelType w:val="multilevel"/>
     <w:tmpl w:val="50682634"/>
@@ -35793,7 +36681,7 @@
       </w:rPr>
     </w:lvl>
   </w:abstractNum>
-  <w:abstractNum w:abstractNumId="25">
+  <w:abstractNum w:abstractNumId="26">
     <w:nsid w:val="5467453F"/>
     <w:multiLevelType w:val="multilevel"/>
     <w:tmpl w:val="917E2580"/>
@@ -35942,7 +36830,7 @@
       </w:rPr>
     </w:lvl>
   </w:abstractNum>
-  <w:abstractNum w:abstractNumId="26">
+  <w:abstractNum w:abstractNumId="27">
     <w:nsid w:val="5EBF1E38"/>
     <w:multiLevelType w:val="multilevel"/>
     <w:tmpl w:val="197646C4"/>
@@ -36091,7 +36979,7 @@
       </w:rPr>
     </w:lvl>
   </w:abstractNum>
-  <w:abstractNum w:abstractNumId="27">
+  <w:abstractNum w:abstractNumId="28">
     <w:nsid w:val="5F562CC3"/>
     <w:multiLevelType w:val="multilevel"/>
     <w:tmpl w:val="F6969778"/>
@@ -36240,7 +37128,7 @@
       </w:rPr>
     </w:lvl>
   </w:abstractNum>
-  <w:abstractNum w:abstractNumId="28">
+  <w:abstractNum w:abstractNumId="29">
     <w:nsid w:val="5F7D01FF"/>
     <w:multiLevelType w:val="multilevel"/>
     <w:tmpl w:val="A282E3DE"/>
@@ -36389,7 +37277,7 @@
       </w:rPr>
     </w:lvl>
   </w:abstractNum>
-  <w:abstractNum w:abstractNumId="29">
+  <w:abstractNum w:abstractNumId="30">
     <w:nsid w:val="5FBD2209"/>
     <w:multiLevelType w:val="multilevel"/>
     <w:tmpl w:val="C6CE77A6"/>
@@ -36538,7 +37426,7 @@
       </w:rPr>
     </w:lvl>
   </w:abstractNum>
-  <w:abstractNum w:abstractNumId="30">
+  <w:abstractNum w:abstractNumId="31">
     <w:nsid w:val="628C50DE"/>
     <w:multiLevelType w:val="multilevel"/>
     <w:tmpl w:val="3F586474"/>
@@ -36687,7 +37575,7 @@
       </w:rPr>
     </w:lvl>
   </w:abstractNum>
-  <w:abstractNum w:abstractNumId="31">
+  <w:abstractNum w:abstractNumId="32">
     <w:nsid w:val="6BDE74A7"/>
     <w:multiLevelType w:val="multilevel"/>
     <w:tmpl w:val="F8384978"/>
@@ -36836,7 +37724,7 @@
       </w:rPr>
     </w:lvl>
   </w:abstractNum>
-  <w:abstractNum w:abstractNumId="32">
+  <w:abstractNum w:abstractNumId="33">
     <w:nsid w:val="705D6502"/>
     <w:multiLevelType w:val="multilevel"/>
     <w:tmpl w:val="7BE23400"/>
@@ -36985,7 +37873,7 @@
       </w:rPr>
     </w:lvl>
   </w:abstractNum>
-  <w:abstractNum w:abstractNumId="33">
+  <w:abstractNum w:abstractNumId="34">
     <w:nsid w:val="70B10329"/>
     <w:multiLevelType w:val="multilevel"/>
     <w:tmpl w:val="F092A2F4"/>
@@ -37134,7 +38022,7 @@
       </w:rPr>
     </w:lvl>
   </w:abstractNum>
-  <w:abstractNum w:abstractNumId="34">
+  <w:abstractNum w:abstractNumId="35">
     <w:nsid w:val="73D034EE"/>
     <w:multiLevelType w:val="multilevel"/>
     <w:tmpl w:val="75C22E64"/>
@@ -37283,7 +38171,7 @@
       </w:rPr>
     </w:lvl>
   </w:abstractNum>
-  <w:abstractNum w:abstractNumId="35">
+  <w:abstractNum w:abstractNumId="36">
     <w:nsid w:val="7B356E87"/>
     <w:multiLevelType w:val="multilevel"/>
     <w:tmpl w:val="3A9E0A1E"/>
@@ -37404,7 +38292,7 @@
       </w:rPr>
     </w:lvl>
   </w:abstractNum>
-  <w:abstractNum w:abstractNumId="36">
+  <w:abstractNum w:abstractNumId="37">
     <w:nsid w:val="7B85025F"/>
     <w:multiLevelType w:val="multilevel"/>
     <w:tmpl w:val="6502826C"/>
@@ -37553,7 +38441,7 @@
       </w:rPr>
     </w:lvl>
   </w:abstractNum>
-  <w:abstractNum w:abstractNumId="37">
+  <w:abstractNum w:abstractNumId="38">
     <w:nsid w:val="7FB17305"/>
     <w:multiLevelType w:val="multilevel"/>
     <w:tmpl w:val="A22AB36E"/>
@@ -37703,49 +38591,49 @@
     </w:lvl>
   </w:abstractNum>
   <w:num w:numId="1">
-    <w:abstractNumId w:val="35"/>
+    <w:abstractNumId w:val="36"/>
   </w:num>
   <w:num w:numId="2">
-    <w:abstractNumId w:val="22"/>
+    <w:abstractNumId w:val="23"/>
   </w:num>
   <w:num w:numId="3">
-    <w:abstractNumId w:val="24"/>
+    <w:abstractNumId w:val="25"/>
   </w:num>
   <w:num w:numId="4">
-    <w:abstractNumId w:val="26"/>
+    <w:abstractNumId w:val="27"/>
   </w:num>
   <w:num w:numId="5">
     <w:abstractNumId w:val="17"/>
   </w:num>
   <w:num w:numId="6">
-    <w:abstractNumId w:val="36"/>
+    <w:abstractNumId w:val="37"/>
   </w:num>
   <w:num w:numId="7">
     <w:abstractNumId w:val="3"/>
   </w:num>
   <w:num w:numId="8">
-    <w:abstractNumId w:val="31"/>
+    <w:abstractNumId w:val="32"/>
   </w:num>
   <w:num w:numId="9">
-    <w:abstractNumId w:val="21"/>
+    <w:abstractNumId w:val="22"/>
   </w:num>
   <w:num w:numId="10">
     <w:abstractNumId w:val="18"/>
   </w:num>
   <w:num w:numId="11">
-    <w:abstractNumId w:val="20"/>
+    <w:abstractNumId w:val="21"/>
   </w:num>
   <w:num w:numId="12">
-    <w:abstractNumId w:val="33"/>
+    <w:abstractNumId w:val="34"/>
   </w:num>
   <w:num w:numId="13">
-    <w:abstractNumId w:val="30"/>
+    <w:abstractNumId w:val="31"/>
   </w:num>
   <w:num w:numId="14">
     <w:abstractNumId w:val="16"/>
   </w:num>
   <w:num w:numId="15">
-    <w:abstractNumId w:val="32"/>
+    <w:abstractNumId w:val="33"/>
   </w:num>
   <w:num w:numId="16">
     <w:abstractNumId w:val="0"/>
@@ -37754,7 +38642,7 @@
     <w:abstractNumId w:val="4"/>
   </w:num>
   <w:num w:numId="18">
-    <w:abstractNumId w:val="29"/>
+    <w:abstractNumId w:val="30"/>
   </w:num>
   <w:num w:numId="19">
     <w:abstractNumId w:val="6"/>
@@ -37766,7 +38654,7 @@
     <w:abstractNumId w:val="8"/>
   </w:num>
   <w:num w:numId="22">
-    <w:abstractNumId w:val="28"/>
+    <w:abstractNumId w:val="29"/>
   </w:num>
   <w:num w:numId="23">
     <w:abstractNumId w:val="19"/>
@@ -37787,13 +38675,13 @@
     <w:abstractNumId w:val="1"/>
   </w:num>
   <w:num w:numId="29">
-    <w:abstractNumId w:val="34"/>
+    <w:abstractNumId w:val="35"/>
   </w:num>
   <w:num w:numId="30">
     <w:abstractNumId w:val="9"/>
   </w:num>
   <w:num w:numId="31">
-    <w:abstractNumId w:val="27"/>
+    <w:abstractNumId w:val="28"/>
   </w:num>
   <w:num w:numId="32">
     <w:abstractNumId w:val="12"/>
@@ -37802,19 +38690,22 @@
     <w:abstractNumId w:val="13"/>
   </w:num>
   <w:num w:numId="34">
-    <w:abstractNumId w:val="37"/>
+    <w:abstractNumId w:val="38"/>
   </w:num>
   <w:num w:numId="35">
     <w:abstractNumId w:val="10"/>
   </w:num>
   <w:num w:numId="36">
-    <w:abstractNumId w:val="25"/>
+    <w:abstractNumId w:val="26"/>
   </w:num>
   <w:num w:numId="37">
     <w:abstractNumId w:val="14"/>
   </w:num>
   <w:num w:numId="38">
-    <w:abstractNumId w:val="23"/>
+    <w:abstractNumId w:val="24"/>
+  </w:num>
+  <w:num w:numId="39">
+    <w:abstractNumId w:val="20"/>
   </w:num>
 </w:numbering>
 </file>
@@ -38434,6 +39325,43 @@
     <w:basedOn w:val="Carpredefinitoparagrafo"/>
     <w:rsid w:val="006D53B3"/>
   </w:style>
+  <w:style w:type="paragraph" w:styleId="NormaleWeb">
+    <w:name w:val="Normal (Web)"/>
+    <w:basedOn w:val="Normale"/>
+    <w:uiPriority w:val="99"/>
+    <w:semiHidden/>
+    <w:unhideWhenUsed/>
+    <w:rsid w:val="001B1464"/>
+    <w:pPr>
+      <w:spacing w:before="100" w:beforeAutospacing="1" w:after="100" w:afterAutospacing="1" w:line="240" w:lineRule="auto"/>
+    </w:pPr>
+    <w:rPr>
+      <w:rFonts w:ascii="Times New Roman" w:eastAsia="Times New Roman" w:hAnsi="Times New Roman" w:cs="Times New Roman"/>
+      <w:sz w:val="24"/>
+      <w:szCs w:val="24"/>
+      <w:lang w:eastAsia="it-IT"/>
+    </w:rPr>
+  </w:style>
+  <w:style w:type="character" w:customStyle="1" w:styleId="mw-headline">
+    <w:name w:val="mw-headline"/>
+    <w:basedOn w:val="Carpredefinitoparagrafo"/>
+    <w:rsid w:val="001B1464"/>
+  </w:style>
+  <w:style w:type="character" w:customStyle="1" w:styleId="mw-editsection">
+    <w:name w:val="mw-editsection"/>
+    <w:basedOn w:val="Carpredefinitoparagrafo"/>
+    <w:rsid w:val="001B1464"/>
+  </w:style>
+  <w:style w:type="character" w:customStyle="1" w:styleId="mw-editsection-bracket">
+    <w:name w:val="mw-editsection-bracket"/>
+    <w:basedOn w:val="Carpredefinitoparagrafo"/>
+    <w:rsid w:val="001B1464"/>
+  </w:style>
+  <w:style w:type="character" w:customStyle="1" w:styleId="mw-editsection-divider">
+    <w:name w:val="mw-editsection-divider"/>
+    <w:basedOn w:val="Carpredefinitoparagrafo"/>
+    <w:rsid w:val="001B1464"/>
+  </w:style>
 </w:styles>
 </file>
 

</xml_diff>